<commit_message>
made the revision lab better
</commit_message>
<xml_diff>
--- a/Labs/01-Revision labs.docx
+++ b/Labs/01-Revision labs.docx
@@ -1,6 +1,6 @@
 
 <file path=word/document.xml><?xml version="1.0" encoding="utf-8"?>
-<w:document xmlns:wpc="http://schemas.microsoft.com/office/word/2010/wordprocessingCanvas" xmlns:cx="http://schemas.microsoft.com/office/drawing/2014/chartex" xmlns:cx1="http://schemas.microsoft.com/office/drawing/2015/9/8/chartex" xmlns:cx2="http://schemas.microsoft.com/office/drawing/2015/10/21/chartex" xmlns:cx3="http://schemas.microsoft.com/office/drawing/2016/5/9/chartex" xmlns:cx4="http://schemas.microsoft.com/office/drawing/2016/5/10/chartex" xmlns:cx5="http://schemas.microsoft.com/office/drawing/2016/5/11/chartex" xmlns:cx6="http://schemas.microsoft.com/office/drawing/2016/5/12/chartex" xmlns:cx7="http://schemas.microsoft.com/office/drawing/2016/5/13/chartex" xmlns:cx8="http://schemas.microsoft.com/office/drawing/2016/5/14/chartex" xmlns:mc="http://schemas.openxmlformats.org/markup-compatibility/2006" xmlns:aink="http://schemas.microsoft.com/office/drawing/2016/ink" xmlns:am3d="http://schemas.microsoft.com/office/drawing/2017/model3d" xmlns:o="urn:schemas-microsoft-com:office:office" xmlns:oel="http://schemas.microsoft.com/office/2019/extlst" xmlns:r="http://schemas.openxmlformats.org/officeDocument/2006/relationships" xmlns:m="http://schemas.openxmlformats.org/officeDocument/2006/math" xmlns:v="urn:schemas-microsoft-com:vml" xmlns:wp14="http://schemas.microsoft.com/office/word/2010/wordprocessingDrawing" xmlns:wp="http://schemas.openxmlformats.org/drawingml/2006/wordprocessingDrawing" xmlns:w10="urn:schemas-microsoft-com:office:word" xmlns:w="http://schemas.openxmlformats.org/wordprocessingml/2006/main" xmlns:w14="http://schemas.microsoft.com/office/word/2010/wordml" xmlns:w15="http://schemas.microsoft.com/office/word/2012/wordml" xmlns:w16cex="http://schemas.microsoft.com/office/word/2018/wordml/cex" xmlns:w16cid="http://schemas.microsoft.com/office/word/2016/wordml/cid" xmlns:w16="http://schemas.microsoft.com/office/word/2018/wordml" xmlns:w16sdtdh="http://schemas.microsoft.com/office/word/2020/wordml/sdtdatahash" xmlns:w16se="http://schemas.microsoft.com/office/word/2015/wordml/symex" xmlns:wpg="http://schemas.microsoft.com/office/word/2010/wordprocessingGroup" xmlns:wpi="http://schemas.microsoft.com/office/word/2010/wordprocessingInk" xmlns:wne="http://schemas.microsoft.com/office/word/2006/wordml" xmlns:wps="http://schemas.microsoft.com/office/word/2010/wordprocessingShape" mc:Ignorable="w14 w15 w16se w16cid w16 w16cex w16sdtdh wp14">
+<w:document xmlns:wpc="http://schemas.microsoft.com/office/word/2010/wordprocessingCanvas" xmlns:cx="http://schemas.microsoft.com/office/drawing/2014/chartex" xmlns:cx1="http://schemas.microsoft.com/office/drawing/2015/9/8/chartex" xmlns:cx2="http://schemas.microsoft.com/office/drawing/2015/10/21/chartex" xmlns:cx3="http://schemas.microsoft.com/office/drawing/2016/5/9/chartex" xmlns:cx4="http://schemas.microsoft.com/office/drawing/2016/5/10/chartex" xmlns:cx5="http://schemas.microsoft.com/office/drawing/2016/5/11/chartex" xmlns:cx6="http://schemas.microsoft.com/office/drawing/2016/5/12/chartex" xmlns:cx7="http://schemas.microsoft.com/office/drawing/2016/5/13/chartex" xmlns:cx8="http://schemas.microsoft.com/office/drawing/2016/5/14/chartex" xmlns:mc="http://schemas.openxmlformats.org/markup-compatibility/2006" xmlns:aink="http://schemas.microsoft.com/office/drawing/2016/ink" xmlns:am3d="http://schemas.microsoft.com/office/drawing/2017/model3d" xmlns:o="urn:schemas-microsoft-com:office:office" xmlns:oel="http://schemas.microsoft.com/office/2019/extlst" xmlns:r="http://schemas.openxmlformats.org/officeDocument/2006/relationships" xmlns:m="http://schemas.openxmlformats.org/officeDocument/2006/math" xmlns:v="urn:schemas-microsoft-com:vml" xmlns:wp14="http://schemas.microsoft.com/office/word/2010/wordprocessingDrawing" xmlns:wp="http://schemas.openxmlformats.org/drawingml/2006/wordprocessingDrawing" xmlns:w10="urn:schemas-microsoft-com:office:word" xmlns:w="http://schemas.openxmlformats.org/wordprocessingml/2006/main" xmlns:w14="http://schemas.microsoft.com/office/word/2010/wordml" xmlns:w15="http://schemas.microsoft.com/office/word/2012/wordml" xmlns:w16cex="http://schemas.microsoft.com/office/word/2018/wordml/cex" xmlns:w16cid="http://schemas.microsoft.com/office/word/2016/wordml/cid" xmlns:w16="http://schemas.microsoft.com/office/word/2018/wordml" xmlns:w16du="http://schemas.microsoft.com/office/word/2023/wordml/word16du" xmlns:w16sdtdh="http://schemas.microsoft.com/office/word/2020/wordml/sdtdatahash" xmlns:w16sdtfl="http://schemas.microsoft.com/office/word/2024/wordml/sdtformatlock" xmlns:w16se="http://schemas.microsoft.com/office/word/2015/wordml/symex" xmlns:wpg="http://schemas.microsoft.com/office/word/2010/wordprocessingGroup" xmlns:wpi="http://schemas.microsoft.com/office/word/2010/wordprocessingInk" xmlns:wne="http://schemas.microsoft.com/office/word/2006/wordml" xmlns:wps="http://schemas.microsoft.com/office/word/2010/wordprocessingShape" mc:Ignorable="w14 w15 w16se w16cid w16 w16cex w16sdtdh w16sdtfl w16du wp14">
   <w:body>
     <w:p>
       <w:pPr>
@@ -913,29 +913,7 @@
                                 <w:szCs w:val="19"/>
                                 <w:lang w:val="en-GB" w:bidi="yi-Hebr"/>
                               </w:rPr>
-                              <w:t xml:space="preserve">[] </w:t>
-                            </w:r>
-                            <w:proofErr w:type="spellStart"/>
-                            <w:r>
-                              <w:rPr>
-                                <w:rFonts w:ascii="Cascadia Mono" w:hAnsi="Cascadia Mono" w:cs="Cascadia Mono"/>
-                                <w:color w:val="000000"/>
-                                <w:sz w:val="19"/>
-                                <w:szCs w:val="19"/>
-                                <w:lang w:val="en-GB" w:bidi="yi-Hebr"/>
-                              </w:rPr>
-                              <w:t>args</w:t>
-                            </w:r>
-                            <w:proofErr w:type="spellEnd"/>
-                            <w:r>
-                              <w:rPr>
-                                <w:rFonts w:ascii="Cascadia Mono" w:hAnsi="Cascadia Mono" w:cs="Cascadia Mono"/>
-                                <w:color w:val="000000"/>
-                                <w:sz w:val="19"/>
-                                <w:szCs w:val="19"/>
-                                <w:lang w:val="en-GB" w:bidi="yi-Hebr"/>
-                              </w:rPr>
-                              <w:t>)</w:t>
+                              <w:t>[] args)</w:t>
                             </w:r>
                           </w:p>
                           <w:p>
@@ -985,29 +963,7 @@
                                 <w:szCs w:val="19"/>
                                 <w:lang w:val="en-GB" w:bidi="yi-Hebr"/>
                               </w:rPr>
-                              <w:t xml:space="preserve">            </w:t>
-                            </w:r>
-                            <w:proofErr w:type="spellStart"/>
-                            <w:r>
-                              <w:rPr>
-                                <w:rFonts w:ascii="Cascadia Mono" w:hAnsi="Cascadia Mono" w:cs="Cascadia Mono"/>
-                                <w:color w:val="000000"/>
-                                <w:sz w:val="19"/>
-                                <w:szCs w:val="19"/>
-                                <w:lang w:val="en-GB" w:bidi="yi-Hebr"/>
-                              </w:rPr>
-                              <w:t>Console.WriteLine</w:t>
-                            </w:r>
-                            <w:proofErr w:type="spellEnd"/>
-                            <w:r>
-                              <w:rPr>
-                                <w:rFonts w:ascii="Cascadia Mono" w:hAnsi="Cascadia Mono" w:cs="Cascadia Mono"/>
-                                <w:color w:val="000000"/>
-                                <w:sz w:val="19"/>
-                                <w:szCs w:val="19"/>
-                                <w:lang w:val="en-GB" w:bidi="yi-Hebr"/>
-                              </w:rPr>
-                              <w:t>(</w:t>
+                              <w:t xml:space="preserve">            Console.WriteLine(</w:t>
                             </w:r>
                             <w:r>
                               <w:rPr>
@@ -1990,29 +1946,7 @@
                                 <w:szCs w:val="19"/>
                                 <w:lang w:val="en-GB" w:bidi="yi-Hebr"/>
                               </w:rPr>
-                              <w:t xml:space="preserve">[] </w:t>
-                            </w:r>
-                            <w:proofErr w:type="spellStart"/>
-                            <w:r>
-                              <w:rPr>
-                                <w:rFonts w:ascii="Cascadia Mono" w:hAnsi="Cascadia Mono" w:cs="Cascadia Mono"/>
-                                <w:color w:val="000000"/>
-                                <w:sz w:val="19"/>
-                                <w:szCs w:val="19"/>
-                                <w:lang w:val="en-GB" w:bidi="yi-Hebr"/>
-                              </w:rPr>
-                              <w:t>args</w:t>
-                            </w:r>
-                            <w:proofErr w:type="spellEnd"/>
-                            <w:r>
-                              <w:rPr>
-                                <w:rFonts w:ascii="Cascadia Mono" w:hAnsi="Cascadia Mono" w:cs="Cascadia Mono"/>
-                                <w:color w:val="000000"/>
-                                <w:sz w:val="19"/>
-                                <w:szCs w:val="19"/>
-                                <w:lang w:val="en-GB" w:bidi="yi-Hebr"/>
-                              </w:rPr>
-                              <w:t>)</w:t>
+                              <w:t>[] args)</w:t>
                             </w:r>
                           </w:p>
                           <w:p>
@@ -2064,29 +1998,7 @@
                                 <w:szCs w:val="19"/>
                                 <w:lang w:val="en-GB" w:bidi="yi-Hebr"/>
                               </w:rPr>
-                              <w:t xml:space="preserve">        </w:t>
-                            </w:r>
-                            <w:proofErr w:type="spellStart"/>
-                            <w:r>
-                              <w:rPr>
-                                <w:rFonts w:ascii="Cascadia Mono" w:hAnsi="Cascadia Mono" w:cs="Cascadia Mono"/>
-                                <w:color w:val="000000"/>
-                                <w:sz w:val="19"/>
-                                <w:szCs w:val="19"/>
-                                <w:lang w:val="en-GB" w:bidi="yi-Hebr"/>
-                              </w:rPr>
-                              <w:t>Console.WriteLine</w:t>
-                            </w:r>
-                            <w:proofErr w:type="spellEnd"/>
-                            <w:r>
-                              <w:rPr>
-                                <w:rFonts w:ascii="Cascadia Mono" w:hAnsi="Cascadia Mono" w:cs="Cascadia Mono"/>
-                                <w:color w:val="000000"/>
-                                <w:sz w:val="19"/>
-                                <w:szCs w:val="19"/>
-                                <w:lang w:val="en-GB" w:bidi="yi-Hebr"/>
-                              </w:rPr>
-                              <w:t>(</w:t>
+                              <w:t xml:space="preserve">        Console.WriteLine(</w:t>
                             </w:r>
                             <w:r>
                               <w:rPr>
@@ -2860,14 +2772,12 @@
       <w:r>
         <w:t xml:space="preserve"> </w:t>
       </w:r>
-      <w:proofErr w:type="spellStart"/>
       <w:r>
         <w:rPr>
           <w:b/>
         </w:rPr>
         <w:t>GetInt</w:t>
       </w:r>
-      <w:proofErr w:type="spellEnd"/>
       <w:r>
         <w:t>(</w:t>
       </w:r>
@@ -2892,25 +2802,48 @@
       </w:r>
       <w:r>
         <w:rPr>
-          <w:color w:val="1F3864" w:themeColor="accent1" w:themeShade="80"/>
-        </w:rPr>
-        <w:t>String</w:t>
-      </w:r>
-      <w:r>
-        <w:t xml:space="preserve"> prompt) and then gets an integer input </w:t>
+          <w:b/>
+          <w:bCs/>
+          <w:color w:val="2E74B5" w:themeColor="accent5" w:themeShade="BF"/>
+        </w:rPr>
+        <w:t>s</w:t>
+      </w:r>
+      <w:r>
+        <w:rPr>
+          <w:b/>
+          <w:bCs/>
+          <w:color w:val="2E74B5" w:themeColor="accent5" w:themeShade="BF"/>
+        </w:rPr>
+        <w:t xml:space="preserve">tring </w:t>
+      </w:r>
+      <w:r>
+        <w:rPr>
+          <w:b/>
+          <w:bCs/>
+        </w:rPr>
+        <w:t>prompt</w:t>
+      </w:r>
+      <w:r>
+        <w:t xml:space="preserve">) and then gets an integer input </w:t>
       </w:r>
       <w:r>
         <w:t xml:space="preserve">(using the </w:t>
       </w:r>
-      <w:proofErr w:type="spellStart"/>
-      <w:r>
-        <w:rPr>
-          <w:b/>
-          <w:bCs/>
-        </w:rPr>
-        <w:t>Console.ReadLine</w:t>
-      </w:r>
-      <w:proofErr w:type="spellEnd"/>
+      <w:r>
+        <w:rPr>
+          <w:b/>
+          <w:bCs/>
+          <w:color w:val="2E74B5" w:themeColor="accent5" w:themeShade="BF"/>
+        </w:rPr>
+        <w:t>Console</w:t>
+      </w:r>
+      <w:r>
+        <w:rPr>
+          <w:b/>
+          <w:bCs/>
+        </w:rPr>
+        <w:t>.ReadLine</w:t>
+      </w:r>
       <w:r>
         <w:t xml:space="preserve"> method) </w:t>
       </w:r>
@@ -2931,7 +2864,6 @@
       <w:r>
         <w:t xml:space="preserve"> (tip: use </w:t>
       </w:r>
-      <w:proofErr w:type="spellStart"/>
       <w:r>
         <w:rPr>
           <w:b/>
@@ -2939,7 +2871,6 @@
         </w:rPr>
         <w:t>int.Parse</w:t>
       </w:r>
-      <w:proofErr w:type="spellEnd"/>
       <w:r>
         <w:t xml:space="preserve"> method)</w:t>
       </w:r>
@@ -2981,15 +2912,13 @@
       <w:r>
         <w:t xml:space="preserve"> </w:t>
       </w:r>
-      <w:proofErr w:type="spellStart"/>
-      <w:r>
-        <w:rPr>
-          <w:b/>
-          <w:color w:val="C00000"/>
+      <w:r>
+        <w:rPr>
+          <w:b/>
+          <w:color w:val="2E74B5" w:themeColor="accent5" w:themeShade="BF"/>
         </w:rPr>
         <w:t>GetString</w:t>
       </w:r>
-      <w:proofErr w:type="spellEnd"/>
       <w:r>
         <w:t>(</w:t>
       </w:r>
@@ -3023,16 +2952,14 @@
       <w:r>
         <w:t xml:space="preserve"> prompt) and then gets a string from the user and then returns it as a </w:t>
       </w:r>
-      <w:proofErr w:type="spellStart"/>
-      <w:r>
-        <w:rPr>
-          <w:b/>
-          <w:bCs/>
-          <w:color w:val="C00000"/>
-        </w:rPr>
-        <w:t>srting</w:t>
-      </w:r>
-      <w:proofErr w:type="spellEnd"/>
+      <w:r>
+        <w:rPr>
+          <w:b/>
+          <w:bCs/>
+          <w:color w:val="2E74B5" w:themeColor="accent5" w:themeShade="BF"/>
+        </w:rPr>
+        <w:t>string</w:t>
+      </w:r>
       <w:r>
         <w:t>.</w:t>
       </w:r>
@@ -3130,7 +3057,13 @@
         </w:numPr>
       </w:pPr>
       <w:r>
-        <w:t xml:space="preserve">Call both methods in the </w:t>
+        <w:t xml:space="preserve">Call </w:t>
+      </w:r>
+      <w:r>
+        <w:t>GetInt and GetString</w:t>
+      </w:r>
+      <w:r>
+        <w:t xml:space="preserve"> methods in the </w:t>
       </w:r>
       <w:r>
         <w:rPr>
@@ -3276,7 +3209,6 @@
       <w:r>
         <w:t xml:space="preserve">the </w:t>
       </w:r>
-      <w:proofErr w:type="spellStart"/>
       <w:r>
         <w:rPr>
           <w:b/>
@@ -3284,19 +3216,9 @@
         </w:rPr>
         <w:t>GetInt</w:t>
       </w:r>
-      <w:proofErr w:type="spellEnd"/>
-      <w:r>
-        <w:t xml:space="preserve"> </w:t>
-      </w:r>
-      <w:proofErr w:type="spellStart"/>
-      <w:r>
-        <w:t>abd</w:t>
-      </w:r>
-      <w:proofErr w:type="spellEnd"/>
-      <w:r>
-        <w:t xml:space="preserve"> </w:t>
-      </w:r>
-      <w:proofErr w:type="spellStart"/>
+      <w:r>
+        <w:t xml:space="preserve"> abd </w:t>
+      </w:r>
       <w:r>
         <w:rPr>
           <w:b/>
@@ -3304,7 +3226,6 @@
         </w:rPr>
         <w:t>GetString</w:t>
       </w:r>
-      <w:proofErr w:type="spellEnd"/>
       <w:r>
         <w:t xml:space="preserve"> methods to the Utils</w:t>
       </w:r>
@@ -3451,25 +3372,21 @@
       <w:r>
         <w:t xml:space="preserve"> for the </w:t>
       </w:r>
-      <w:proofErr w:type="spellStart"/>
       <w:r>
         <w:rPr>
           <w:b/>
         </w:rPr>
         <w:t>GetInt</w:t>
       </w:r>
-      <w:proofErr w:type="spellEnd"/>
       <w:r>
         <w:t xml:space="preserve"> and </w:t>
       </w:r>
-      <w:proofErr w:type="spellStart"/>
       <w:r>
         <w:rPr>
           <w:b/>
         </w:rPr>
         <w:t>GetString</w:t>
       </w:r>
-      <w:proofErr w:type="spellEnd"/>
       <w:r>
         <w:t xml:space="preserve"> methods to the</w:t>
       </w:r>
@@ -3641,7 +3558,6 @@
       <w:r>
         <w:t xml:space="preserve"> </w:t>
       </w:r>
-      <w:proofErr w:type="spellStart"/>
       <w:r>
         <w:rPr>
           <w:b/>
@@ -3649,7 +3565,6 @@
         </w:rPr>
         <w:t>utils</w:t>
       </w:r>
-      <w:proofErr w:type="spellEnd"/>
       <w:r>
         <w:t xml:space="preserve"> = </w:t>
       </w:r>
@@ -3705,7 +3620,6 @@
         <w:br/>
         <w:t xml:space="preserve">instead of </w:t>
       </w:r>
-      <w:proofErr w:type="spellStart"/>
       <w:r>
         <w:rPr>
           <w:rFonts w:ascii="Lucida Console" w:eastAsia="Lucida Console" w:hAnsi="Lucida Console" w:cs="Lucida Console"/>
@@ -3713,7 +3627,6 @@
         </w:rPr>
         <w:t>GetInt</w:t>
       </w:r>
-      <w:proofErr w:type="spellEnd"/>
       <w:r>
         <w:rPr>
           <w:rFonts w:ascii="Lucida Console" w:eastAsia="Lucida Console" w:hAnsi="Lucida Console" w:cs="Lucida Console"/>
@@ -3734,7 +3647,6 @@
         </w:rPr>
         <w:t xml:space="preserve"> </w:t>
       </w:r>
-      <w:proofErr w:type="spellStart"/>
       <w:r>
         <w:rPr>
           <w:b/>
@@ -3756,7 +3668,6 @@
         </w:rPr>
         <w:t>GetInt</w:t>
       </w:r>
-      <w:proofErr w:type="spellEnd"/>
       <w:r>
         <w:rPr>
           <w:rFonts w:ascii="Lucida Console" w:eastAsia="Lucida Console" w:hAnsi="Lucida Console" w:cs="Lucida Console"/>
@@ -3873,21 +3784,12 @@
       <w:r>
         <w:t xml:space="preserve">Create a new Class called </w:t>
       </w:r>
-      <w:proofErr w:type="spellStart"/>
-      <w:r>
-        <w:rPr>
-          <w:b/>
-          <w:bCs/>
-        </w:rPr>
-        <w:t>LifeInsurance</w:t>
-      </w:r>
-      <w:proofErr w:type="spellEnd"/>
-      <w:r>
-        <w:rPr>
-          <w:b/>
-          <w:bCs/>
-        </w:rPr>
-        <w:t>.</w:t>
+      <w:r>
+        <w:rPr>
+          <w:b/>
+          <w:bCs/>
+        </w:rPr>
+        <w:t>LifeInsurance.</w:t>
       </w:r>
     </w:p>
     <w:p>
@@ -3902,15 +3804,7 @@
         <w:t>Create a new method in th</w:t>
       </w:r>
       <w:r>
-        <w:t xml:space="preserve">e </w:t>
-      </w:r>
-      <w:proofErr w:type="spellStart"/>
-      <w:r>
-        <w:t>LifeInsurance</w:t>
-      </w:r>
-      <w:proofErr w:type="spellEnd"/>
-      <w:r>
-        <w:t xml:space="preserve"> </w:t>
+        <w:t xml:space="preserve">e LifeInsurance </w:t>
       </w:r>
       <w:r>
         <w:t xml:space="preserve">class called </w:t>
@@ -4089,7 +3983,6 @@
         <w:spacing w:before="0"/>
         <w:ind w:left="720" w:firstLine="0"/>
       </w:pPr>
-      <w:proofErr w:type="spellStart"/>
       <w:r>
         <w:rPr>
           <w:rFonts w:ascii="Cascadia Mono" w:hAnsi="Cascadia Mono" w:cs="Cascadia Mono"/>
@@ -4098,9 +3991,18 @@
           <w:szCs w:val="19"/>
           <w:lang w:val="en-GB" w:bidi="yi-Hebr"/>
         </w:rPr>
-        <w:t>LifeInsurance</w:t>
-      </w:r>
-      <w:proofErr w:type="spellEnd"/>
+        <w:t xml:space="preserve">LifeInsurance life = </w:t>
+      </w:r>
+      <w:r>
+        <w:rPr>
+          <w:rFonts w:ascii="Cascadia Mono" w:hAnsi="Cascadia Mono" w:cs="Cascadia Mono"/>
+          <w:color w:val="0000FF"/>
+          <w:sz w:val="19"/>
+          <w:szCs w:val="19"/>
+          <w:lang w:val="en-GB" w:bidi="yi-Hebr"/>
+        </w:rPr>
+        <w:t>new</w:t>
+      </w:r>
       <w:r>
         <w:rPr>
           <w:rFonts w:ascii="Cascadia Mono" w:hAnsi="Cascadia Mono" w:cs="Cascadia Mono"/>
@@ -4109,17 +4011,7 @@
           <w:szCs w:val="19"/>
           <w:lang w:val="en-GB" w:bidi="yi-Hebr"/>
         </w:rPr>
-        <w:t xml:space="preserve"> life = </w:t>
-      </w:r>
-      <w:r>
-        <w:rPr>
-          <w:rFonts w:ascii="Cascadia Mono" w:hAnsi="Cascadia Mono" w:cs="Cascadia Mono"/>
-          <w:color w:val="0000FF"/>
-          <w:sz w:val="19"/>
-          <w:szCs w:val="19"/>
-          <w:lang w:val="en-GB" w:bidi="yi-Hebr"/>
-        </w:rPr>
-        <w:t>new</w:t>
+        <w:t xml:space="preserve"> </w:t>
       </w:r>
       <w:r>
         <w:rPr>
@@ -4129,9 +4021,8 @@
           <w:szCs w:val="19"/>
           <w:lang w:val="en-GB" w:bidi="yi-Hebr"/>
         </w:rPr>
-        <w:t xml:space="preserve"> </w:t>
-      </w:r>
-      <w:proofErr w:type="spellStart"/>
+        <w:t>L</w:t>
+      </w:r>
       <w:r>
         <w:rPr>
           <w:rFonts w:ascii="Cascadia Mono" w:hAnsi="Cascadia Mono" w:cs="Cascadia Mono"/>
@@ -4140,7 +4031,7 @@
           <w:szCs w:val="19"/>
           <w:lang w:val="en-GB" w:bidi="yi-Hebr"/>
         </w:rPr>
-        <w:t>L</w:t>
+        <w:t>ifeInsurance();</w:t>
       </w:r>
       <w:r>
         <w:rPr>
@@ -4150,9 +4041,8 @@
           <w:szCs w:val="19"/>
           <w:lang w:val="en-GB" w:bidi="yi-Hebr"/>
         </w:rPr>
-        <w:t>ifeInsurance</w:t>
-      </w:r>
-      <w:proofErr w:type="spellEnd"/>
+        <w:t xml:space="preserve"> </w:t>
+      </w:r>
       <w:r>
         <w:rPr>
           <w:rFonts w:ascii="Cascadia Mono" w:hAnsi="Cascadia Mono" w:cs="Cascadia Mono"/>
@@ -4161,7 +4051,7 @@
           <w:szCs w:val="19"/>
           <w:lang w:val="en-GB" w:bidi="yi-Hebr"/>
         </w:rPr>
-        <w:t>();</w:t>
+        <w:t>Console.WriteLine(life.</w:t>
       </w:r>
       <w:r>
         <w:rPr>
@@ -4171,9 +4061,8 @@
           <w:szCs w:val="19"/>
           <w:lang w:val="en-GB" w:bidi="yi-Hebr"/>
         </w:rPr>
-        <w:t xml:space="preserve"> </w:t>
-      </w:r>
-      <w:proofErr w:type="spellStart"/>
+        <w:t>C</w:t>
+      </w:r>
       <w:r>
         <w:rPr>
           <w:rFonts w:ascii="Cascadia Mono" w:hAnsi="Cascadia Mono" w:cs="Cascadia Mono"/>
@@ -4182,60 +4071,7 @@
           <w:szCs w:val="19"/>
           <w:lang w:val="en-GB" w:bidi="yi-Hebr"/>
         </w:rPr>
-        <w:t>Console.WriteLine</w:t>
-      </w:r>
-      <w:proofErr w:type="spellEnd"/>
-      <w:r>
-        <w:rPr>
-          <w:rFonts w:ascii="Cascadia Mono" w:hAnsi="Cascadia Mono" w:cs="Cascadia Mono"/>
-          <w:color w:val="000000"/>
-          <w:sz w:val="19"/>
-          <w:szCs w:val="19"/>
-          <w:lang w:val="en-GB" w:bidi="yi-Hebr"/>
-        </w:rPr>
-        <w:t>(</w:t>
-      </w:r>
-      <w:proofErr w:type="spellStart"/>
-      <w:r>
-        <w:rPr>
-          <w:rFonts w:ascii="Cascadia Mono" w:hAnsi="Cascadia Mono" w:cs="Cascadia Mono"/>
-          <w:color w:val="000000"/>
-          <w:sz w:val="19"/>
-          <w:szCs w:val="19"/>
-          <w:lang w:val="en-GB" w:bidi="yi-Hebr"/>
-        </w:rPr>
-        <w:t>life.</w:t>
-      </w:r>
-      <w:r>
-        <w:rPr>
-          <w:rFonts w:ascii="Cascadia Mono" w:hAnsi="Cascadia Mono" w:cs="Cascadia Mono"/>
-          <w:color w:val="000000"/>
-          <w:sz w:val="19"/>
-          <w:szCs w:val="19"/>
-          <w:lang w:val="en-GB" w:bidi="yi-Hebr"/>
-        </w:rPr>
-        <w:t>C</w:t>
-      </w:r>
-      <w:r>
-        <w:rPr>
-          <w:rFonts w:ascii="Cascadia Mono" w:hAnsi="Cascadia Mono" w:cs="Cascadia Mono"/>
-          <w:color w:val="000000"/>
-          <w:sz w:val="19"/>
-          <w:szCs w:val="19"/>
-          <w:lang w:val="en-GB" w:bidi="yi-Hebr"/>
-        </w:rPr>
-        <w:t>alculate</w:t>
-      </w:r>
-      <w:proofErr w:type="spellEnd"/>
-      <w:r>
-        <w:rPr>
-          <w:rFonts w:ascii="Cascadia Mono" w:hAnsi="Cascadia Mono" w:cs="Cascadia Mono"/>
-          <w:color w:val="000000"/>
-          <w:sz w:val="19"/>
-          <w:szCs w:val="19"/>
-          <w:lang w:val="en-GB" w:bidi="yi-Hebr"/>
-        </w:rPr>
-        <w:t>());</w:t>
+        <w:t>alculate());</w:t>
       </w:r>
       <w:r>
         <w:rPr>
@@ -4710,7 +4546,6 @@
         </w:rPr>
         <w:t xml:space="preserve"> </w:t>
       </w:r>
-      <w:proofErr w:type="spellStart"/>
       <w:r>
         <w:rPr>
           <w:rFonts w:ascii="Consolas" w:hAnsi="Consolas" w:cs="Consolas"/>
@@ -4741,16 +4576,7 @@
           <w:color w:val="000000"/>
           <w:lang w:val="en-GB" w:bidi="yi-Hebr"/>
         </w:rPr>
-        <w:t>alculate</w:t>
-      </w:r>
-      <w:proofErr w:type="spellEnd"/>
-      <w:r>
-        <w:rPr>
-          <w:rFonts w:ascii="Consolas" w:hAnsi="Consolas" w:cs="Consolas"/>
-          <w:color w:val="000000"/>
-          <w:lang w:val="en-GB" w:bidi="yi-Hebr"/>
-        </w:rPr>
-        <w:t>();</w:t>
+        <w:t>alculate();</w:t>
       </w:r>
       <w:r>
         <w:rPr>
@@ -4924,7 +4750,7 @@
 </file>
 
 <file path=word/endnotes.xml><?xml version="1.0" encoding="utf-8"?>
-<w:endnotes xmlns:wpc="http://schemas.microsoft.com/office/word/2010/wordprocessingCanvas" xmlns:cx="http://schemas.microsoft.com/office/drawing/2014/chartex" xmlns:cx1="http://schemas.microsoft.com/office/drawing/2015/9/8/chartex" xmlns:cx2="http://schemas.microsoft.com/office/drawing/2015/10/21/chartex" xmlns:cx3="http://schemas.microsoft.com/office/drawing/2016/5/9/chartex" xmlns:cx4="http://schemas.microsoft.com/office/drawing/2016/5/10/chartex" xmlns:cx5="http://schemas.microsoft.com/office/drawing/2016/5/11/chartex" xmlns:cx6="http://schemas.microsoft.com/office/drawing/2016/5/12/chartex" xmlns:cx7="http://schemas.microsoft.com/office/drawing/2016/5/13/chartex" xmlns:cx8="http://schemas.microsoft.com/office/drawing/2016/5/14/chartex" xmlns:mc="http://schemas.openxmlformats.org/markup-compatibility/2006" xmlns:aink="http://schemas.microsoft.com/office/drawing/2016/ink" xmlns:am3d="http://schemas.microsoft.com/office/drawing/2017/model3d" xmlns:o="urn:schemas-microsoft-com:office:office" xmlns:oel="http://schemas.microsoft.com/office/2019/extlst" xmlns:r="http://schemas.openxmlformats.org/officeDocument/2006/relationships" xmlns:m="http://schemas.openxmlformats.org/officeDocument/2006/math" xmlns:v="urn:schemas-microsoft-com:vml" xmlns:wp14="http://schemas.microsoft.com/office/word/2010/wordprocessingDrawing" xmlns:wp="http://schemas.openxmlformats.org/drawingml/2006/wordprocessingDrawing" xmlns:w10="urn:schemas-microsoft-com:office:word" xmlns:w="http://schemas.openxmlformats.org/wordprocessingml/2006/main" xmlns:w14="http://schemas.microsoft.com/office/word/2010/wordml" xmlns:w15="http://schemas.microsoft.com/office/word/2012/wordml" xmlns:w16cex="http://schemas.microsoft.com/office/word/2018/wordml/cex" xmlns:w16cid="http://schemas.microsoft.com/office/word/2016/wordml/cid" xmlns:w16="http://schemas.microsoft.com/office/word/2018/wordml" xmlns:w16sdtdh="http://schemas.microsoft.com/office/word/2020/wordml/sdtdatahash" xmlns:w16se="http://schemas.microsoft.com/office/word/2015/wordml/symex" xmlns:wpg="http://schemas.microsoft.com/office/word/2010/wordprocessingGroup" xmlns:wpi="http://schemas.microsoft.com/office/word/2010/wordprocessingInk" xmlns:wne="http://schemas.microsoft.com/office/word/2006/wordml" xmlns:wps="http://schemas.microsoft.com/office/word/2010/wordprocessingShape" mc:Ignorable="w14 w15 w16se w16cid w16 w16cex w16sdtdh wp14">
+<w:endnotes xmlns:wpc="http://schemas.microsoft.com/office/word/2010/wordprocessingCanvas" xmlns:cx="http://schemas.microsoft.com/office/drawing/2014/chartex" xmlns:cx1="http://schemas.microsoft.com/office/drawing/2015/9/8/chartex" xmlns:cx2="http://schemas.microsoft.com/office/drawing/2015/10/21/chartex" xmlns:cx3="http://schemas.microsoft.com/office/drawing/2016/5/9/chartex" xmlns:cx4="http://schemas.microsoft.com/office/drawing/2016/5/10/chartex" xmlns:cx5="http://schemas.microsoft.com/office/drawing/2016/5/11/chartex" xmlns:cx6="http://schemas.microsoft.com/office/drawing/2016/5/12/chartex" xmlns:cx7="http://schemas.microsoft.com/office/drawing/2016/5/13/chartex" xmlns:cx8="http://schemas.microsoft.com/office/drawing/2016/5/14/chartex" xmlns:mc="http://schemas.openxmlformats.org/markup-compatibility/2006" xmlns:aink="http://schemas.microsoft.com/office/drawing/2016/ink" xmlns:am3d="http://schemas.microsoft.com/office/drawing/2017/model3d" xmlns:o="urn:schemas-microsoft-com:office:office" xmlns:oel="http://schemas.microsoft.com/office/2019/extlst" xmlns:r="http://schemas.openxmlformats.org/officeDocument/2006/relationships" xmlns:m="http://schemas.openxmlformats.org/officeDocument/2006/math" xmlns:v="urn:schemas-microsoft-com:vml" xmlns:wp14="http://schemas.microsoft.com/office/word/2010/wordprocessingDrawing" xmlns:wp="http://schemas.openxmlformats.org/drawingml/2006/wordprocessingDrawing" xmlns:w10="urn:schemas-microsoft-com:office:word" xmlns:w="http://schemas.openxmlformats.org/wordprocessingml/2006/main" xmlns:w14="http://schemas.microsoft.com/office/word/2010/wordml" xmlns:w15="http://schemas.microsoft.com/office/word/2012/wordml" xmlns:w16cex="http://schemas.microsoft.com/office/word/2018/wordml/cex" xmlns:w16cid="http://schemas.microsoft.com/office/word/2016/wordml/cid" xmlns:w16="http://schemas.microsoft.com/office/word/2018/wordml" xmlns:w16du="http://schemas.microsoft.com/office/word/2023/wordml/word16du" xmlns:w16sdtdh="http://schemas.microsoft.com/office/word/2020/wordml/sdtdatahash" xmlns:w16sdtfl="http://schemas.microsoft.com/office/word/2024/wordml/sdtformatlock" xmlns:w16se="http://schemas.microsoft.com/office/word/2015/wordml/symex" xmlns:wpg="http://schemas.microsoft.com/office/word/2010/wordprocessingGroup" xmlns:wpi="http://schemas.microsoft.com/office/word/2010/wordprocessingInk" xmlns:wne="http://schemas.microsoft.com/office/word/2006/wordml" xmlns:wps="http://schemas.microsoft.com/office/word/2010/wordprocessingShape" mc:Ignorable="w14 w15 w16se w16cid w16 w16cex w16sdtdh w16sdtfl w16du wp14">
   <w:endnote w:type="separator" w:id="-1">
     <w:p>
       <w:pPr>
@@ -4949,7 +4775,7 @@
 </file>
 
 <file path=word/footer1.xml><?xml version="1.0" encoding="utf-8"?>
-<w:ftr xmlns:wpc="http://schemas.microsoft.com/office/word/2010/wordprocessingCanvas" xmlns:cx="http://schemas.microsoft.com/office/drawing/2014/chartex" xmlns:cx1="http://schemas.microsoft.com/office/drawing/2015/9/8/chartex" xmlns:cx2="http://schemas.microsoft.com/office/drawing/2015/10/21/chartex" xmlns:cx3="http://schemas.microsoft.com/office/drawing/2016/5/9/chartex" xmlns:cx4="http://schemas.microsoft.com/office/drawing/2016/5/10/chartex" xmlns:cx5="http://schemas.microsoft.com/office/drawing/2016/5/11/chartex" xmlns:cx6="http://schemas.microsoft.com/office/drawing/2016/5/12/chartex" xmlns:cx7="http://schemas.microsoft.com/office/drawing/2016/5/13/chartex" xmlns:cx8="http://schemas.microsoft.com/office/drawing/2016/5/14/chartex" xmlns:mc="http://schemas.openxmlformats.org/markup-compatibility/2006" xmlns:aink="http://schemas.microsoft.com/office/drawing/2016/ink" xmlns:am3d="http://schemas.microsoft.com/office/drawing/2017/model3d" xmlns:o="urn:schemas-microsoft-com:office:office" xmlns:oel="http://schemas.microsoft.com/office/2019/extlst" xmlns:r="http://schemas.openxmlformats.org/officeDocument/2006/relationships" xmlns:m="http://schemas.openxmlformats.org/officeDocument/2006/math" xmlns:v="urn:schemas-microsoft-com:vml" xmlns:wp14="http://schemas.microsoft.com/office/word/2010/wordprocessingDrawing" xmlns:wp="http://schemas.openxmlformats.org/drawingml/2006/wordprocessingDrawing" xmlns:w10="urn:schemas-microsoft-com:office:word" xmlns:w="http://schemas.openxmlformats.org/wordprocessingml/2006/main" xmlns:w14="http://schemas.microsoft.com/office/word/2010/wordml" xmlns:w15="http://schemas.microsoft.com/office/word/2012/wordml" xmlns:w16cex="http://schemas.microsoft.com/office/word/2018/wordml/cex" xmlns:w16cid="http://schemas.microsoft.com/office/word/2016/wordml/cid" xmlns:w16="http://schemas.microsoft.com/office/word/2018/wordml" xmlns:w16sdtdh="http://schemas.microsoft.com/office/word/2020/wordml/sdtdatahash" xmlns:w16se="http://schemas.microsoft.com/office/word/2015/wordml/symex" xmlns:wpg="http://schemas.microsoft.com/office/word/2010/wordprocessingGroup" xmlns:wpi="http://schemas.microsoft.com/office/word/2010/wordprocessingInk" xmlns:wne="http://schemas.microsoft.com/office/word/2006/wordml" xmlns:wps="http://schemas.microsoft.com/office/word/2010/wordprocessingShape" mc:Ignorable="w14 w15 w16se w16cid w16 w16cex w16sdtdh wp14">
+<w:ftr xmlns:wpc="http://schemas.microsoft.com/office/word/2010/wordprocessingCanvas" xmlns:cx="http://schemas.microsoft.com/office/drawing/2014/chartex" xmlns:cx1="http://schemas.microsoft.com/office/drawing/2015/9/8/chartex" xmlns:cx2="http://schemas.microsoft.com/office/drawing/2015/10/21/chartex" xmlns:cx3="http://schemas.microsoft.com/office/drawing/2016/5/9/chartex" xmlns:cx4="http://schemas.microsoft.com/office/drawing/2016/5/10/chartex" xmlns:cx5="http://schemas.microsoft.com/office/drawing/2016/5/11/chartex" xmlns:cx6="http://schemas.microsoft.com/office/drawing/2016/5/12/chartex" xmlns:cx7="http://schemas.microsoft.com/office/drawing/2016/5/13/chartex" xmlns:cx8="http://schemas.microsoft.com/office/drawing/2016/5/14/chartex" xmlns:mc="http://schemas.openxmlformats.org/markup-compatibility/2006" xmlns:aink="http://schemas.microsoft.com/office/drawing/2016/ink" xmlns:am3d="http://schemas.microsoft.com/office/drawing/2017/model3d" xmlns:o="urn:schemas-microsoft-com:office:office" xmlns:oel="http://schemas.microsoft.com/office/2019/extlst" xmlns:r="http://schemas.openxmlformats.org/officeDocument/2006/relationships" xmlns:m="http://schemas.openxmlformats.org/officeDocument/2006/math" xmlns:v="urn:schemas-microsoft-com:vml" xmlns:wp14="http://schemas.microsoft.com/office/word/2010/wordprocessingDrawing" xmlns:wp="http://schemas.openxmlformats.org/drawingml/2006/wordprocessingDrawing" xmlns:w10="urn:schemas-microsoft-com:office:word" xmlns:w="http://schemas.openxmlformats.org/wordprocessingml/2006/main" xmlns:w14="http://schemas.microsoft.com/office/word/2010/wordml" xmlns:w15="http://schemas.microsoft.com/office/word/2012/wordml" xmlns:w16cex="http://schemas.microsoft.com/office/word/2018/wordml/cex" xmlns:w16cid="http://schemas.microsoft.com/office/word/2016/wordml/cid" xmlns:w16="http://schemas.microsoft.com/office/word/2018/wordml" xmlns:w16du="http://schemas.microsoft.com/office/word/2023/wordml/word16du" xmlns:w16sdtdh="http://schemas.microsoft.com/office/word/2020/wordml/sdtdatahash" xmlns:w16sdtfl="http://schemas.microsoft.com/office/word/2024/wordml/sdtformatlock" xmlns:w16se="http://schemas.microsoft.com/office/word/2015/wordml/symex" xmlns:wpg="http://schemas.microsoft.com/office/word/2010/wordprocessingGroup" xmlns:wpi="http://schemas.microsoft.com/office/word/2010/wordprocessingInk" xmlns:wne="http://schemas.microsoft.com/office/word/2006/wordml" xmlns:wps="http://schemas.microsoft.com/office/word/2010/wordprocessingShape" mc:Ignorable="w14 w15 w16se w16cid w16 w16cex w16sdtdh w16sdtfl w16du wp14">
   <w:p>
     <w:pPr>
       <w:pStyle w:val="Footer"/>
@@ -4960,7 +4786,7 @@
 </file>
 
 <file path=word/footer2.xml><?xml version="1.0" encoding="utf-8"?>
-<w:ftr xmlns:wpc="http://schemas.microsoft.com/office/word/2010/wordprocessingCanvas" xmlns:cx="http://schemas.microsoft.com/office/drawing/2014/chartex" xmlns:cx1="http://schemas.microsoft.com/office/drawing/2015/9/8/chartex" xmlns:cx2="http://schemas.microsoft.com/office/drawing/2015/10/21/chartex" xmlns:cx3="http://schemas.microsoft.com/office/drawing/2016/5/9/chartex" xmlns:cx4="http://schemas.microsoft.com/office/drawing/2016/5/10/chartex" xmlns:cx5="http://schemas.microsoft.com/office/drawing/2016/5/11/chartex" xmlns:cx6="http://schemas.microsoft.com/office/drawing/2016/5/12/chartex" xmlns:cx7="http://schemas.microsoft.com/office/drawing/2016/5/13/chartex" xmlns:cx8="http://schemas.microsoft.com/office/drawing/2016/5/14/chartex" xmlns:mc="http://schemas.openxmlformats.org/markup-compatibility/2006" xmlns:aink="http://schemas.microsoft.com/office/drawing/2016/ink" xmlns:am3d="http://schemas.microsoft.com/office/drawing/2017/model3d" xmlns:o="urn:schemas-microsoft-com:office:office" xmlns:oel="http://schemas.microsoft.com/office/2019/extlst" xmlns:r="http://schemas.openxmlformats.org/officeDocument/2006/relationships" xmlns:m="http://schemas.openxmlformats.org/officeDocument/2006/math" xmlns:v="urn:schemas-microsoft-com:vml" xmlns:wp14="http://schemas.microsoft.com/office/word/2010/wordprocessingDrawing" xmlns:wp="http://schemas.openxmlformats.org/drawingml/2006/wordprocessingDrawing" xmlns:w10="urn:schemas-microsoft-com:office:word" xmlns:w="http://schemas.openxmlformats.org/wordprocessingml/2006/main" xmlns:w14="http://schemas.microsoft.com/office/word/2010/wordml" xmlns:w15="http://schemas.microsoft.com/office/word/2012/wordml" xmlns:w16cex="http://schemas.microsoft.com/office/word/2018/wordml/cex" xmlns:w16cid="http://schemas.microsoft.com/office/word/2016/wordml/cid" xmlns:w16="http://schemas.microsoft.com/office/word/2018/wordml" xmlns:w16sdtdh="http://schemas.microsoft.com/office/word/2020/wordml/sdtdatahash" xmlns:w16se="http://schemas.microsoft.com/office/word/2015/wordml/symex" xmlns:wpg="http://schemas.microsoft.com/office/word/2010/wordprocessingGroup" xmlns:wpi="http://schemas.microsoft.com/office/word/2010/wordprocessingInk" xmlns:wne="http://schemas.microsoft.com/office/word/2006/wordml" xmlns:wps="http://schemas.microsoft.com/office/word/2010/wordprocessingShape" mc:Ignorable="w14 w15 w16se w16cid w16 w16cex w16sdtdh wp14">
+<w:ftr xmlns:wpc="http://schemas.microsoft.com/office/word/2010/wordprocessingCanvas" xmlns:cx="http://schemas.microsoft.com/office/drawing/2014/chartex" xmlns:cx1="http://schemas.microsoft.com/office/drawing/2015/9/8/chartex" xmlns:cx2="http://schemas.microsoft.com/office/drawing/2015/10/21/chartex" xmlns:cx3="http://schemas.microsoft.com/office/drawing/2016/5/9/chartex" xmlns:cx4="http://schemas.microsoft.com/office/drawing/2016/5/10/chartex" xmlns:cx5="http://schemas.microsoft.com/office/drawing/2016/5/11/chartex" xmlns:cx6="http://schemas.microsoft.com/office/drawing/2016/5/12/chartex" xmlns:cx7="http://schemas.microsoft.com/office/drawing/2016/5/13/chartex" xmlns:cx8="http://schemas.microsoft.com/office/drawing/2016/5/14/chartex" xmlns:mc="http://schemas.openxmlformats.org/markup-compatibility/2006" xmlns:aink="http://schemas.microsoft.com/office/drawing/2016/ink" xmlns:am3d="http://schemas.microsoft.com/office/drawing/2017/model3d" xmlns:o="urn:schemas-microsoft-com:office:office" xmlns:oel="http://schemas.microsoft.com/office/2019/extlst" xmlns:r="http://schemas.openxmlformats.org/officeDocument/2006/relationships" xmlns:m="http://schemas.openxmlformats.org/officeDocument/2006/math" xmlns:v="urn:schemas-microsoft-com:vml" xmlns:wp14="http://schemas.microsoft.com/office/word/2010/wordprocessingDrawing" xmlns:wp="http://schemas.openxmlformats.org/drawingml/2006/wordprocessingDrawing" xmlns:w10="urn:schemas-microsoft-com:office:word" xmlns:w="http://schemas.openxmlformats.org/wordprocessingml/2006/main" xmlns:w14="http://schemas.microsoft.com/office/word/2010/wordml" xmlns:w15="http://schemas.microsoft.com/office/word/2012/wordml" xmlns:w16cex="http://schemas.microsoft.com/office/word/2018/wordml/cex" xmlns:w16cid="http://schemas.microsoft.com/office/word/2016/wordml/cid" xmlns:w16="http://schemas.microsoft.com/office/word/2018/wordml" xmlns:w16du="http://schemas.microsoft.com/office/word/2023/wordml/word16du" xmlns:w16sdtdh="http://schemas.microsoft.com/office/word/2020/wordml/sdtdatahash" xmlns:w16sdtfl="http://schemas.microsoft.com/office/word/2024/wordml/sdtformatlock" xmlns:w16se="http://schemas.microsoft.com/office/word/2015/wordml/symex" xmlns:wpg="http://schemas.microsoft.com/office/word/2010/wordprocessingGroup" xmlns:wpi="http://schemas.microsoft.com/office/word/2010/wordprocessingInk" xmlns:wne="http://schemas.microsoft.com/office/word/2006/wordml" xmlns:wps="http://schemas.microsoft.com/office/word/2010/wordprocessingShape" mc:Ignorable="w14 w15 w16se w16cid w16 w16cex w16sdtdh w16sdtfl w16du wp14">
   <w:p>
     <w:pPr>
       <w:pStyle w:val="Footer"/>
@@ -5003,7 +4829,7 @@
 </file>
 
 <file path=word/footnotes.xml><?xml version="1.0" encoding="utf-8"?>
-<w:footnotes xmlns:wpc="http://schemas.microsoft.com/office/word/2010/wordprocessingCanvas" xmlns:cx="http://schemas.microsoft.com/office/drawing/2014/chartex" xmlns:cx1="http://schemas.microsoft.com/office/drawing/2015/9/8/chartex" xmlns:cx2="http://schemas.microsoft.com/office/drawing/2015/10/21/chartex" xmlns:cx3="http://schemas.microsoft.com/office/drawing/2016/5/9/chartex" xmlns:cx4="http://schemas.microsoft.com/office/drawing/2016/5/10/chartex" xmlns:cx5="http://schemas.microsoft.com/office/drawing/2016/5/11/chartex" xmlns:cx6="http://schemas.microsoft.com/office/drawing/2016/5/12/chartex" xmlns:cx7="http://schemas.microsoft.com/office/drawing/2016/5/13/chartex" xmlns:cx8="http://schemas.microsoft.com/office/drawing/2016/5/14/chartex" xmlns:mc="http://schemas.openxmlformats.org/markup-compatibility/2006" xmlns:aink="http://schemas.microsoft.com/office/drawing/2016/ink" xmlns:am3d="http://schemas.microsoft.com/office/drawing/2017/model3d" xmlns:o="urn:schemas-microsoft-com:office:office" xmlns:oel="http://schemas.microsoft.com/office/2019/extlst" xmlns:r="http://schemas.openxmlformats.org/officeDocument/2006/relationships" xmlns:m="http://schemas.openxmlformats.org/officeDocument/2006/math" xmlns:v="urn:schemas-microsoft-com:vml" xmlns:wp14="http://schemas.microsoft.com/office/word/2010/wordprocessingDrawing" xmlns:wp="http://schemas.openxmlformats.org/drawingml/2006/wordprocessingDrawing" xmlns:w10="urn:schemas-microsoft-com:office:word" xmlns:w="http://schemas.openxmlformats.org/wordprocessingml/2006/main" xmlns:w14="http://schemas.microsoft.com/office/word/2010/wordml" xmlns:w15="http://schemas.microsoft.com/office/word/2012/wordml" xmlns:w16cex="http://schemas.microsoft.com/office/word/2018/wordml/cex" xmlns:w16cid="http://schemas.microsoft.com/office/word/2016/wordml/cid" xmlns:w16="http://schemas.microsoft.com/office/word/2018/wordml" xmlns:w16sdtdh="http://schemas.microsoft.com/office/word/2020/wordml/sdtdatahash" xmlns:w16se="http://schemas.microsoft.com/office/word/2015/wordml/symex" xmlns:wpg="http://schemas.microsoft.com/office/word/2010/wordprocessingGroup" xmlns:wpi="http://schemas.microsoft.com/office/word/2010/wordprocessingInk" xmlns:wne="http://schemas.microsoft.com/office/word/2006/wordml" xmlns:wps="http://schemas.microsoft.com/office/word/2010/wordprocessingShape" mc:Ignorable="w14 w15 w16se w16cid w16 w16cex w16sdtdh wp14">
+<w:footnotes xmlns:wpc="http://schemas.microsoft.com/office/word/2010/wordprocessingCanvas" xmlns:cx="http://schemas.microsoft.com/office/drawing/2014/chartex" xmlns:cx1="http://schemas.microsoft.com/office/drawing/2015/9/8/chartex" xmlns:cx2="http://schemas.microsoft.com/office/drawing/2015/10/21/chartex" xmlns:cx3="http://schemas.microsoft.com/office/drawing/2016/5/9/chartex" xmlns:cx4="http://schemas.microsoft.com/office/drawing/2016/5/10/chartex" xmlns:cx5="http://schemas.microsoft.com/office/drawing/2016/5/11/chartex" xmlns:cx6="http://schemas.microsoft.com/office/drawing/2016/5/12/chartex" xmlns:cx7="http://schemas.microsoft.com/office/drawing/2016/5/13/chartex" xmlns:cx8="http://schemas.microsoft.com/office/drawing/2016/5/14/chartex" xmlns:mc="http://schemas.openxmlformats.org/markup-compatibility/2006" xmlns:aink="http://schemas.microsoft.com/office/drawing/2016/ink" xmlns:am3d="http://schemas.microsoft.com/office/drawing/2017/model3d" xmlns:o="urn:schemas-microsoft-com:office:office" xmlns:oel="http://schemas.microsoft.com/office/2019/extlst" xmlns:r="http://schemas.openxmlformats.org/officeDocument/2006/relationships" xmlns:m="http://schemas.openxmlformats.org/officeDocument/2006/math" xmlns:v="urn:schemas-microsoft-com:vml" xmlns:wp14="http://schemas.microsoft.com/office/word/2010/wordprocessingDrawing" xmlns:wp="http://schemas.openxmlformats.org/drawingml/2006/wordprocessingDrawing" xmlns:w10="urn:schemas-microsoft-com:office:word" xmlns:w="http://schemas.openxmlformats.org/wordprocessingml/2006/main" xmlns:w14="http://schemas.microsoft.com/office/word/2010/wordml" xmlns:w15="http://schemas.microsoft.com/office/word/2012/wordml" xmlns:w16cex="http://schemas.microsoft.com/office/word/2018/wordml/cex" xmlns:w16cid="http://schemas.microsoft.com/office/word/2016/wordml/cid" xmlns:w16="http://schemas.microsoft.com/office/word/2018/wordml" xmlns:w16du="http://schemas.microsoft.com/office/word/2023/wordml/word16du" xmlns:w16sdtdh="http://schemas.microsoft.com/office/word/2020/wordml/sdtdatahash" xmlns:w16sdtfl="http://schemas.microsoft.com/office/word/2024/wordml/sdtformatlock" xmlns:w16se="http://schemas.microsoft.com/office/word/2015/wordml/symex" xmlns:wpg="http://schemas.microsoft.com/office/word/2010/wordprocessingGroup" xmlns:wpi="http://schemas.microsoft.com/office/word/2010/wordprocessingInk" xmlns:wne="http://schemas.microsoft.com/office/word/2006/wordml" xmlns:wps="http://schemas.microsoft.com/office/word/2010/wordprocessingShape" mc:Ignorable="w14 w15 w16se w16cid w16 w16cex w16sdtdh w16sdtfl w16du wp14">
   <w:footnote w:type="separator" w:id="-1">
     <w:p>
       <w:pPr>
@@ -5028,7 +4854,7 @@
 </file>
 
 <file path=word/header1.xml><?xml version="1.0" encoding="utf-8"?>
-<w:hdr xmlns:wpc="http://schemas.microsoft.com/office/word/2010/wordprocessingCanvas" xmlns:cx="http://schemas.microsoft.com/office/drawing/2014/chartex" xmlns:cx1="http://schemas.microsoft.com/office/drawing/2015/9/8/chartex" xmlns:cx2="http://schemas.microsoft.com/office/drawing/2015/10/21/chartex" xmlns:cx3="http://schemas.microsoft.com/office/drawing/2016/5/9/chartex" xmlns:cx4="http://schemas.microsoft.com/office/drawing/2016/5/10/chartex" xmlns:cx5="http://schemas.microsoft.com/office/drawing/2016/5/11/chartex" xmlns:cx6="http://schemas.microsoft.com/office/drawing/2016/5/12/chartex" xmlns:cx7="http://schemas.microsoft.com/office/drawing/2016/5/13/chartex" xmlns:cx8="http://schemas.microsoft.com/office/drawing/2016/5/14/chartex" xmlns:mc="http://schemas.openxmlformats.org/markup-compatibility/2006" xmlns:aink="http://schemas.microsoft.com/office/drawing/2016/ink" xmlns:am3d="http://schemas.microsoft.com/office/drawing/2017/model3d" xmlns:o="urn:schemas-microsoft-com:office:office" xmlns:oel="http://schemas.microsoft.com/office/2019/extlst" xmlns:r="http://schemas.openxmlformats.org/officeDocument/2006/relationships" xmlns:m="http://schemas.openxmlformats.org/officeDocument/2006/math" xmlns:v="urn:schemas-microsoft-com:vml" xmlns:wp14="http://schemas.microsoft.com/office/word/2010/wordprocessingDrawing" xmlns:wp="http://schemas.openxmlformats.org/drawingml/2006/wordprocessingDrawing" xmlns:w10="urn:schemas-microsoft-com:office:word" xmlns:w="http://schemas.openxmlformats.org/wordprocessingml/2006/main" xmlns:w14="http://schemas.microsoft.com/office/word/2010/wordml" xmlns:w15="http://schemas.microsoft.com/office/word/2012/wordml" xmlns:w16cex="http://schemas.microsoft.com/office/word/2018/wordml/cex" xmlns:w16cid="http://schemas.microsoft.com/office/word/2016/wordml/cid" xmlns:w16="http://schemas.microsoft.com/office/word/2018/wordml" xmlns:w16sdtdh="http://schemas.microsoft.com/office/word/2020/wordml/sdtdatahash" xmlns:w16se="http://schemas.microsoft.com/office/word/2015/wordml/symex" xmlns:wpg="http://schemas.microsoft.com/office/word/2010/wordprocessingGroup" xmlns:wpi="http://schemas.microsoft.com/office/word/2010/wordprocessingInk" xmlns:wne="http://schemas.microsoft.com/office/word/2006/wordml" xmlns:wps="http://schemas.microsoft.com/office/word/2010/wordprocessingShape" mc:Ignorable="w14 w15 w16se w16cid w16 w16cex w16sdtdh wp14">
+<w:hdr xmlns:wpc="http://schemas.microsoft.com/office/word/2010/wordprocessingCanvas" xmlns:cx="http://schemas.microsoft.com/office/drawing/2014/chartex" xmlns:cx1="http://schemas.microsoft.com/office/drawing/2015/9/8/chartex" xmlns:cx2="http://schemas.microsoft.com/office/drawing/2015/10/21/chartex" xmlns:cx3="http://schemas.microsoft.com/office/drawing/2016/5/9/chartex" xmlns:cx4="http://schemas.microsoft.com/office/drawing/2016/5/10/chartex" xmlns:cx5="http://schemas.microsoft.com/office/drawing/2016/5/11/chartex" xmlns:cx6="http://schemas.microsoft.com/office/drawing/2016/5/12/chartex" xmlns:cx7="http://schemas.microsoft.com/office/drawing/2016/5/13/chartex" xmlns:cx8="http://schemas.microsoft.com/office/drawing/2016/5/14/chartex" xmlns:mc="http://schemas.openxmlformats.org/markup-compatibility/2006" xmlns:aink="http://schemas.microsoft.com/office/drawing/2016/ink" xmlns:am3d="http://schemas.microsoft.com/office/drawing/2017/model3d" xmlns:o="urn:schemas-microsoft-com:office:office" xmlns:oel="http://schemas.microsoft.com/office/2019/extlst" xmlns:r="http://schemas.openxmlformats.org/officeDocument/2006/relationships" xmlns:m="http://schemas.openxmlformats.org/officeDocument/2006/math" xmlns:v="urn:schemas-microsoft-com:vml" xmlns:wp14="http://schemas.microsoft.com/office/word/2010/wordprocessingDrawing" xmlns:wp="http://schemas.openxmlformats.org/drawingml/2006/wordprocessingDrawing" xmlns:w10="urn:schemas-microsoft-com:office:word" xmlns:w="http://schemas.openxmlformats.org/wordprocessingml/2006/main" xmlns:w14="http://schemas.microsoft.com/office/word/2010/wordml" xmlns:w15="http://schemas.microsoft.com/office/word/2012/wordml" xmlns:w16cex="http://schemas.microsoft.com/office/word/2018/wordml/cex" xmlns:w16cid="http://schemas.microsoft.com/office/word/2016/wordml/cid" xmlns:w16="http://schemas.microsoft.com/office/word/2018/wordml" xmlns:w16du="http://schemas.microsoft.com/office/word/2023/wordml/word16du" xmlns:w16sdtdh="http://schemas.microsoft.com/office/word/2020/wordml/sdtdatahash" xmlns:w16sdtfl="http://schemas.microsoft.com/office/word/2024/wordml/sdtformatlock" xmlns:w16se="http://schemas.microsoft.com/office/word/2015/wordml/symex" xmlns:wpg="http://schemas.microsoft.com/office/word/2010/wordprocessingGroup" xmlns:wpi="http://schemas.microsoft.com/office/word/2010/wordprocessingInk" xmlns:wne="http://schemas.microsoft.com/office/word/2006/wordml" xmlns:wps="http://schemas.microsoft.com/office/word/2010/wordprocessingShape" mc:Ignorable="w14 w15 w16se w16cid w16 w16cex w16sdtdh w16sdtfl w16du wp14">
   <w:p>
     <w:pPr>
       <w:pStyle w:val="Header"/>
@@ -5114,7 +4940,7 @@
 </file>
 
 <file path=word/header2.xml><?xml version="1.0" encoding="utf-8"?>
-<w:hdr xmlns:wpc="http://schemas.microsoft.com/office/word/2010/wordprocessingCanvas" xmlns:cx="http://schemas.microsoft.com/office/drawing/2014/chartex" xmlns:cx1="http://schemas.microsoft.com/office/drawing/2015/9/8/chartex" xmlns:cx2="http://schemas.microsoft.com/office/drawing/2015/10/21/chartex" xmlns:cx3="http://schemas.microsoft.com/office/drawing/2016/5/9/chartex" xmlns:cx4="http://schemas.microsoft.com/office/drawing/2016/5/10/chartex" xmlns:cx5="http://schemas.microsoft.com/office/drawing/2016/5/11/chartex" xmlns:cx6="http://schemas.microsoft.com/office/drawing/2016/5/12/chartex" xmlns:cx7="http://schemas.microsoft.com/office/drawing/2016/5/13/chartex" xmlns:cx8="http://schemas.microsoft.com/office/drawing/2016/5/14/chartex" xmlns:mc="http://schemas.openxmlformats.org/markup-compatibility/2006" xmlns:aink="http://schemas.microsoft.com/office/drawing/2016/ink" xmlns:am3d="http://schemas.microsoft.com/office/drawing/2017/model3d" xmlns:o="urn:schemas-microsoft-com:office:office" xmlns:oel="http://schemas.microsoft.com/office/2019/extlst" xmlns:r="http://schemas.openxmlformats.org/officeDocument/2006/relationships" xmlns:m="http://schemas.openxmlformats.org/officeDocument/2006/math" xmlns:v="urn:schemas-microsoft-com:vml" xmlns:wp14="http://schemas.microsoft.com/office/word/2010/wordprocessingDrawing" xmlns:wp="http://schemas.openxmlformats.org/drawingml/2006/wordprocessingDrawing" xmlns:w10="urn:schemas-microsoft-com:office:word" xmlns:w="http://schemas.openxmlformats.org/wordprocessingml/2006/main" xmlns:w14="http://schemas.microsoft.com/office/word/2010/wordml" xmlns:w15="http://schemas.microsoft.com/office/word/2012/wordml" xmlns:w16cex="http://schemas.microsoft.com/office/word/2018/wordml/cex" xmlns:w16cid="http://schemas.microsoft.com/office/word/2016/wordml/cid" xmlns:w16="http://schemas.microsoft.com/office/word/2018/wordml" xmlns:w16sdtdh="http://schemas.microsoft.com/office/word/2020/wordml/sdtdatahash" xmlns:w16se="http://schemas.microsoft.com/office/word/2015/wordml/symex" xmlns:wpg="http://schemas.microsoft.com/office/word/2010/wordprocessingGroup" xmlns:wpi="http://schemas.microsoft.com/office/word/2010/wordprocessingInk" xmlns:wne="http://schemas.microsoft.com/office/word/2006/wordml" xmlns:wps="http://schemas.microsoft.com/office/word/2010/wordprocessingShape" mc:Ignorable="w14 w15 w16se w16cid w16 w16cex w16sdtdh wp14">
+<w:hdr xmlns:wpc="http://schemas.microsoft.com/office/word/2010/wordprocessingCanvas" xmlns:cx="http://schemas.microsoft.com/office/drawing/2014/chartex" xmlns:cx1="http://schemas.microsoft.com/office/drawing/2015/9/8/chartex" xmlns:cx2="http://schemas.microsoft.com/office/drawing/2015/10/21/chartex" xmlns:cx3="http://schemas.microsoft.com/office/drawing/2016/5/9/chartex" xmlns:cx4="http://schemas.microsoft.com/office/drawing/2016/5/10/chartex" xmlns:cx5="http://schemas.microsoft.com/office/drawing/2016/5/11/chartex" xmlns:cx6="http://schemas.microsoft.com/office/drawing/2016/5/12/chartex" xmlns:cx7="http://schemas.microsoft.com/office/drawing/2016/5/13/chartex" xmlns:cx8="http://schemas.microsoft.com/office/drawing/2016/5/14/chartex" xmlns:mc="http://schemas.openxmlformats.org/markup-compatibility/2006" xmlns:aink="http://schemas.microsoft.com/office/drawing/2016/ink" xmlns:am3d="http://schemas.microsoft.com/office/drawing/2017/model3d" xmlns:o="urn:schemas-microsoft-com:office:office" xmlns:oel="http://schemas.microsoft.com/office/2019/extlst" xmlns:r="http://schemas.openxmlformats.org/officeDocument/2006/relationships" xmlns:m="http://schemas.openxmlformats.org/officeDocument/2006/math" xmlns:v="urn:schemas-microsoft-com:vml" xmlns:wp14="http://schemas.microsoft.com/office/word/2010/wordprocessingDrawing" xmlns:wp="http://schemas.openxmlformats.org/drawingml/2006/wordprocessingDrawing" xmlns:w10="urn:schemas-microsoft-com:office:word" xmlns:w="http://schemas.openxmlformats.org/wordprocessingml/2006/main" xmlns:w14="http://schemas.microsoft.com/office/word/2010/wordml" xmlns:w15="http://schemas.microsoft.com/office/word/2012/wordml" xmlns:w16cex="http://schemas.microsoft.com/office/word/2018/wordml/cex" xmlns:w16cid="http://schemas.microsoft.com/office/word/2016/wordml/cid" xmlns:w16="http://schemas.microsoft.com/office/word/2018/wordml" xmlns:w16du="http://schemas.microsoft.com/office/word/2023/wordml/word16du" xmlns:w16sdtdh="http://schemas.microsoft.com/office/word/2020/wordml/sdtdatahash" xmlns:w16sdtfl="http://schemas.microsoft.com/office/word/2024/wordml/sdtformatlock" xmlns:w16se="http://schemas.microsoft.com/office/word/2015/wordml/symex" xmlns:wpg="http://schemas.microsoft.com/office/word/2010/wordprocessingGroup" xmlns:wpi="http://schemas.microsoft.com/office/word/2010/wordprocessingInk" xmlns:wne="http://schemas.microsoft.com/office/word/2006/wordml" xmlns:wps="http://schemas.microsoft.com/office/word/2010/wordprocessingShape" mc:Ignorable="w14 w15 w16se w16cid w16 w16cex w16sdtdh w16sdtfl w16du wp14">
   <w:p>
     <w:pPr>
       <w:pStyle w:val="Header"/>
@@ -5185,7 +5011,7 @@
 </file>
 
 <file path=word/header3.xml><?xml version="1.0" encoding="utf-8"?>
-<w:hdr xmlns:wpc="http://schemas.microsoft.com/office/word/2010/wordprocessingCanvas" xmlns:cx="http://schemas.microsoft.com/office/drawing/2014/chartex" xmlns:cx1="http://schemas.microsoft.com/office/drawing/2015/9/8/chartex" xmlns:cx2="http://schemas.microsoft.com/office/drawing/2015/10/21/chartex" xmlns:cx3="http://schemas.microsoft.com/office/drawing/2016/5/9/chartex" xmlns:cx4="http://schemas.microsoft.com/office/drawing/2016/5/10/chartex" xmlns:cx5="http://schemas.microsoft.com/office/drawing/2016/5/11/chartex" xmlns:cx6="http://schemas.microsoft.com/office/drawing/2016/5/12/chartex" xmlns:cx7="http://schemas.microsoft.com/office/drawing/2016/5/13/chartex" xmlns:cx8="http://schemas.microsoft.com/office/drawing/2016/5/14/chartex" xmlns:mc="http://schemas.openxmlformats.org/markup-compatibility/2006" xmlns:aink="http://schemas.microsoft.com/office/drawing/2016/ink" xmlns:am3d="http://schemas.microsoft.com/office/drawing/2017/model3d" xmlns:o="urn:schemas-microsoft-com:office:office" xmlns:oel="http://schemas.microsoft.com/office/2019/extlst" xmlns:r="http://schemas.openxmlformats.org/officeDocument/2006/relationships" xmlns:m="http://schemas.openxmlformats.org/officeDocument/2006/math" xmlns:v="urn:schemas-microsoft-com:vml" xmlns:wp14="http://schemas.microsoft.com/office/word/2010/wordprocessingDrawing" xmlns:wp="http://schemas.openxmlformats.org/drawingml/2006/wordprocessingDrawing" xmlns:w10="urn:schemas-microsoft-com:office:word" xmlns:w="http://schemas.openxmlformats.org/wordprocessingml/2006/main" xmlns:w14="http://schemas.microsoft.com/office/word/2010/wordml" xmlns:w15="http://schemas.microsoft.com/office/word/2012/wordml" xmlns:w16cex="http://schemas.microsoft.com/office/word/2018/wordml/cex" xmlns:w16cid="http://schemas.microsoft.com/office/word/2016/wordml/cid" xmlns:w16="http://schemas.microsoft.com/office/word/2018/wordml" xmlns:w16sdtdh="http://schemas.microsoft.com/office/word/2020/wordml/sdtdatahash" xmlns:w16se="http://schemas.microsoft.com/office/word/2015/wordml/symex" xmlns:wpg="http://schemas.microsoft.com/office/word/2010/wordprocessingGroup" xmlns:wpi="http://schemas.microsoft.com/office/word/2010/wordprocessingInk" xmlns:wne="http://schemas.microsoft.com/office/word/2006/wordml" xmlns:wps="http://schemas.microsoft.com/office/word/2010/wordprocessingShape" mc:Ignorable="w14 w15 w16se w16cid w16 w16cex w16sdtdh wp14">
+<w:hdr xmlns:wpc="http://schemas.microsoft.com/office/word/2010/wordprocessingCanvas" xmlns:cx="http://schemas.microsoft.com/office/drawing/2014/chartex" xmlns:cx1="http://schemas.microsoft.com/office/drawing/2015/9/8/chartex" xmlns:cx2="http://schemas.microsoft.com/office/drawing/2015/10/21/chartex" xmlns:cx3="http://schemas.microsoft.com/office/drawing/2016/5/9/chartex" xmlns:cx4="http://schemas.microsoft.com/office/drawing/2016/5/10/chartex" xmlns:cx5="http://schemas.microsoft.com/office/drawing/2016/5/11/chartex" xmlns:cx6="http://schemas.microsoft.com/office/drawing/2016/5/12/chartex" xmlns:cx7="http://schemas.microsoft.com/office/drawing/2016/5/13/chartex" xmlns:cx8="http://schemas.microsoft.com/office/drawing/2016/5/14/chartex" xmlns:mc="http://schemas.openxmlformats.org/markup-compatibility/2006" xmlns:aink="http://schemas.microsoft.com/office/drawing/2016/ink" xmlns:am3d="http://schemas.microsoft.com/office/drawing/2017/model3d" xmlns:o="urn:schemas-microsoft-com:office:office" xmlns:oel="http://schemas.microsoft.com/office/2019/extlst" xmlns:r="http://schemas.openxmlformats.org/officeDocument/2006/relationships" xmlns:m="http://schemas.openxmlformats.org/officeDocument/2006/math" xmlns:v="urn:schemas-microsoft-com:vml" xmlns:wp14="http://schemas.microsoft.com/office/word/2010/wordprocessingDrawing" xmlns:wp="http://schemas.openxmlformats.org/drawingml/2006/wordprocessingDrawing" xmlns:w10="urn:schemas-microsoft-com:office:word" xmlns:w="http://schemas.openxmlformats.org/wordprocessingml/2006/main" xmlns:w14="http://schemas.microsoft.com/office/word/2010/wordml" xmlns:w15="http://schemas.microsoft.com/office/word/2012/wordml" xmlns:w16cex="http://schemas.microsoft.com/office/word/2018/wordml/cex" xmlns:w16cid="http://schemas.microsoft.com/office/word/2016/wordml/cid" xmlns:w16="http://schemas.microsoft.com/office/word/2018/wordml" xmlns:w16du="http://schemas.microsoft.com/office/word/2023/wordml/word16du" xmlns:w16sdtdh="http://schemas.microsoft.com/office/word/2020/wordml/sdtdatahash" xmlns:w16sdtfl="http://schemas.microsoft.com/office/word/2024/wordml/sdtformatlock" xmlns:w16se="http://schemas.microsoft.com/office/word/2015/wordml/symex" xmlns:wpg="http://schemas.microsoft.com/office/word/2010/wordprocessingGroup" xmlns:wpi="http://schemas.microsoft.com/office/word/2010/wordprocessingInk" xmlns:wne="http://schemas.microsoft.com/office/word/2006/wordml" xmlns:wps="http://schemas.microsoft.com/office/word/2010/wordprocessingShape" mc:Ignorable="w14 w15 w16se w16cid w16 w16cex w16sdtdh w16sdtfl w16du wp14">
   <w:p>
     <w:pPr>
       <w:pStyle w:val="Header"/>
@@ -5258,7 +5084,7 @@
 </file>
 
 <file path=word/numbering.xml><?xml version="1.0" encoding="utf-8"?>
-<w:numbering xmlns:wpc="http://schemas.microsoft.com/office/word/2010/wordprocessingCanvas" xmlns:cx="http://schemas.microsoft.com/office/drawing/2014/chartex" xmlns:cx1="http://schemas.microsoft.com/office/drawing/2015/9/8/chartex" xmlns:cx2="http://schemas.microsoft.com/office/drawing/2015/10/21/chartex" xmlns:cx3="http://schemas.microsoft.com/office/drawing/2016/5/9/chartex" xmlns:cx4="http://schemas.microsoft.com/office/drawing/2016/5/10/chartex" xmlns:cx5="http://schemas.microsoft.com/office/drawing/2016/5/11/chartex" xmlns:cx6="http://schemas.microsoft.com/office/drawing/2016/5/12/chartex" xmlns:cx7="http://schemas.microsoft.com/office/drawing/2016/5/13/chartex" xmlns:cx8="http://schemas.microsoft.com/office/drawing/2016/5/14/chartex" xmlns:mc="http://schemas.openxmlformats.org/markup-compatibility/2006" xmlns:aink="http://schemas.microsoft.com/office/drawing/2016/ink" xmlns:am3d="http://schemas.microsoft.com/office/drawing/2017/model3d" xmlns:o="urn:schemas-microsoft-com:office:office" xmlns:oel="http://schemas.microsoft.com/office/2019/extlst" xmlns:r="http://schemas.openxmlformats.org/officeDocument/2006/relationships" xmlns:m="http://schemas.openxmlformats.org/officeDocument/2006/math" xmlns:v="urn:schemas-microsoft-com:vml" xmlns:wp14="http://schemas.microsoft.com/office/word/2010/wordprocessingDrawing" xmlns:wp="http://schemas.openxmlformats.org/drawingml/2006/wordprocessingDrawing" xmlns:w10="urn:schemas-microsoft-com:office:word" xmlns:w="http://schemas.openxmlformats.org/wordprocessingml/2006/main" xmlns:w14="http://schemas.microsoft.com/office/word/2010/wordml" xmlns:w15="http://schemas.microsoft.com/office/word/2012/wordml" xmlns:w16cex="http://schemas.microsoft.com/office/word/2018/wordml/cex" xmlns:w16cid="http://schemas.microsoft.com/office/word/2016/wordml/cid" xmlns:w16="http://schemas.microsoft.com/office/word/2018/wordml" xmlns:w16sdtdh="http://schemas.microsoft.com/office/word/2020/wordml/sdtdatahash" xmlns:w16se="http://schemas.microsoft.com/office/word/2015/wordml/symex" xmlns:wpg="http://schemas.microsoft.com/office/word/2010/wordprocessingGroup" xmlns:wpi="http://schemas.microsoft.com/office/word/2010/wordprocessingInk" xmlns:wne="http://schemas.microsoft.com/office/word/2006/wordml" xmlns:wps="http://schemas.microsoft.com/office/word/2010/wordprocessingShape" mc:Ignorable="w14 w15 w16se w16cid w16 w16cex w16sdtdh wp14">
+<w:numbering xmlns:wpc="http://schemas.microsoft.com/office/word/2010/wordprocessingCanvas" xmlns:cx="http://schemas.microsoft.com/office/drawing/2014/chartex" xmlns:cx1="http://schemas.microsoft.com/office/drawing/2015/9/8/chartex" xmlns:cx2="http://schemas.microsoft.com/office/drawing/2015/10/21/chartex" xmlns:cx3="http://schemas.microsoft.com/office/drawing/2016/5/9/chartex" xmlns:cx4="http://schemas.microsoft.com/office/drawing/2016/5/10/chartex" xmlns:cx5="http://schemas.microsoft.com/office/drawing/2016/5/11/chartex" xmlns:cx6="http://schemas.microsoft.com/office/drawing/2016/5/12/chartex" xmlns:cx7="http://schemas.microsoft.com/office/drawing/2016/5/13/chartex" xmlns:cx8="http://schemas.microsoft.com/office/drawing/2016/5/14/chartex" xmlns:mc="http://schemas.openxmlformats.org/markup-compatibility/2006" xmlns:aink="http://schemas.microsoft.com/office/drawing/2016/ink" xmlns:am3d="http://schemas.microsoft.com/office/drawing/2017/model3d" xmlns:o="urn:schemas-microsoft-com:office:office" xmlns:oel="http://schemas.microsoft.com/office/2019/extlst" xmlns:r="http://schemas.openxmlformats.org/officeDocument/2006/relationships" xmlns:m="http://schemas.openxmlformats.org/officeDocument/2006/math" xmlns:v="urn:schemas-microsoft-com:vml" xmlns:wp14="http://schemas.microsoft.com/office/word/2010/wordprocessingDrawing" xmlns:wp="http://schemas.openxmlformats.org/drawingml/2006/wordprocessingDrawing" xmlns:w10="urn:schemas-microsoft-com:office:word" xmlns:w="http://schemas.openxmlformats.org/wordprocessingml/2006/main" xmlns:w14="http://schemas.microsoft.com/office/word/2010/wordml" xmlns:w15="http://schemas.microsoft.com/office/word/2012/wordml" xmlns:w16cex="http://schemas.microsoft.com/office/word/2018/wordml/cex" xmlns:w16cid="http://schemas.microsoft.com/office/word/2016/wordml/cid" xmlns:w16="http://schemas.microsoft.com/office/word/2018/wordml" xmlns:w16du="http://schemas.microsoft.com/office/word/2023/wordml/word16du" xmlns:w16sdtdh="http://schemas.microsoft.com/office/word/2020/wordml/sdtdatahash" xmlns:w16sdtfl="http://schemas.microsoft.com/office/word/2024/wordml/sdtformatlock" xmlns:w16se="http://schemas.microsoft.com/office/word/2015/wordml/symex" xmlns:wpg="http://schemas.microsoft.com/office/word/2010/wordprocessingGroup" xmlns:wpi="http://schemas.microsoft.com/office/word/2010/wordprocessingInk" xmlns:wne="http://schemas.microsoft.com/office/word/2006/wordml" xmlns:wps="http://schemas.microsoft.com/office/word/2010/wordprocessingShape" mc:Ignorable="w14 w15 w16se w16cid w16 w16cex w16sdtdh w16sdtfl w16du wp14">
   <w:abstractNum w:abstractNumId="0" w15:restartNumberingAfterBreak="0">
     <w:nsid w:val="185A736D"/>
     <w:multiLevelType w:val="hybridMultilevel"/>
@@ -7098,7 +6924,7 @@
 </file>
 
 <file path=word/styles.xml><?xml version="1.0" encoding="utf-8"?>
-<w:styles xmlns:mc="http://schemas.openxmlformats.org/markup-compatibility/2006" xmlns:r="http://schemas.openxmlformats.org/officeDocument/2006/relationships" xmlns:w="http://schemas.openxmlformats.org/wordprocessingml/2006/main" xmlns:w14="http://schemas.microsoft.com/office/word/2010/wordml" xmlns:w15="http://schemas.microsoft.com/office/word/2012/wordml" xmlns:w16cex="http://schemas.microsoft.com/office/word/2018/wordml/cex" xmlns:w16cid="http://schemas.microsoft.com/office/word/2016/wordml/cid" xmlns:w16="http://schemas.microsoft.com/office/word/2018/wordml" xmlns:w16sdtdh="http://schemas.microsoft.com/office/word/2020/wordml/sdtdatahash" xmlns:w16se="http://schemas.microsoft.com/office/word/2015/wordml/symex" mc:Ignorable="w14 w15 w16se w16cid w16 w16cex w16sdtdh">
+<w:styles xmlns:mc="http://schemas.openxmlformats.org/markup-compatibility/2006" xmlns:r="http://schemas.openxmlformats.org/officeDocument/2006/relationships" xmlns:w="http://schemas.openxmlformats.org/wordprocessingml/2006/main" xmlns:w14="http://schemas.microsoft.com/office/word/2010/wordml" xmlns:w15="http://schemas.microsoft.com/office/word/2012/wordml" xmlns:w16cex="http://schemas.microsoft.com/office/word/2018/wordml/cex" xmlns:w16cid="http://schemas.microsoft.com/office/word/2016/wordml/cid" xmlns:w16="http://schemas.microsoft.com/office/word/2018/wordml" xmlns:w16du="http://schemas.microsoft.com/office/word/2023/wordml/word16du" xmlns:w16sdtdh="http://schemas.microsoft.com/office/word/2020/wordml/sdtdatahash" xmlns:w16sdtfl="http://schemas.microsoft.com/office/word/2024/wordml/sdtformatlock" xmlns:w16se="http://schemas.microsoft.com/office/word/2015/wordml/symex" mc:Ignorable="w14 w15 w16se w16cid w16 w16cex w16sdtdh w16sdtfl w16du">
   <w:docDefaults>
     <w:rPrDefault>
       <w:rPr>
@@ -8219,6 +8045,15 @@
 </file>
 
 <file path=customXml/item1.xml><?xml version="1.0" encoding="utf-8"?>
+<?mso-contentType ?>
+<FormTemplates xmlns="http://schemas.microsoft.com/sharepoint/v3/contenttype/forms">
+  <Display>DocumentLibraryForm</Display>
+  <Edit>DocumentLibraryForm</Edit>
+  <New>DocumentLibraryForm</New>
+</FormTemplates>
+</file>
+
+<file path=customXml/item2.xml><?xml version="1.0" encoding="utf-8"?>
 <p:properties xmlns:p="http://schemas.microsoft.com/office/2006/metadata/properties" xmlns:xsi="http://www.w3.org/2001/XMLSchema-instance" xmlns:pc="http://schemas.microsoft.com/office/infopath/2007/PartnerControls">
   <documentManagement>
     <IsBuildFile xmlns="6794D9DE-4FDF-4DC0-8B2C-5438320C69D5" xsi:nil="true"/>
@@ -8233,15 +8068,6 @@
     <SequenceNumber xmlns="6794D9DE-4FDF-4DC0-8B2C-5438320C69D5">1</SequenceNumber>
   </documentManagement>
 </p:properties>
-</file>
-
-<file path=customXml/item2.xml><?xml version="1.0" encoding="utf-8"?>
-<?mso-contentType ?>
-<FormTemplates xmlns="http://schemas.microsoft.com/sharepoint/v3/contenttype/forms">
-  <Display>DocumentLibraryForm</Display>
-  <Edit>DocumentLibraryForm</Edit>
-  <New>DocumentLibraryForm</New>
-</FormTemplates>
 </file>
 
 <file path=customXml/item3.xml><?xml version="1.0" encoding="utf-8"?>
@@ -8385,19 +8211,19 @@
 </file>
 
 <file path=customXml/itemProps1.xml><?xml version="1.0" encoding="utf-8"?>
+<ds:datastoreItem xmlns:ds="http://schemas.openxmlformats.org/officeDocument/2006/customXml" ds:itemID="{DFBC4FF7-E481-4E84-A126-A855B44779D1}">
+  <ds:schemaRefs>
+    <ds:schemaRef ds:uri="http://schemas.microsoft.com/sharepoint/v3/contenttype/forms"/>
+  </ds:schemaRefs>
+</ds:datastoreItem>
+</file>
+
+<file path=customXml/itemProps2.xml><?xml version="1.0" encoding="utf-8"?>
 <ds:datastoreItem xmlns:ds="http://schemas.openxmlformats.org/officeDocument/2006/customXml" ds:itemID="{CC30F272-06F9-4E68-BA55-58FE0421F7FF}">
   <ds:schemaRefs>
     <ds:schemaRef ds:uri="http://schemas.microsoft.com/office/2006/metadata/properties"/>
     <ds:schemaRef ds:uri="http://schemas.microsoft.com/office/infopath/2007/PartnerControls"/>
     <ds:schemaRef ds:uri="6794D9DE-4FDF-4DC0-8B2C-5438320C69D5"/>
-  </ds:schemaRefs>
-</ds:datastoreItem>
-</file>
-
-<file path=customXml/itemProps2.xml><?xml version="1.0" encoding="utf-8"?>
-<ds:datastoreItem xmlns:ds="http://schemas.openxmlformats.org/officeDocument/2006/customXml" ds:itemID="{DFBC4FF7-E481-4E84-A126-A855B44779D1}">
-  <ds:schemaRefs>
-    <ds:schemaRef ds:uri="http://schemas.microsoft.com/sharepoint/v3/contenttype/forms"/>
   </ds:schemaRefs>
 </ds:datastoreItem>
 </file>

</xml_diff>

<commit_message>
minor change to lab instructions
</commit_message>
<xml_diff>
--- a/Labs/01-Revision labs.docx
+++ b/Labs/01-Revision labs.docx
@@ -913,7 +913,29 @@
                                 <w:szCs w:val="19"/>
                                 <w:lang w:val="en-GB" w:bidi="yi-Hebr"/>
                               </w:rPr>
-                              <w:t>[] args)</w:t>
+                              <w:t xml:space="preserve">[] </w:t>
+                            </w:r>
+                            <w:proofErr w:type="spellStart"/>
+                            <w:r>
+                              <w:rPr>
+                                <w:rFonts w:ascii="Cascadia Mono" w:hAnsi="Cascadia Mono" w:cs="Cascadia Mono"/>
+                                <w:color w:val="000000"/>
+                                <w:sz w:val="19"/>
+                                <w:szCs w:val="19"/>
+                                <w:lang w:val="en-GB" w:bidi="yi-Hebr"/>
+                              </w:rPr>
+                              <w:t>args</w:t>
+                            </w:r>
+                            <w:proofErr w:type="spellEnd"/>
+                            <w:r>
+                              <w:rPr>
+                                <w:rFonts w:ascii="Cascadia Mono" w:hAnsi="Cascadia Mono" w:cs="Cascadia Mono"/>
+                                <w:color w:val="000000"/>
+                                <w:sz w:val="19"/>
+                                <w:szCs w:val="19"/>
+                                <w:lang w:val="en-GB" w:bidi="yi-Hebr"/>
+                              </w:rPr>
+                              <w:t>)</w:t>
                             </w:r>
                           </w:p>
                           <w:p>
@@ -963,7 +985,29 @@
                                 <w:szCs w:val="19"/>
                                 <w:lang w:val="en-GB" w:bidi="yi-Hebr"/>
                               </w:rPr>
-                              <w:t xml:space="preserve">            Console.WriteLine(</w:t>
+                              <w:t xml:space="preserve">            </w:t>
+                            </w:r>
+                            <w:proofErr w:type="spellStart"/>
+                            <w:r>
+                              <w:rPr>
+                                <w:rFonts w:ascii="Cascadia Mono" w:hAnsi="Cascadia Mono" w:cs="Cascadia Mono"/>
+                                <w:color w:val="000000"/>
+                                <w:sz w:val="19"/>
+                                <w:szCs w:val="19"/>
+                                <w:lang w:val="en-GB" w:bidi="yi-Hebr"/>
+                              </w:rPr>
+                              <w:t>Console.WriteLine</w:t>
+                            </w:r>
+                            <w:proofErr w:type="spellEnd"/>
+                            <w:r>
+                              <w:rPr>
+                                <w:rFonts w:ascii="Cascadia Mono" w:hAnsi="Cascadia Mono" w:cs="Cascadia Mono"/>
+                                <w:color w:val="000000"/>
+                                <w:sz w:val="19"/>
+                                <w:szCs w:val="19"/>
+                                <w:lang w:val="en-GB" w:bidi="yi-Hebr"/>
+                              </w:rPr>
+                              <w:t>(</w:t>
                             </w:r>
                             <w:r>
                               <w:rPr>
@@ -1297,7 +1341,6 @@
                         </w:rPr>
                         <w:t xml:space="preserve"> Main(</w:t>
                       </w:r>
-                      <w:proofErr w:type="gramStart"/>
                       <w:r>
                         <w:rPr>
                           <w:rFonts w:ascii="Cascadia Mono" w:hAnsi="Cascadia Mono" w:cs="Cascadia Mono"/>
@@ -1316,18 +1359,7 @@
                           <w:szCs w:val="19"/>
                           <w:lang w:val="en-GB" w:bidi="yi-Hebr"/>
                         </w:rPr>
-                        <w:t>[</w:t>
-                      </w:r>
-                      <w:proofErr w:type="gramEnd"/>
-                      <w:r>
-                        <w:rPr>
-                          <w:rFonts w:ascii="Cascadia Mono" w:hAnsi="Cascadia Mono" w:cs="Cascadia Mono"/>
-                          <w:color w:val="000000"/>
-                          <w:sz w:val="19"/>
-                          <w:szCs w:val="19"/>
-                          <w:lang w:val="en-GB" w:bidi="yi-Hebr"/>
-                        </w:rPr>
-                        <w:t xml:space="preserve">] </w:t>
+                        <w:t xml:space="preserve">[] </w:t>
                       </w:r>
                       <w:proofErr w:type="spellStart"/>
                       <w:r>
@@ -1433,7 +1465,6 @@
                         </w:rPr>
                         <w:t>"Hello, World!"</w:t>
                       </w:r>
-                      <w:proofErr w:type="gramStart"/>
                       <w:r>
                         <w:rPr>
                           <w:rFonts w:ascii="Cascadia Mono" w:hAnsi="Cascadia Mono" w:cs="Cascadia Mono"/>
@@ -1444,7 +1475,6 @@
                         </w:rPr>
                         <w:t>);</w:t>
                       </w:r>
-                      <w:proofErr w:type="gramEnd"/>
                     </w:p>
                     <w:p>
                       <w:pPr>
@@ -1946,7 +1976,29 @@
                                 <w:szCs w:val="19"/>
                                 <w:lang w:val="en-GB" w:bidi="yi-Hebr"/>
                               </w:rPr>
-                              <w:t>[] args)</w:t>
+                              <w:t xml:space="preserve">[] </w:t>
+                            </w:r>
+                            <w:proofErr w:type="spellStart"/>
+                            <w:r>
+                              <w:rPr>
+                                <w:rFonts w:ascii="Cascadia Mono" w:hAnsi="Cascadia Mono" w:cs="Cascadia Mono"/>
+                                <w:color w:val="000000"/>
+                                <w:sz w:val="19"/>
+                                <w:szCs w:val="19"/>
+                                <w:lang w:val="en-GB" w:bidi="yi-Hebr"/>
+                              </w:rPr>
+                              <w:t>args</w:t>
+                            </w:r>
+                            <w:proofErr w:type="spellEnd"/>
+                            <w:r>
+                              <w:rPr>
+                                <w:rFonts w:ascii="Cascadia Mono" w:hAnsi="Cascadia Mono" w:cs="Cascadia Mono"/>
+                                <w:color w:val="000000"/>
+                                <w:sz w:val="19"/>
+                                <w:szCs w:val="19"/>
+                                <w:lang w:val="en-GB" w:bidi="yi-Hebr"/>
+                              </w:rPr>
+                              <w:t>)</w:t>
                             </w:r>
                           </w:p>
                           <w:p>
@@ -1998,7 +2050,29 @@
                                 <w:szCs w:val="19"/>
                                 <w:lang w:val="en-GB" w:bidi="yi-Hebr"/>
                               </w:rPr>
-                              <w:t xml:space="preserve">        Console.WriteLine(</w:t>
+                              <w:t xml:space="preserve">        </w:t>
+                            </w:r>
+                            <w:proofErr w:type="spellStart"/>
+                            <w:r>
+                              <w:rPr>
+                                <w:rFonts w:ascii="Cascadia Mono" w:hAnsi="Cascadia Mono" w:cs="Cascadia Mono"/>
+                                <w:color w:val="000000"/>
+                                <w:sz w:val="19"/>
+                                <w:szCs w:val="19"/>
+                                <w:lang w:val="en-GB" w:bidi="yi-Hebr"/>
+                              </w:rPr>
+                              <w:t>Console.WriteLine</w:t>
+                            </w:r>
+                            <w:proofErr w:type="spellEnd"/>
+                            <w:r>
+                              <w:rPr>
+                                <w:rFonts w:ascii="Cascadia Mono" w:hAnsi="Cascadia Mono" w:cs="Cascadia Mono"/>
+                                <w:color w:val="000000"/>
+                                <w:sz w:val="19"/>
+                                <w:szCs w:val="19"/>
+                                <w:lang w:val="en-GB" w:bidi="yi-Hebr"/>
+                              </w:rPr>
+                              <w:t>(</w:t>
                             </w:r>
                             <w:r>
                               <w:rPr>
@@ -2126,20 +2200,8 @@
                           <w:szCs w:val="19"/>
                           <w:lang w:val="en-GB" w:bidi="yi-Hebr"/>
                         </w:rPr>
-                        <w:t xml:space="preserve"> </w:t>
+                        <w:t xml:space="preserve"> Labs;</w:t>
                       </w:r>
-                      <w:proofErr w:type="gramStart"/>
-                      <w:r>
-                        <w:rPr>
-                          <w:rFonts w:ascii="Cascadia Mono" w:hAnsi="Cascadia Mono" w:cs="Cascadia Mono"/>
-                          <w:color w:val="000000"/>
-                          <w:sz w:val="19"/>
-                          <w:szCs w:val="19"/>
-                          <w:lang w:val="en-GB" w:bidi="yi-Hebr"/>
-                        </w:rPr>
-                        <w:t>Labs;</w:t>
-                      </w:r>
-                      <w:proofErr w:type="gramEnd"/>
                     </w:p>
                     <w:p>
                       <w:pPr>
@@ -2314,7 +2376,6 @@
                         </w:rPr>
                         <w:t xml:space="preserve"> Main(</w:t>
                       </w:r>
-                      <w:proofErr w:type="gramStart"/>
                       <w:r>
                         <w:rPr>
                           <w:rFonts w:ascii="Cascadia Mono" w:hAnsi="Cascadia Mono" w:cs="Cascadia Mono"/>
@@ -2333,18 +2394,7 @@
                           <w:szCs w:val="19"/>
                           <w:lang w:val="en-GB" w:bidi="yi-Hebr"/>
                         </w:rPr>
-                        <w:t>[</w:t>
-                      </w:r>
-                      <w:proofErr w:type="gramEnd"/>
-                      <w:r>
-                        <w:rPr>
-                          <w:rFonts w:ascii="Cascadia Mono" w:hAnsi="Cascadia Mono" w:cs="Cascadia Mono"/>
-                          <w:color w:val="000000"/>
-                          <w:sz w:val="19"/>
-                          <w:szCs w:val="19"/>
-                          <w:lang w:val="en-GB" w:bidi="yi-Hebr"/>
-                        </w:rPr>
-                        <w:t xml:space="preserve">] </w:t>
+                        <w:t xml:space="preserve">[] </w:t>
                       </w:r>
                       <w:proofErr w:type="spellStart"/>
                       <w:r>
@@ -2452,7 +2502,6 @@
                         </w:rPr>
                         <w:t>"Hello, World!"</w:t>
                       </w:r>
-                      <w:proofErr w:type="gramStart"/>
                       <w:r>
                         <w:rPr>
                           <w:rFonts w:ascii="Cascadia Mono" w:hAnsi="Cascadia Mono" w:cs="Cascadia Mono"/>
@@ -2463,7 +2512,6 @@
                         </w:rPr>
                         <w:t>);</w:t>
                       </w:r>
-                      <w:proofErr w:type="gramEnd"/>
                     </w:p>
                     <w:p>
                       <w:pPr>
@@ -2599,10 +2647,16 @@
         <w:rPr>
           <w:b/>
         </w:rPr>
-        <w:t>Ctrl+F11</w:t>
-      </w:r>
-      <w:r>
-        <w:t xml:space="preserve"> to run the program or click the green </w:t>
+        <w:t>Ctrl+F</w:t>
+      </w:r>
+      <w:r>
+        <w:rPr>
+          <w:b/>
+        </w:rPr>
+        <w:t>5</w:t>
+      </w:r>
+      <w:r>
+        <w:t xml:space="preserve"> to run the program or click the </w:t>
       </w:r>
       <w:r>
         <w:rPr>
@@ -2772,24 +2826,27 @@
       <w:r>
         <w:t xml:space="preserve"> </w:t>
       </w:r>
+      <w:proofErr w:type="spellStart"/>
       <w:r>
         <w:rPr>
           <w:b/>
         </w:rPr>
         <w:t>GetInt</w:t>
       </w:r>
+      <w:proofErr w:type="spellEnd"/>
       <w:r>
         <w:t>(</w:t>
       </w:r>
       <w:r>
         <w:rPr>
           <w:b/>
-          <w:color w:val="1F3864" w:themeColor="accent1" w:themeShade="80"/>
-        </w:rPr>
-        <w:t>String</w:t>
-      </w:r>
-      <w:r>
-        <w:t xml:space="preserve"> prompt)</w:t>
+          <w:bCs/>
+          <w:color w:val="2E74B5" w:themeColor="accent5" w:themeShade="BF"/>
+        </w:rPr>
+        <w:t xml:space="preserve">string </w:t>
+      </w:r>
+      <w:r>
+        <w:t>prompt)</w:t>
       </w:r>
     </w:p>
     <w:p>
@@ -2824,11 +2881,12 @@
         <w:t>prompt</w:t>
       </w:r>
       <w:r>
-        <w:t xml:space="preserve">) and then gets an integer input </w:t>
-      </w:r>
-      <w:r>
-        <w:t xml:space="preserve">(using the </w:t>
-      </w:r>
+        <w:t xml:space="preserve">) and then gets an integer </w:t>
+      </w:r>
+      <w:r>
+        <w:t xml:space="preserve">using the </w:t>
+      </w:r>
+      <w:proofErr w:type="spellStart"/>
       <w:r>
         <w:rPr>
           <w:b/>
@@ -2844,8 +2902,15 @@
         </w:rPr>
         <w:t>.ReadLine</w:t>
       </w:r>
-      <w:r>
-        <w:t xml:space="preserve"> method) </w:t>
+      <w:proofErr w:type="spellEnd"/>
+      <w:r>
+        <w:t xml:space="preserve"> method</w:t>
+      </w:r>
+      <w:r>
+        <w:t>,</w:t>
+      </w:r>
+      <w:r>
+        <w:t xml:space="preserve"> </w:t>
       </w:r>
       <w:r>
         <w:t xml:space="preserve">from the user and returns it as an </w:t>
@@ -2862,15 +2927,35 @@
         <w:t>.</w:t>
       </w:r>
       <w:r>
-        <w:t xml:space="preserve"> (tip: use </w:t>
-      </w:r>
-      <w:r>
-        <w:rPr>
-          <w:b/>
-          <w:bCs/>
-        </w:rPr>
-        <w:t>int.Parse</w:t>
-      </w:r>
+        <w:t xml:space="preserve"> (</w:t>
+      </w:r>
+      <w:r>
+        <w:rPr>
+          <w:b/>
+          <w:bCs/>
+        </w:rPr>
+        <w:t>tip</w:t>
+      </w:r>
+      <w:r>
+        <w:t xml:space="preserve">: use </w:t>
+      </w:r>
+      <w:proofErr w:type="spellStart"/>
+      <w:r>
+        <w:rPr>
+          <w:b/>
+          <w:bCs/>
+          <w:color w:val="C00000"/>
+        </w:rPr>
+        <w:t>int</w:t>
+      </w:r>
+      <w:r>
+        <w:rPr>
+          <w:b/>
+          <w:bCs/>
+        </w:rPr>
+        <w:t>.Parse</w:t>
+      </w:r>
+      <w:proofErr w:type="spellEnd"/>
       <w:r>
         <w:t xml:space="preserve"> method)</w:t>
       </w:r>
@@ -2898,46 +2983,32 @@
       <w:r>
         <w:rPr>
           <w:b/>
-          <w:color w:val="1F3864" w:themeColor="accent1" w:themeShade="80"/>
-        </w:rPr>
-        <w:t>s</w:t>
-      </w:r>
-      <w:r>
-        <w:rPr>
-          <w:b/>
-          <w:color w:val="1F3864" w:themeColor="accent1" w:themeShade="80"/>
-        </w:rPr>
-        <w:t>tring</w:t>
-      </w:r>
-      <w:r>
-        <w:t xml:space="preserve"> </w:t>
-      </w:r>
-      <w:r>
-        <w:rPr>
-          <w:b/>
+          <w:bCs/>
           <w:color w:val="2E74B5" w:themeColor="accent5" w:themeShade="BF"/>
         </w:rPr>
+        <w:t xml:space="preserve">string </w:t>
+      </w:r>
+      <w:proofErr w:type="spellStart"/>
+      <w:r>
+        <w:rPr>
+          <w:b/>
+        </w:rPr>
         <w:t>GetString</w:t>
       </w:r>
+      <w:proofErr w:type="spellEnd"/>
       <w:r>
         <w:t>(</w:t>
       </w:r>
       <w:r>
         <w:rPr>
           <w:b/>
-          <w:color w:val="1F3864" w:themeColor="accent1" w:themeShade="80"/>
-        </w:rPr>
-        <w:t>s</w:t>
-      </w:r>
-      <w:r>
-        <w:rPr>
-          <w:b/>
-          <w:color w:val="1F3864" w:themeColor="accent1" w:themeShade="80"/>
-        </w:rPr>
-        <w:t>tring</w:t>
-      </w:r>
-      <w:r>
-        <w:t xml:space="preserve"> prompt)</w:t>
+          <w:bCs/>
+          <w:color w:val="2E74B5" w:themeColor="accent5" w:themeShade="BF"/>
+        </w:rPr>
+        <w:t xml:space="preserve">string </w:t>
+      </w:r>
+      <w:r>
+        <w:t>prompt)</w:t>
       </w:r>
       <w:r>
         <w:br/>
@@ -2945,12 +3016,20 @@
       </w:r>
       <w:r>
         <w:rPr>
-          <w:color w:val="1F3864" w:themeColor="accent1" w:themeShade="80"/>
-        </w:rPr>
-        <w:t>string</w:t>
-      </w:r>
-      <w:r>
-        <w:t xml:space="preserve"> prompt) and then gets a string from the user and then returns it as a </w:t>
+          <w:b/>
+          <w:bCs/>
+          <w:color w:val="2E74B5" w:themeColor="accent5" w:themeShade="BF"/>
+        </w:rPr>
+        <w:t xml:space="preserve">string </w:t>
+      </w:r>
+      <w:r>
+        <w:t xml:space="preserve">prompt) and then gets a string from the user </w:t>
+      </w:r>
+      <w:r>
+        <w:t>which</w:t>
+      </w:r>
+      <w:r>
+        <w:t xml:space="preserve"> then returns as a </w:t>
       </w:r>
       <w:r>
         <w:rPr>
@@ -2976,7 +3055,20 @@
         </w:numPr>
       </w:pPr>
       <w:r>
-        <w:t xml:space="preserve">Create another method called </w:t>
+        <w:t xml:space="preserve">Instead of typing all your code in the </w:t>
+      </w:r>
+      <w:r>
+        <w:rPr>
+          <w:b/>
+          <w:bCs/>
+        </w:rPr>
+        <w:t>Main</w:t>
+      </w:r>
+      <w:r>
+        <w:t xml:space="preserve"> method, please c</w:t>
+      </w:r>
+      <w:r>
+        <w:t xml:space="preserve">reate another method called </w:t>
       </w:r>
       <w:r>
         <w:rPr>
@@ -2991,6 +3083,43 @@
           <w:bCs/>
         </w:rPr>
         <w:t>()</w:t>
+      </w:r>
+      <w:r>
+        <w:rPr>
+          <w:b/>
+          <w:bCs/>
+        </w:rPr>
+        <w:t xml:space="preserve"> </w:t>
+      </w:r>
+      <w:r>
+        <w:t xml:space="preserve">and call this </w:t>
+      </w:r>
+      <w:proofErr w:type="spellStart"/>
+      <w:r>
+        <w:t>methoid</w:t>
+      </w:r>
+      <w:proofErr w:type="spellEnd"/>
+      <w:r>
+        <w:t xml:space="preserve"> from the</w:t>
+      </w:r>
+      <w:r>
+        <w:rPr>
+          <w:b/>
+          <w:bCs/>
+        </w:rPr>
+        <w:t xml:space="preserve"> Main </w:t>
+      </w:r>
+      <w:proofErr w:type="spellStart"/>
+      <w:r>
+        <w:t>methid</w:t>
+      </w:r>
+      <w:proofErr w:type="spellEnd"/>
+      <w:r>
+        <w:rPr>
+          <w:b/>
+          <w:bCs/>
+        </w:rPr>
+        <w:t>.</w:t>
       </w:r>
     </w:p>
     <w:p>
@@ -3002,66 +3131,21 @@
         </w:numPr>
       </w:pPr>
       <w:r>
-        <w:t xml:space="preserve">Call the </w:t>
-      </w:r>
-      <w:r>
-        <w:rPr>
-          <w:b/>
-          <w:bCs/>
-        </w:rPr>
-        <w:t>Lab1</w:t>
-      </w:r>
-      <w:r>
-        <w:rPr>
-          <w:b/>
-          <w:bCs/>
-        </w:rPr>
-        <w:t>()</w:t>
-      </w:r>
-      <w:r>
-        <w:rPr>
-          <w:b/>
-          <w:bCs/>
-        </w:rPr>
-        <w:t xml:space="preserve"> </w:t>
-      </w:r>
-      <w:r>
-        <w:t>method</w:t>
-      </w:r>
-      <w:r>
-        <w:rPr>
-          <w:b/>
-          <w:bCs/>
-        </w:rPr>
-        <w:t xml:space="preserve"> </w:t>
-      </w:r>
-      <w:r>
-        <w:t xml:space="preserve">in the </w:t>
-      </w:r>
-      <w:r>
-        <w:rPr>
-          <w:b/>
-        </w:rPr>
-        <w:t>Main()</w:t>
-      </w:r>
-      <w:r>
-        <w:t xml:space="preserve"> method </w:t>
-      </w:r>
-    </w:p>
-    <w:p>
-      <w:pPr>
-        <w:pStyle w:val="ListParagraph"/>
-        <w:numPr>
-          <w:ilvl w:val="0"/>
-          <w:numId w:val="5"/>
-        </w:numPr>
-      </w:pPr>
-      <w:r>
         <w:t xml:space="preserve">Call </w:t>
       </w:r>
-      <w:r>
-        <w:t>GetInt and GetString</w:t>
-      </w:r>
+      <w:proofErr w:type="spellStart"/>
+      <w:r>
+        <w:t>GetInt</w:t>
+      </w:r>
+      <w:proofErr w:type="spellEnd"/>
+      <w:r>
+        <w:t xml:space="preserve"> and </w:t>
+      </w:r>
+      <w:proofErr w:type="spellStart"/>
+      <w:r>
+        <w:t>GetString</w:t>
+      </w:r>
+      <w:proofErr w:type="spellEnd"/>
       <w:r>
         <w:t xml:space="preserve"> methods in the </w:t>
       </w:r>
@@ -3116,7 +3200,7 @@
         <w:t xml:space="preserve">Get the user’s </w:t>
       </w:r>
       <w:r>
-        <w:t>age</w:t>
+        <w:t>name</w:t>
       </w:r>
     </w:p>
     <w:p>
@@ -3137,10 +3221,7 @@
         <w:t>(if Bob is 20 years old)</w:t>
       </w:r>
       <w:r>
-        <w:br/>
-      </w:r>
-      <w:r>
-        <w:br/>
+        <w:t xml:space="preserve">   </w:t>
       </w:r>
       <w:r>
         <w:t xml:space="preserve">Dear </w:t>
@@ -3209,6 +3290,7 @@
       <w:r>
         <w:t xml:space="preserve">the </w:t>
       </w:r>
+      <w:proofErr w:type="spellStart"/>
       <w:r>
         <w:rPr>
           <w:b/>
@@ -3216,9 +3298,19 @@
         </w:rPr>
         <w:t>GetInt</w:t>
       </w:r>
-      <w:r>
-        <w:t xml:space="preserve"> abd </w:t>
-      </w:r>
+      <w:proofErr w:type="spellEnd"/>
+      <w:r>
+        <w:t xml:space="preserve"> </w:t>
+      </w:r>
+      <w:proofErr w:type="spellStart"/>
+      <w:r>
+        <w:t>abd</w:t>
+      </w:r>
+      <w:proofErr w:type="spellEnd"/>
+      <w:r>
+        <w:t xml:space="preserve"> </w:t>
+      </w:r>
+      <w:proofErr w:type="spellStart"/>
       <w:r>
         <w:rPr>
           <w:b/>
@@ -3226,6 +3318,7 @@
         </w:rPr>
         <w:t>GetString</w:t>
       </w:r>
+      <w:proofErr w:type="spellEnd"/>
       <w:r>
         <w:t xml:space="preserve"> methods to the Utils</w:t>
       </w:r>
@@ -3372,21 +3465,25 @@
       <w:r>
         <w:t xml:space="preserve"> for the </w:t>
       </w:r>
+      <w:proofErr w:type="spellStart"/>
       <w:r>
         <w:rPr>
           <w:b/>
         </w:rPr>
         <w:t>GetInt</w:t>
       </w:r>
+      <w:proofErr w:type="spellEnd"/>
       <w:r>
         <w:t xml:space="preserve"> and </w:t>
       </w:r>
+      <w:proofErr w:type="spellStart"/>
       <w:r>
         <w:rPr>
           <w:b/>
         </w:rPr>
         <w:t>GetString</w:t>
       </w:r>
+      <w:proofErr w:type="spellEnd"/>
       <w:r>
         <w:t xml:space="preserve"> methods to the</w:t>
       </w:r>
@@ -3558,6 +3655,7 @@
       <w:r>
         <w:t xml:space="preserve"> </w:t>
       </w:r>
+      <w:proofErr w:type="spellStart"/>
       <w:r>
         <w:rPr>
           <w:b/>
@@ -3565,6 +3663,7 @@
         </w:rPr>
         <w:t>utils</w:t>
       </w:r>
+      <w:proofErr w:type="spellEnd"/>
       <w:r>
         <w:t xml:space="preserve"> = </w:t>
       </w:r>
@@ -3620,6 +3719,7 @@
         <w:br/>
         <w:t xml:space="preserve">instead of </w:t>
       </w:r>
+      <w:proofErr w:type="spellStart"/>
       <w:r>
         <w:rPr>
           <w:rFonts w:ascii="Lucida Console" w:eastAsia="Lucida Console" w:hAnsi="Lucida Console" w:cs="Lucida Console"/>
@@ -3627,6 +3727,7 @@
         </w:rPr>
         <w:t>GetInt</w:t>
       </w:r>
+      <w:proofErr w:type="spellEnd"/>
       <w:r>
         <w:rPr>
           <w:rFonts w:ascii="Lucida Console" w:eastAsia="Lucida Console" w:hAnsi="Lucida Console" w:cs="Lucida Console"/>
@@ -3647,6 +3748,7 @@
         </w:rPr>
         <w:t xml:space="preserve"> </w:t>
       </w:r>
+      <w:proofErr w:type="spellStart"/>
       <w:r>
         <w:rPr>
           <w:b/>
@@ -3668,6 +3770,7 @@
         </w:rPr>
         <w:t>GetInt</w:t>
       </w:r>
+      <w:proofErr w:type="spellEnd"/>
       <w:r>
         <w:rPr>
           <w:rFonts w:ascii="Lucida Console" w:eastAsia="Lucida Console" w:hAnsi="Lucida Console" w:cs="Lucida Console"/>
@@ -3784,12 +3887,21 @@
       <w:r>
         <w:t xml:space="preserve">Create a new Class called </w:t>
       </w:r>
-      <w:r>
-        <w:rPr>
-          <w:b/>
-          <w:bCs/>
-        </w:rPr>
-        <w:t>LifeInsurance.</w:t>
+      <w:proofErr w:type="spellStart"/>
+      <w:r>
+        <w:rPr>
+          <w:b/>
+          <w:bCs/>
+        </w:rPr>
+        <w:t>LifeInsurance</w:t>
+      </w:r>
+      <w:proofErr w:type="spellEnd"/>
+      <w:r>
+        <w:rPr>
+          <w:b/>
+          <w:bCs/>
+        </w:rPr>
+        <w:t>.</w:t>
       </w:r>
     </w:p>
     <w:p>
@@ -3804,7 +3916,15 @@
         <w:t>Create a new method in th</w:t>
       </w:r>
       <w:r>
-        <w:t xml:space="preserve">e LifeInsurance </w:t>
+        <w:t xml:space="preserve">e </w:t>
+      </w:r>
+      <w:proofErr w:type="spellStart"/>
+      <w:r>
+        <w:t>LifeInsurance</w:t>
+      </w:r>
+      <w:proofErr w:type="spellEnd"/>
+      <w:r>
+        <w:t xml:space="preserve"> </w:t>
       </w:r>
       <w:r>
         <w:t xml:space="preserve">class called </w:t>
@@ -3836,7 +3956,13 @@
         <w:t xml:space="preserve"> </w:t>
       </w:r>
       <w:r>
-        <w:t xml:space="preserve">which returns a double like </w:t>
+        <w:t>which returns a double</w:t>
+      </w:r>
+      <w:r>
+        <w:t xml:space="preserve"> value</w:t>
+      </w:r>
+      <w:r>
+        <w:t xml:space="preserve"> like </w:t>
       </w:r>
       <w:r>
         <w:rPr>
@@ -3983,6 +4109,7 @@
         <w:spacing w:before="0"/>
         <w:ind w:left="720" w:firstLine="0"/>
       </w:pPr>
+      <w:proofErr w:type="spellStart"/>
       <w:r>
         <w:rPr>
           <w:rFonts w:ascii="Cascadia Mono" w:hAnsi="Cascadia Mono" w:cs="Cascadia Mono"/>
@@ -3991,7 +4118,18 @@
           <w:szCs w:val="19"/>
           <w:lang w:val="en-GB" w:bidi="yi-Hebr"/>
         </w:rPr>
-        <w:t xml:space="preserve">LifeInsurance life = </w:t>
+        <w:t>LifeInsurance</w:t>
+      </w:r>
+      <w:proofErr w:type="spellEnd"/>
+      <w:r>
+        <w:rPr>
+          <w:rFonts w:ascii="Cascadia Mono" w:hAnsi="Cascadia Mono" w:cs="Cascadia Mono"/>
+          <w:color w:val="000000"/>
+          <w:sz w:val="19"/>
+          <w:szCs w:val="19"/>
+          <w:lang w:val="en-GB" w:bidi="yi-Hebr"/>
+        </w:rPr>
+        <w:t xml:space="preserve"> life = </w:t>
       </w:r>
       <w:r>
         <w:rPr>
@@ -4013,6 +4151,7 @@
         </w:rPr>
         <w:t xml:space="preserve"> </w:t>
       </w:r>
+      <w:proofErr w:type="spellStart"/>
       <w:r>
         <w:rPr>
           <w:rFonts w:ascii="Cascadia Mono" w:hAnsi="Cascadia Mono" w:cs="Cascadia Mono"/>
@@ -4031,8 +4170,9 @@
           <w:szCs w:val="19"/>
           <w:lang w:val="en-GB" w:bidi="yi-Hebr"/>
         </w:rPr>
-        <w:t>ifeInsurance();</w:t>
-      </w:r>
+        <w:t>ifeInsurance</w:t>
+      </w:r>
+      <w:proofErr w:type="spellEnd"/>
       <w:r>
         <w:rPr>
           <w:rFonts w:ascii="Cascadia Mono" w:hAnsi="Cascadia Mono" w:cs="Cascadia Mono"/>
@@ -4041,7 +4181,7 @@
           <w:szCs w:val="19"/>
           <w:lang w:val="en-GB" w:bidi="yi-Hebr"/>
         </w:rPr>
-        <w:t xml:space="preserve"> </w:t>
+        <w:t>();</w:t>
       </w:r>
       <w:r>
         <w:rPr>
@@ -4051,8 +4191,9 @@
           <w:szCs w:val="19"/>
           <w:lang w:val="en-GB" w:bidi="yi-Hebr"/>
         </w:rPr>
-        <w:t>Console.WriteLine(life.</w:t>
-      </w:r>
+        <w:t xml:space="preserve"> </w:t>
+      </w:r>
+      <w:proofErr w:type="spellStart"/>
       <w:r>
         <w:rPr>
           <w:rFonts w:ascii="Cascadia Mono" w:hAnsi="Cascadia Mono" w:cs="Cascadia Mono"/>
@@ -4061,8 +4202,9 @@
           <w:szCs w:val="19"/>
           <w:lang w:val="en-GB" w:bidi="yi-Hebr"/>
         </w:rPr>
-        <w:t>C</w:t>
-      </w:r>
+        <w:t>Console.WriteLine</w:t>
+      </w:r>
+      <w:proofErr w:type="spellEnd"/>
       <w:r>
         <w:rPr>
           <w:rFonts w:ascii="Cascadia Mono" w:hAnsi="Cascadia Mono" w:cs="Cascadia Mono"/>
@@ -4071,8 +4213,9 @@
           <w:szCs w:val="19"/>
           <w:lang w:val="en-GB" w:bidi="yi-Hebr"/>
         </w:rPr>
-        <w:t>alculate());</w:t>
-      </w:r>
+        <w:t>(</w:t>
+      </w:r>
+      <w:proofErr w:type="spellStart"/>
       <w:r>
         <w:rPr>
           <w:rFonts w:ascii="Cascadia Mono" w:hAnsi="Cascadia Mono" w:cs="Cascadia Mono"/>
@@ -4081,7 +4224,7 @@
           <w:szCs w:val="19"/>
           <w:lang w:val="en-GB" w:bidi="yi-Hebr"/>
         </w:rPr>
-        <w:br/>
+        <w:t>life.</w:t>
       </w:r>
       <w:r>
         <w:rPr>
@@ -4091,6 +4234,47 @@
           <w:szCs w:val="19"/>
           <w:lang w:val="en-GB" w:bidi="yi-Hebr"/>
         </w:rPr>
+        <w:t>C</w:t>
+      </w:r>
+      <w:r>
+        <w:rPr>
+          <w:rFonts w:ascii="Cascadia Mono" w:hAnsi="Cascadia Mono" w:cs="Cascadia Mono"/>
+          <w:color w:val="000000"/>
+          <w:sz w:val="19"/>
+          <w:szCs w:val="19"/>
+          <w:lang w:val="en-GB" w:bidi="yi-Hebr"/>
+        </w:rPr>
+        <w:t>alculate</w:t>
+      </w:r>
+      <w:proofErr w:type="spellEnd"/>
+      <w:r>
+        <w:rPr>
+          <w:rFonts w:ascii="Cascadia Mono" w:hAnsi="Cascadia Mono" w:cs="Cascadia Mono"/>
+          <w:color w:val="000000"/>
+          <w:sz w:val="19"/>
+          <w:szCs w:val="19"/>
+          <w:lang w:val="en-GB" w:bidi="yi-Hebr"/>
+        </w:rPr>
+        <w:t>());</w:t>
+      </w:r>
+      <w:r>
+        <w:rPr>
+          <w:rFonts w:ascii="Cascadia Mono" w:hAnsi="Cascadia Mono" w:cs="Cascadia Mono"/>
+          <w:color w:val="000000"/>
+          <w:sz w:val="19"/>
+          <w:szCs w:val="19"/>
+          <w:lang w:val="en-GB" w:bidi="yi-Hebr"/>
+        </w:rPr>
+        <w:br/>
+      </w:r>
+      <w:r>
+        <w:rPr>
+          <w:rFonts w:ascii="Cascadia Mono" w:hAnsi="Cascadia Mono" w:cs="Cascadia Mono"/>
+          <w:color w:val="000000"/>
+          <w:sz w:val="19"/>
+          <w:szCs w:val="19"/>
+          <w:lang w:val="en-GB" w:bidi="yi-Hebr"/>
+        </w:rPr>
         <w:br/>
       </w:r>
     </w:p>
@@ -4101,28 +4285,47 @@
           <w:ilvl w:val="0"/>
           <w:numId w:val="16"/>
         </w:numPr>
-        <w:autoSpaceDE w:val="0"/>
-        <w:autoSpaceDN w:val="0"/>
-        <w:adjustRightInd w:val="0"/>
-        <w:spacing w:before="0"/>
-      </w:pPr>
-      <w:r>
-        <w:t>Calculating life</w:t>
-      </w:r>
-      <w:r>
-        <w:t xml:space="preserve"> insurance depends o</w:t>
-      </w:r>
-      <w:r>
-        <w:t>n</w:t>
-      </w:r>
-      <w:r>
-        <w:t xml:space="preserve"> many factors</w:t>
-      </w:r>
-      <w:r>
-        <w:t xml:space="preserve"> but for </w:t>
-      </w:r>
-      <w:r>
-        <w:t>simplicity do:</w:t>
+        <w:rPr>
+          <w:lang w:val="en-GB"/>
+        </w:rPr>
+      </w:pPr>
+      <w:r>
+        <w:rPr>
+          <w:lang w:val="en-GB"/>
+        </w:rPr>
+        <w:t>The</w:t>
+      </w:r>
+      <w:r>
+        <w:rPr>
+          <w:b/>
+          <w:bCs/>
+          <w:lang w:val="en-GB"/>
+        </w:rPr>
+        <w:t xml:space="preserve"> </w:t>
+      </w:r>
+      <w:proofErr w:type="spellStart"/>
+      <w:r>
+        <w:rPr>
+          <w:b/>
+          <w:bCs/>
+          <w:lang w:val="en-GB"/>
+        </w:rPr>
+        <w:t>LifeInsurance’s</w:t>
+      </w:r>
+      <w:proofErr w:type="spellEnd"/>
+      <w:r>
+        <w:rPr>
+          <w:b/>
+          <w:bCs/>
+          <w:lang w:val="en-GB"/>
+        </w:rPr>
+        <w:t xml:space="preserve"> Calculate </w:t>
+      </w:r>
+      <w:r>
+        <w:rPr>
+          <w:lang w:val="en-GB"/>
+        </w:rPr>
+        <w:t>method code:</w:t>
       </w:r>
     </w:p>
     <w:p>
@@ -4132,90 +4335,46 @@
           <w:ilvl w:val="1"/>
           <w:numId w:val="16"/>
         </w:numPr>
-        <w:autoSpaceDE w:val="0"/>
-        <w:autoSpaceDN w:val="0"/>
-        <w:adjustRightInd w:val="0"/>
-        <w:spacing w:before="0"/>
-      </w:pPr>
-      <w:r>
-        <w:t>Get t</w:t>
-      </w:r>
-      <w:r>
-        <w:t>he</w:t>
-      </w:r>
-      <w:r>
-        <w:t xml:space="preserve"> customer’s</w:t>
-      </w:r>
-      <w:r>
-        <w:t xml:space="preserve"> </w:t>
-      </w:r>
-      <w:r>
-        <w:rPr>
-          <w:b/>
-          <w:bCs/>
-        </w:rPr>
-        <w:t>name</w:t>
-      </w:r>
-      <w:r>
-        <w:t xml:space="preserve"> and </w:t>
-      </w:r>
-      <w:r>
-        <w:rPr>
-          <w:b/>
-          <w:bCs/>
-        </w:rPr>
-        <w:t>a</w:t>
-      </w:r>
-      <w:r>
-        <w:rPr>
-          <w:b/>
-          <w:bCs/>
-        </w:rPr>
-        <w:t>ge</w:t>
-      </w:r>
-      <w:r>
+        <w:rPr>
+          <w:lang w:val="en-GB"/>
+        </w:rPr>
+      </w:pPr>
+      <w:r>
+        <w:rPr>
+          <w:lang w:val="en-GB"/>
+        </w:rPr>
+        <w:t>Ask the user for their name and age.</w:t>
+      </w:r>
+      <w:r>
+        <w:rPr>
+          <w:lang w:val="en-GB"/>
+        </w:rPr>
         <w:br/>
-        <w:t xml:space="preserve">We </w:t>
-      </w:r>
-      <w:r>
-        <w:t xml:space="preserve">only consider ages between 18 and </w:t>
-      </w:r>
-      <w:r>
-        <w:t>7</w:t>
-      </w:r>
-      <w:r>
-        <w:tab/>
-      </w:r>
-      <w:r>
-        <w:t xml:space="preserve">5 </w:t>
-      </w:r>
-      <w:r>
-        <w:t>(</w:t>
-      </w:r>
-      <w:r>
-        <w:t>inclusive</w:t>
-      </w:r>
-      <w:r>
-        <w:t>)</w:t>
-      </w:r>
-      <w:r>
-        <w:t xml:space="preserve">. </w:t>
-      </w:r>
-      <w:r>
+        <w:t>Only accept ages from 18 to 75 inclusive.</w:t>
+      </w:r>
+      <w:r>
+        <w:rPr>
+          <w:lang w:val="en-GB"/>
+        </w:rPr>
         <w:br/>
-        <w:t xml:space="preserve">Please show a suitable message if age is not within the range and return </w:t>
-      </w:r>
-      <w:r>
-        <w:rPr>
-          <w:b/>
-          <w:bCs/>
-        </w:rPr>
-        <w:t>-1</w:t>
-      </w:r>
-      <w:r>
+        <w:t xml:space="preserve">If the age is outside this range, display an appropriate message and return the value </w:t>
+      </w:r>
+      <w:r>
+        <w:rPr>
+          <w:lang w:val="en-GB"/>
+        </w:rPr>
+        <w:t xml:space="preserve"> -1</w:t>
+      </w:r>
+      <w:r>
+        <w:rPr>
+          <w:lang w:val="en-GB"/>
+        </w:rPr>
         <w:t>.</w:t>
       </w:r>
       <w:r>
+        <w:rPr>
+          <w:lang w:val="en-GB"/>
+        </w:rPr>
         <w:br/>
       </w:r>
     </w:p>
@@ -4226,69 +4385,120 @@
           <w:ilvl w:val="1"/>
           <w:numId w:val="16"/>
         </w:numPr>
-        <w:autoSpaceDE w:val="0"/>
-        <w:autoSpaceDN w:val="0"/>
-        <w:adjustRightInd w:val="0"/>
-        <w:spacing w:before="0"/>
-      </w:pPr>
-      <w:r>
-        <w:t xml:space="preserve">Get the number of years the user wishes </w:t>
-      </w:r>
-      <w:r>
-        <w:t xml:space="preserve">to keep the life insurance running. </w:t>
-      </w:r>
-      <w:r>
+        <w:rPr>
+          <w:lang w:val="en-GB"/>
+        </w:rPr>
+      </w:pPr>
+      <w:r>
+        <w:rPr>
+          <w:lang w:val="en-GB"/>
+        </w:rPr>
+        <w:t>Ask the user how many years they want the life insurance to run.</w:t>
+      </w:r>
+      <w:r>
+        <w:rPr>
+          <w:lang w:val="en-GB"/>
+        </w:rPr>
         <w:br/>
-        <w:t xml:space="preserve">The duration must be between </w:t>
-      </w:r>
-      <w:r>
-        <w:rPr>
-          <w:b/>
-          <w:bCs/>
-        </w:rPr>
-        <w:t>10 and 25</w:t>
-      </w:r>
-      <w:r>
-        <w:t xml:space="preserve"> (inclusive)</w:t>
-      </w:r>
-      <w:r>
+        <w:t>The duration must be between 10 and 25 inclusive.</w:t>
+      </w:r>
+      <w:r>
+        <w:rPr>
+          <w:lang w:val="en-GB"/>
+        </w:rPr>
         <w:br/>
-      </w:r>
-      <w:r>
-        <w:t xml:space="preserve">Older people may not be able to get the terms they ask for. The maximum number of years is calculated as </w:t>
-      </w:r>
-      <w:r>
-        <w:rPr>
-          <w:b/>
-          <w:bCs/>
-        </w:rPr>
-        <w:t>85 – age.</w:t>
-      </w:r>
-      <w:r>
+        <w:t>Older customers may not be able to take the full term they ask for.</w:t>
+      </w:r>
+      <w:r>
+        <w:rPr>
+          <w:lang w:val="en-GB"/>
+        </w:rPr>
         <w:br/>
-        <w:t xml:space="preserve">Therefore, a 70 year old person may only run the scheme for 15 years </w:t>
-      </w:r>
-      <w:r>
-        <w:t>(</w:t>
-      </w:r>
-      <w:r>
-        <w:rPr>
-          <w:b/>
-          <w:bCs/>
-        </w:rPr>
-        <w:t>70+15=85</w:t>
-      </w:r>
-      <w:r>
-        <w:rPr>
-          <w:b/>
-          <w:bCs/>
-        </w:rPr>
-        <w:t>)</w:t>
-      </w:r>
-      <w:r>
+        <w:t xml:space="preserve">The maximum term is calculated as </w:t>
+      </w:r>
+      <w:r>
+        <w:rPr>
+          <w:lang w:val="en-GB"/>
+        </w:rPr>
+        <w:t>85</w:t>
+      </w:r>
+      <w:r>
+        <w:rPr>
+          <w:lang w:val="en-GB"/>
+        </w:rPr>
+        <w:t xml:space="preserve"> minus the customer’s age.</w:t>
+      </w:r>
+      <w:r>
+        <w:rPr>
+          <w:lang w:val="en-GB"/>
+        </w:rPr>
+        <w:br/>
+        <w:t xml:space="preserve">For example, a person who is </w:t>
+      </w:r>
+      <w:r>
+        <w:rPr>
+          <w:lang w:val="en-GB"/>
+        </w:rPr>
+        <w:t>70</w:t>
+      </w:r>
+      <w:r>
+        <w:rPr>
+          <w:lang w:val="en-GB"/>
+        </w:rPr>
+        <w:t xml:space="preserve"> can only choose a term of up to </w:t>
+      </w:r>
+      <w:r>
+        <w:rPr>
+          <w:lang w:val="en-GB"/>
+        </w:rPr>
+        <w:t xml:space="preserve">15 </w:t>
+      </w:r>
+      <w:r>
+        <w:rPr>
+          <w:lang w:val="en-GB"/>
+        </w:rPr>
+        <w:t xml:space="preserve"> years because </w:t>
+      </w:r>
+      <w:r>
+        <w:rPr>
+          <w:lang w:val="en-GB"/>
+        </w:rPr>
+        <w:t>70</w:t>
+      </w:r>
+      <w:r>
+        <w:rPr>
+          <w:lang w:val="en-GB"/>
+        </w:rPr>
+        <w:t xml:space="preserve"> </w:t>
+      </w:r>
+      <w:r>
+        <w:rPr>
+          <w:lang w:val="en-GB"/>
+        </w:rPr>
+        <w:t>+ 15 e</w:t>
+      </w:r>
+      <w:r>
+        <w:rPr>
+          <w:lang w:val="en-GB"/>
+        </w:rPr>
+        <w:t xml:space="preserve">quals </w:t>
+      </w:r>
+      <w:r>
+        <w:rPr>
+          <w:lang w:val="en-GB"/>
+        </w:rPr>
+        <w:t>85</w:t>
+      </w:r>
+      <w:r>
+        <w:rPr>
+          <w:lang w:val="en-GB"/>
+        </w:rPr>
         <w:t>.</w:t>
       </w:r>
       <w:r>
+        <w:rPr>
+          <w:lang w:val="en-GB"/>
+        </w:rPr>
         <w:br/>
       </w:r>
     </w:p>
@@ -4299,74 +4509,39 @@
           <w:ilvl w:val="1"/>
           <w:numId w:val="16"/>
         </w:numPr>
-        <w:autoSpaceDE w:val="0"/>
-        <w:autoSpaceDN w:val="0"/>
-        <w:adjustRightInd w:val="0"/>
-        <w:spacing w:before="0"/>
-      </w:pPr>
-      <w:r>
+        <w:rPr>
+          <w:lang w:val="en-GB"/>
+        </w:rPr>
+      </w:pPr>
+      <w:r>
+        <w:rPr>
+          <w:lang w:val="en-GB"/>
+        </w:rPr>
         <w:t>Ask the user for their occupation.</w:t>
       </w:r>
       <w:r>
+        <w:rPr>
+          <w:lang w:val="en-GB"/>
+        </w:rPr>
         <w:br/>
-        <w:t xml:space="preserve">Apply a </w:t>
-      </w:r>
-      <w:r>
-        <w:rPr>
-          <w:b/>
-          <w:bCs/>
-        </w:rPr>
-        <w:t>10%</w:t>
-      </w:r>
-      <w:r>
-        <w:t xml:space="preserve"> discount </w:t>
-      </w:r>
-      <w:r>
-        <w:t xml:space="preserve">for </w:t>
-      </w:r>
-      <w:r>
-        <w:t>nur</w:t>
-      </w:r>
-      <w:r>
-        <w:t>se</w:t>
-      </w:r>
-      <w:r>
-        <w:t>s</w:t>
-      </w:r>
-      <w:r>
-        <w:t>, doctor</w:t>
-      </w:r>
-      <w:r>
-        <w:t>s</w:t>
-      </w:r>
-      <w:r>
-        <w:t>, teacher</w:t>
-      </w:r>
-      <w:r>
-        <w:t>s</w:t>
-      </w:r>
-      <w:r>
-        <w:t xml:space="preserve"> </w:t>
-      </w:r>
-      <w:r>
-        <w:t xml:space="preserve">and </w:t>
-      </w:r>
-      <w:r>
-        <w:t>p</w:t>
-      </w:r>
-      <w:r>
-        <w:t>olice</w:t>
-      </w:r>
-      <w:r>
-        <w:t xml:space="preserve"> officer</w:t>
-      </w:r>
-      <w:r>
-        <w:t>s</w:t>
-      </w:r>
-      <w:r>
-        <w:t>.</w:t>
-      </w:r>
-      <w:r>
+        <w:t xml:space="preserve">Apply a ten </w:t>
+      </w:r>
+      <w:r>
+        <w:rPr>
+          <w:lang w:val="en-GB"/>
+        </w:rPr>
+        <w:t>10% discou</w:t>
+      </w:r>
+      <w:r>
+        <w:rPr>
+          <w:lang w:val="en-GB"/>
+        </w:rPr>
+        <w:t>nt for nurses, doctors, teachers, or police officers.</w:t>
+      </w:r>
+      <w:r>
+        <w:rPr>
+          <w:lang w:val="en-GB"/>
+        </w:rPr>
         <w:br/>
       </w:r>
     </w:p>
@@ -4377,39 +4552,63 @@
           <w:ilvl w:val="1"/>
           <w:numId w:val="16"/>
         </w:numPr>
-        <w:autoSpaceDE w:val="0"/>
-        <w:autoSpaceDN w:val="0"/>
-        <w:adjustRightInd w:val="0"/>
-        <w:spacing w:before="0"/>
-      </w:pPr>
-      <w:r>
-        <w:t>Apply a formula like:</w:t>
-      </w:r>
-      <w:r>
+        <w:rPr>
+          <w:lang w:val="en-GB"/>
+        </w:rPr>
+      </w:pPr>
+      <w:r>
+        <w:rPr>
+          <w:lang w:val="en-GB"/>
+        </w:rPr>
+        <w:t>Use the following formula to calculate the payment.</w:t>
+      </w:r>
+      <w:r>
+        <w:rPr>
+          <w:lang w:val="en-GB"/>
+        </w:rPr>
         <w:br/>
         <w:t xml:space="preserve">Minimum payment of </w:t>
       </w:r>
       <w:r>
         <w:rPr>
-          <w:b/>
-          <w:bCs/>
-        </w:rPr>
-        <w:t>£5 + Age + (Term/10)</w:t>
-      </w:r>
-      <w:r>
+          <w:lang w:val="en-GB"/>
+        </w:rPr>
+        <w:t>£5</w:t>
+      </w:r>
+      <w:r>
+        <w:rPr>
+          <w:lang w:val="en-GB"/>
+        </w:rPr>
+        <w:t xml:space="preserve"> plus the </w:t>
+      </w:r>
+      <w:r>
+        <w:rPr>
+          <w:b/>
+          <w:bCs/>
+          <w:lang w:val="en-GB"/>
+        </w:rPr>
+        <w:t>age</w:t>
+      </w:r>
+      <w:r>
+        <w:rPr>
+          <w:lang w:val="en-GB"/>
+        </w:rPr>
+        <w:t xml:space="preserve"> plus the term divided by ten.</w:t>
+      </w:r>
+      <w:r>
+        <w:rPr>
+          <w:lang w:val="en-GB"/>
+        </w:rPr>
         <w:br/>
-      </w:r>
-      <w:r>
-        <w:t xml:space="preserve">Apply any discount and then </w:t>
-      </w:r>
-      <w:r>
-        <w:t>return</w:t>
-      </w:r>
-      <w:r>
-        <w:t xml:space="preserve"> the result.</w:t>
+        <w:t>Apply any discount and return the final amount.</w:t>
+      </w:r>
+      <w:r>
+        <w:rPr>
+          <w:lang w:val="en-GB"/>
+        </w:rPr>
+        <w:br/>
       </w:r>
     </w:p>
-    <w:p/>
     <w:p>
       <w:pPr>
         <w:rPr>
@@ -4546,6 +4745,7 @@
         </w:rPr>
         <w:t xml:space="preserve"> </w:t>
       </w:r>
+      <w:proofErr w:type="spellStart"/>
       <w:r>
         <w:rPr>
           <w:rFonts w:ascii="Consolas" w:hAnsi="Consolas" w:cs="Consolas"/>
@@ -4576,7 +4776,16 @@
           <w:color w:val="000000"/>
           <w:lang w:val="en-GB" w:bidi="yi-Hebr"/>
         </w:rPr>
-        <w:t>alculate();</w:t>
+        <w:t>alculate</w:t>
+      </w:r>
+      <w:proofErr w:type="spellEnd"/>
+      <w:r>
+        <w:rPr>
+          <w:rFonts w:ascii="Consolas" w:hAnsi="Consolas" w:cs="Consolas"/>
+          <w:color w:val="000000"/>
+          <w:lang w:val="en-GB" w:bidi="yi-Hebr"/>
+        </w:rPr>
+        <w:t>();</w:t>
       </w:r>
       <w:r>
         <w:rPr>
@@ -5086,6 +5295,92 @@
 <file path=word/numbering.xml><?xml version="1.0" encoding="utf-8"?>
 <w:numbering xmlns:wpc="http://schemas.microsoft.com/office/word/2010/wordprocessingCanvas" xmlns:cx="http://schemas.microsoft.com/office/drawing/2014/chartex" xmlns:cx1="http://schemas.microsoft.com/office/drawing/2015/9/8/chartex" xmlns:cx2="http://schemas.microsoft.com/office/drawing/2015/10/21/chartex" xmlns:cx3="http://schemas.microsoft.com/office/drawing/2016/5/9/chartex" xmlns:cx4="http://schemas.microsoft.com/office/drawing/2016/5/10/chartex" xmlns:cx5="http://schemas.microsoft.com/office/drawing/2016/5/11/chartex" xmlns:cx6="http://schemas.microsoft.com/office/drawing/2016/5/12/chartex" xmlns:cx7="http://schemas.microsoft.com/office/drawing/2016/5/13/chartex" xmlns:cx8="http://schemas.microsoft.com/office/drawing/2016/5/14/chartex" xmlns:mc="http://schemas.openxmlformats.org/markup-compatibility/2006" xmlns:aink="http://schemas.microsoft.com/office/drawing/2016/ink" xmlns:am3d="http://schemas.microsoft.com/office/drawing/2017/model3d" xmlns:o="urn:schemas-microsoft-com:office:office" xmlns:oel="http://schemas.microsoft.com/office/2019/extlst" xmlns:r="http://schemas.openxmlformats.org/officeDocument/2006/relationships" xmlns:m="http://schemas.openxmlformats.org/officeDocument/2006/math" xmlns:v="urn:schemas-microsoft-com:vml" xmlns:wp14="http://schemas.microsoft.com/office/word/2010/wordprocessingDrawing" xmlns:wp="http://schemas.openxmlformats.org/drawingml/2006/wordprocessingDrawing" xmlns:w10="urn:schemas-microsoft-com:office:word" xmlns:w="http://schemas.openxmlformats.org/wordprocessingml/2006/main" xmlns:w14="http://schemas.microsoft.com/office/word/2010/wordml" xmlns:w15="http://schemas.microsoft.com/office/word/2012/wordml" xmlns:w16cex="http://schemas.microsoft.com/office/word/2018/wordml/cex" xmlns:w16cid="http://schemas.microsoft.com/office/word/2016/wordml/cid" xmlns:w16="http://schemas.microsoft.com/office/word/2018/wordml" xmlns:w16du="http://schemas.microsoft.com/office/word/2023/wordml/word16du" xmlns:w16sdtdh="http://schemas.microsoft.com/office/word/2020/wordml/sdtdatahash" xmlns:w16sdtfl="http://schemas.microsoft.com/office/word/2024/wordml/sdtformatlock" xmlns:w16se="http://schemas.microsoft.com/office/word/2015/wordml/symex" xmlns:wpg="http://schemas.microsoft.com/office/word/2010/wordprocessingGroup" xmlns:wpi="http://schemas.microsoft.com/office/word/2010/wordprocessingInk" xmlns:wne="http://schemas.microsoft.com/office/word/2006/wordml" xmlns:wps="http://schemas.microsoft.com/office/word/2010/wordprocessingShape" mc:Ignorable="w14 w15 w16se w16cid w16 w16cex w16sdtdh w16sdtfl w16du wp14">
   <w:abstractNum w:abstractNumId="0" w15:restartNumberingAfterBreak="0">
+    <w:nsid w:val="08FD7120"/>
+    <w:multiLevelType w:val="hybridMultilevel"/>
+    <w:tmpl w:val="61428D80"/>
+    <w:lvl w:ilvl="0" w:tplc="0809000F">
+      <w:start w:val="1"/>
+      <w:numFmt w:val="decimal"/>
+      <w:lvlText w:val="%1."/>
+      <w:lvlJc w:val="left"/>
+      <w:pPr>
+        <w:ind w:left="720" w:hanging="360"/>
+      </w:pPr>
+    </w:lvl>
+    <w:lvl w:ilvl="1" w:tplc="08090019" w:tentative="1">
+      <w:start w:val="1"/>
+      <w:numFmt w:val="lowerLetter"/>
+      <w:lvlText w:val="%2."/>
+      <w:lvlJc w:val="left"/>
+      <w:pPr>
+        <w:ind w:left="1440" w:hanging="360"/>
+      </w:pPr>
+    </w:lvl>
+    <w:lvl w:ilvl="2" w:tplc="0809001B" w:tentative="1">
+      <w:start w:val="1"/>
+      <w:numFmt w:val="lowerRoman"/>
+      <w:lvlText w:val="%3."/>
+      <w:lvlJc w:val="right"/>
+      <w:pPr>
+        <w:ind w:left="2160" w:hanging="180"/>
+      </w:pPr>
+    </w:lvl>
+    <w:lvl w:ilvl="3" w:tplc="0809000F" w:tentative="1">
+      <w:start w:val="1"/>
+      <w:numFmt w:val="decimal"/>
+      <w:lvlText w:val="%4."/>
+      <w:lvlJc w:val="left"/>
+      <w:pPr>
+        <w:ind w:left="2880" w:hanging="360"/>
+      </w:pPr>
+    </w:lvl>
+    <w:lvl w:ilvl="4" w:tplc="08090019" w:tentative="1">
+      <w:start w:val="1"/>
+      <w:numFmt w:val="lowerLetter"/>
+      <w:lvlText w:val="%5."/>
+      <w:lvlJc w:val="left"/>
+      <w:pPr>
+        <w:ind w:left="3600" w:hanging="360"/>
+      </w:pPr>
+    </w:lvl>
+    <w:lvl w:ilvl="5" w:tplc="0809001B" w:tentative="1">
+      <w:start w:val="1"/>
+      <w:numFmt w:val="lowerRoman"/>
+      <w:lvlText w:val="%6."/>
+      <w:lvlJc w:val="right"/>
+      <w:pPr>
+        <w:ind w:left="4320" w:hanging="180"/>
+      </w:pPr>
+    </w:lvl>
+    <w:lvl w:ilvl="6" w:tplc="0809000F" w:tentative="1">
+      <w:start w:val="1"/>
+      <w:numFmt w:val="decimal"/>
+      <w:lvlText w:val="%7."/>
+      <w:lvlJc w:val="left"/>
+      <w:pPr>
+        <w:ind w:left="5040" w:hanging="360"/>
+      </w:pPr>
+    </w:lvl>
+    <w:lvl w:ilvl="7" w:tplc="08090019" w:tentative="1">
+      <w:start w:val="1"/>
+      <w:numFmt w:val="lowerLetter"/>
+      <w:lvlText w:val="%8."/>
+      <w:lvlJc w:val="left"/>
+      <w:pPr>
+        <w:ind w:left="5760" w:hanging="360"/>
+      </w:pPr>
+    </w:lvl>
+    <w:lvl w:ilvl="8" w:tplc="0809001B" w:tentative="1">
+      <w:start w:val="1"/>
+      <w:numFmt w:val="lowerRoman"/>
+      <w:lvlText w:val="%9."/>
+      <w:lvlJc w:val="right"/>
+      <w:pPr>
+        <w:ind w:left="6480" w:hanging="180"/>
+      </w:pPr>
+    </w:lvl>
+  </w:abstractNum>
+  <w:abstractNum w:abstractNumId="1" w15:restartNumberingAfterBreak="0">
     <w:nsid w:val="185A736D"/>
     <w:multiLevelType w:val="hybridMultilevel"/>
     <w:tmpl w:val="EA44B402"/>
@@ -5198,7 +5493,7 @@
       </w:rPr>
     </w:lvl>
   </w:abstractNum>
-  <w:abstractNum w:abstractNumId="1" w15:restartNumberingAfterBreak="0">
+  <w:abstractNum w:abstractNumId="2" w15:restartNumberingAfterBreak="0">
     <w:nsid w:val="202728A9"/>
     <w:multiLevelType w:val="hybridMultilevel"/>
     <w:tmpl w:val="1244FCFA"/>
@@ -5288,10 +5583,10 @@
       </w:pPr>
     </w:lvl>
   </w:abstractNum>
-  <w:abstractNum w:abstractNumId="2" w15:restartNumberingAfterBreak="0">
+  <w:abstractNum w:abstractNumId="3" w15:restartNumberingAfterBreak="0">
     <w:nsid w:val="274B19D8"/>
     <w:multiLevelType w:val="hybridMultilevel"/>
-    <w:tmpl w:val="E584A1A0"/>
+    <w:tmpl w:val="B560AE84"/>
     <w:lvl w:ilvl="0" w:tplc="FB9AF5FC">
       <w:start w:val="1"/>
       <w:numFmt w:val="decimal"/>
@@ -5379,7 +5674,7 @@
       </w:pPr>
     </w:lvl>
   </w:abstractNum>
-  <w:abstractNum w:abstractNumId="3" w15:restartNumberingAfterBreak="0">
+  <w:abstractNum w:abstractNumId="4" w15:restartNumberingAfterBreak="0">
     <w:nsid w:val="28CF371E"/>
     <w:multiLevelType w:val="hybridMultilevel"/>
     <w:tmpl w:val="5888B9BE"/>
@@ -5492,7 +5787,7 @@
       </w:rPr>
     </w:lvl>
   </w:abstractNum>
-  <w:abstractNum w:abstractNumId="4" w15:restartNumberingAfterBreak="0">
+  <w:abstractNum w:abstractNumId="5" w15:restartNumberingAfterBreak="0">
     <w:nsid w:val="341420C7"/>
     <w:multiLevelType w:val="hybridMultilevel"/>
     <w:tmpl w:val="0F6CDE7C"/>
@@ -5578,7 +5873,7 @@
       </w:pPr>
     </w:lvl>
   </w:abstractNum>
-  <w:abstractNum w:abstractNumId="5" w15:restartNumberingAfterBreak="0">
+  <w:abstractNum w:abstractNumId="6" w15:restartNumberingAfterBreak="0">
     <w:nsid w:val="3B0276B5"/>
     <w:multiLevelType w:val="hybridMultilevel"/>
     <w:tmpl w:val="AAFCFDAA"/>
@@ -5667,7 +5962,7 @@
       </w:pPr>
     </w:lvl>
   </w:abstractNum>
-  <w:abstractNum w:abstractNumId="6" w15:restartNumberingAfterBreak="0">
+  <w:abstractNum w:abstractNumId="7" w15:restartNumberingAfterBreak="0">
     <w:nsid w:val="3B1A1870"/>
     <w:multiLevelType w:val="hybridMultilevel"/>
     <w:tmpl w:val="7F00CA04"/>
@@ -5753,7 +6048,7 @@
       </w:pPr>
     </w:lvl>
   </w:abstractNum>
-  <w:abstractNum w:abstractNumId="7" w15:restartNumberingAfterBreak="0">
+  <w:abstractNum w:abstractNumId="8" w15:restartNumberingAfterBreak="0">
     <w:nsid w:val="412A3AE2"/>
     <w:multiLevelType w:val="hybridMultilevel"/>
     <w:tmpl w:val="E584A1A0"/>
@@ -5844,7 +6139,7 @@
       </w:pPr>
     </w:lvl>
   </w:abstractNum>
-  <w:abstractNum w:abstractNumId="8" w15:restartNumberingAfterBreak="0">
+  <w:abstractNum w:abstractNumId="9" w15:restartNumberingAfterBreak="0">
     <w:nsid w:val="427A0376"/>
     <w:multiLevelType w:val="hybridMultilevel"/>
     <w:tmpl w:val="AAFCFDAA"/>
@@ -5933,7 +6228,7 @@
       </w:pPr>
     </w:lvl>
   </w:abstractNum>
-  <w:abstractNum w:abstractNumId="9" w15:restartNumberingAfterBreak="0">
+  <w:abstractNum w:abstractNumId="10" w15:restartNumberingAfterBreak="0">
     <w:nsid w:val="46B431DC"/>
     <w:multiLevelType w:val="hybridMultilevel"/>
     <w:tmpl w:val="15F489F2"/>
@@ -6019,7 +6314,7 @@
       </w:pPr>
     </w:lvl>
   </w:abstractNum>
-  <w:abstractNum w:abstractNumId="10" w15:restartNumberingAfterBreak="0">
+  <w:abstractNum w:abstractNumId="11" w15:restartNumberingAfterBreak="0">
     <w:nsid w:val="49BD13FF"/>
     <w:multiLevelType w:val="hybridMultilevel"/>
     <w:tmpl w:val="CCC0784E"/>
@@ -6133,7 +6428,7 @@
       </w:pPr>
     </w:lvl>
   </w:abstractNum>
-  <w:abstractNum w:abstractNumId="11" w15:restartNumberingAfterBreak="0">
+  <w:abstractNum w:abstractNumId="12" w15:restartNumberingAfterBreak="0">
     <w:nsid w:val="4B8D35F6"/>
     <w:multiLevelType w:val="hybridMultilevel"/>
     <w:tmpl w:val="D8CEEA2A"/>
@@ -6219,7 +6514,7 @@
       </w:pPr>
     </w:lvl>
   </w:abstractNum>
-  <w:abstractNum w:abstractNumId="12" w15:restartNumberingAfterBreak="0">
+  <w:abstractNum w:abstractNumId="13" w15:restartNumberingAfterBreak="0">
     <w:nsid w:val="54A6265D"/>
     <w:multiLevelType w:val="hybridMultilevel"/>
     <w:tmpl w:val="66F66A00"/>
@@ -6305,7 +6600,7 @@
       </w:pPr>
     </w:lvl>
   </w:abstractNum>
-  <w:abstractNum w:abstractNumId="13" w15:restartNumberingAfterBreak="0">
+  <w:abstractNum w:abstractNumId="14" w15:restartNumberingAfterBreak="0">
     <w:nsid w:val="56B10B40"/>
     <w:multiLevelType w:val="hybridMultilevel"/>
     <w:tmpl w:val="7F00CA04"/>
@@ -6391,7 +6686,7 @@
       </w:pPr>
     </w:lvl>
   </w:abstractNum>
-  <w:abstractNum w:abstractNumId="14" w15:restartNumberingAfterBreak="0">
+  <w:abstractNum w:abstractNumId="15" w15:restartNumberingAfterBreak="0">
     <w:nsid w:val="603C381D"/>
     <w:multiLevelType w:val="hybridMultilevel"/>
     <w:tmpl w:val="7F00CA04"/>
@@ -6477,7 +6772,7 @@
       </w:pPr>
     </w:lvl>
   </w:abstractNum>
-  <w:abstractNum w:abstractNumId="15" w15:restartNumberingAfterBreak="0">
+  <w:abstractNum w:abstractNumId="16" w15:restartNumberingAfterBreak="0">
     <w:nsid w:val="6D8A15AB"/>
     <w:multiLevelType w:val="hybridMultilevel"/>
     <w:tmpl w:val="F35A6688"/>
@@ -6563,7 +6858,7 @@
       </w:pPr>
     </w:lvl>
   </w:abstractNum>
-  <w:abstractNum w:abstractNumId="16" w15:restartNumberingAfterBreak="0">
+  <w:abstractNum w:abstractNumId="17" w15:restartNumberingAfterBreak="0">
     <w:nsid w:val="7C7B409A"/>
     <w:multiLevelType w:val="hybridMultilevel"/>
     <w:tmpl w:val="33D4B0E0"/>
@@ -6677,7 +6972,7 @@
     </w:lvl>
   </w:abstractNum>
   <w:num w:numId="1" w16cid:durableId="584804486">
-    <w:abstractNumId w:val="10"/>
+    <w:abstractNumId w:val="11"/>
     <w:lvlOverride w:ilvl="0">
       <w:startOverride w:val="1"/>
     </w:lvlOverride>
@@ -6707,15 +7002,105 @@
     </w:lvlOverride>
   </w:num>
   <w:num w:numId="2" w16cid:durableId="1575973422">
-    <w:abstractNumId w:val="1"/>
+    <w:abstractNumId w:val="2"/>
   </w:num>
   <w:num w:numId="3" w16cid:durableId="159464582">
-    <w:abstractNumId w:val="6"/>
+    <w:abstractNumId w:val="7"/>
   </w:num>
   <w:num w:numId="4" w16cid:durableId="926890778">
-    <w:abstractNumId w:val="13"/>
+    <w:abstractNumId w:val="14"/>
   </w:num>
   <w:num w:numId="5" w16cid:durableId="229006069">
+    <w:abstractNumId w:val="13"/>
+    <w:lvlOverride w:ilvl="0">
+      <w:startOverride w:val="1"/>
+    </w:lvlOverride>
+    <w:lvlOverride w:ilvl="1">
+      <w:startOverride w:val="1"/>
+    </w:lvlOverride>
+    <w:lvlOverride w:ilvl="2">
+      <w:startOverride w:val="1"/>
+    </w:lvlOverride>
+    <w:lvlOverride w:ilvl="3">
+      <w:startOverride w:val="1"/>
+    </w:lvlOverride>
+    <w:lvlOverride w:ilvl="4">
+      <w:startOverride w:val="1"/>
+    </w:lvlOverride>
+    <w:lvlOverride w:ilvl="5">
+      <w:startOverride w:val="1"/>
+    </w:lvlOverride>
+    <w:lvlOverride w:ilvl="6">
+      <w:startOverride w:val="1"/>
+    </w:lvlOverride>
+    <w:lvlOverride w:ilvl="7">
+      <w:startOverride w:val="1"/>
+    </w:lvlOverride>
+    <w:lvlOverride w:ilvl="8">
+      <w:startOverride w:val="1"/>
+    </w:lvlOverride>
+  </w:num>
+  <w:num w:numId="6" w16cid:durableId="843978419">
+    <w:abstractNumId w:val="5"/>
+    <w:lvlOverride w:ilvl="0">
+      <w:startOverride w:val="1"/>
+    </w:lvlOverride>
+    <w:lvlOverride w:ilvl="1">
+      <w:startOverride w:val="1"/>
+    </w:lvlOverride>
+    <w:lvlOverride w:ilvl="2">
+      <w:startOverride w:val="1"/>
+    </w:lvlOverride>
+    <w:lvlOverride w:ilvl="3">
+      <w:startOverride w:val="1"/>
+    </w:lvlOverride>
+    <w:lvlOverride w:ilvl="4">
+      <w:startOverride w:val="1"/>
+    </w:lvlOverride>
+    <w:lvlOverride w:ilvl="5">
+      <w:startOverride w:val="1"/>
+    </w:lvlOverride>
+    <w:lvlOverride w:ilvl="6">
+      <w:startOverride w:val="1"/>
+    </w:lvlOverride>
+    <w:lvlOverride w:ilvl="7">
+      <w:startOverride w:val="1"/>
+    </w:lvlOverride>
+    <w:lvlOverride w:ilvl="8">
+      <w:startOverride w:val="1"/>
+    </w:lvlOverride>
+  </w:num>
+  <w:num w:numId="7" w16cid:durableId="76563885">
+    <w:abstractNumId w:val="6"/>
+    <w:lvlOverride w:ilvl="0">
+      <w:startOverride w:val="1"/>
+    </w:lvlOverride>
+    <w:lvlOverride w:ilvl="1">
+      <w:startOverride w:val="1"/>
+    </w:lvlOverride>
+    <w:lvlOverride w:ilvl="2">
+      <w:startOverride w:val="1"/>
+    </w:lvlOverride>
+    <w:lvlOverride w:ilvl="3">
+      <w:startOverride w:val="1"/>
+    </w:lvlOverride>
+    <w:lvlOverride w:ilvl="4">
+      <w:startOverride w:val="1"/>
+    </w:lvlOverride>
+    <w:lvlOverride w:ilvl="5">
+      <w:startOverride w:val="1"/>
+    </w:lvlOverride>
+    <w:lvlOverride w:ilvl="6">
+      <w:startOverride w:val="1"/>
+    </w:lvlOverride>
+    <w:lvlOverride w:ilvl="7">
+      <w:startOverride w:val="1"/>
+    </w:lvlOverride>
+    <w:lvlOverride w:ilvl="8">
+      <w:startOverride w:val="1"/>
+    </w:lvlOverride>
+  </w:num>
+  <w:num w:numId="8" w16cid:durableId="544758723">
     <w:abstractNumId w:val="12"/>
     <w:lvlOverride w:ilvl="0">
       <w:startOverride w:val="1"/>
@@ -6745,98 +7130,8 @@
       <w:startOverride w:val="1"/>
     </w:lvlOverride>
   </w:num>
-  <w:num w:numId="6" w16cid:durableId="843978419">
-    <w:abstractNumId w:val="4"/>
-    <w:lvlOverride w:ilvl="0">
-      <w:startOverride w:val="1"/>
-    </w:lvlOverride>
-    <w:lvlOverride w:ilvl="1">
-      <w:startOverride w:val="1"/>
-    </w:lvlOverride>
-    <w:lvlOverride w:ilvl="2">
-      <w:startOverride w:val="1"/>
-    </w:lvlOverride>
-    <w:lvlOverride w:ilvl="3">
-      <w:startOverride w:val="1"/>
-    </w:lvlOverride>
-    <w:lvlOverride w:ilvl="4">
-      <w:startOverride w:val="1"/>
-    </w:lvlOverride>
-    <w:lvlOverride w:ilvl="5">
-      <w:startOverride w:val="1"/>
-    </w:lvlOverride>
-    <w:lvlOverride w:ilvl="6">
-      <w:startOverride w:val="1"/>
-    </w:lvlOverride>
-    <w:lvlOverride w:ilvl="7">
-      <w:startOverride w:val="1"/>
-    </w:lvlOverride>
-    <w:lvlOverride w:ilvl="8">
-      <w:startOverride w:val="1"/>
-    </w:lvlOverride>
-  </w:num>
-  <w:num w:numId="7" w16cid:durableId="76563885">
-    <w:abstractNumId w:val="5"/>
-    <w:lvlOverride w:ilvl="0">
-      <w:startOverride w:val="1"/>
-    </w:lvlOverride>
-    <w:lvlOverride w:ilvl="1">
-      <w:startOverride w:val="1"/>
-    </w:lvlOverride>
-    <w:lvlOverride w:ilvl="2">
-      <w:startOverride w:val="1"/>
-    </w:lvlOverride>
-    <w:lvlOverride w:ilvl="3">
-      <w:startOverride w:val="1"/>
-    </w:lvlOverride>
-    <w:lvlOverride w:ilvl="4">
-      <w:startOverride w:val="1"/>
-    </w:lvlOverride>
-    <w:lvlOverride w:ilvl="5">
-      <w:startOverride w:val="1"/>
-    </w:lvlOverride>
-    <w:lvlOverride w:ilvl="6">
-      <w:startOverride w:val="1"/>
-    </w:lvlOverride>
-    <w:lvlOverride w:ilvl="7">
-      <w:startOverride w:val="1"/>
-    </w:lvlOverride>
-    <w:lvlOverride w:ilvl="8">
-      <w:startOverride w:val="1"/>
-    </w:lvlOverride>
-  </w:num>
-  <w:num w:numId="8" w16cid:durableId="544758723">
-    <w:abstractNumId w:val="11"/>
-    <w:lvlOverride w:ilvl="0">
-      <w:startOverride w:val="1"/>
-    </w:lvlOverride>
-    <w:lvlOverride w:ilvl="1">
-      <w:startOverride w:val="1"/>
-    </w:lvlOverride>
-    <w:lvlOverride w:ilvl="2">
-      <w:startOverride w:val="1"/>
-    </w:lvlOverride>
-    <w:lvlOverride w:ilvl="3">
-      <w:startOverride w:val="1"/>
-    </w:lvlOverride>
-    <w:lvlOverride w:ilvl="4">
-      <w:startOverride w:val="1"/>
-    </w:lvlOverride>
-    <w:lvlOverride w:ilvl="5">
-      <w:startOverride w:val="1"/>
-    </w:lvlOverride>
-    <w:lvlOverride w:ilvl="6">
-      <w:startOverride w:val="1"/>
-    </w:lvlOverride>
-    <w:lvlOverride w:ilvl="7">
-      <w:startOverride w:val="1"/>
-    </w:lvlOverride>
-    <w:lvlOverride w:ilvl="8">
-      <w:startOverride w:val="1"/>
-    </w:lvlOverride>
-  </w:num>
   <w:num w:numId="9" w16cid:durableId="54201913">
-    <w:abstractNumId w:val="15"/>
+    <w:abstractNumId w:val="16"/>
     <w:lvlOverride w:ilvl="0">
       <w:startOverride w:val="1"/>
     </w:lvlOverride>
@@ -6866,7 +7161,7 @@
     </w:lvlOverride>
   </w:num>
   <w:num w:numId="10" w16cid:durableId="597250080">
-    <w:abstractNumId w:val="8"/>
+    <w:abstractNumId w:val="9"/>
     <w:lvlOverride w:ilvl="0">
       <w:startOverride w:val="1"/>
     </w:lvlOverride>
@@ -6896,28 +7191,31 @@
     </w:lvlOverride>
   </w:num>
   <w:num w:numId="11" w16cid:durableId="1569877832">
+    <w:abstractNumId w:val="11"/>
+  </w:num>
+  <w:num w:numId="12" w16cid:durableId="1459836830">
+    <w:abstractNumId w:val="1"/>
+  </w:num>
+  <w:num w:numId="13" w16cid:durableId="746420461">
+    <w:abstractNumId w:val="17"/>
+  </w:num>
+  <w:num w:numId="14" w16cid:durableId="586615512">
+    <w:abstractNumId w:val="4"/>
+  </w:num>
+  <w:num w:numId="15" w16cid:durableId="2103187066">
+    <w:abstractNumId w:val="15"/>
+  </w:num>
+  <w:num w:numId="16" w16cid:durableId="1880244162">
+    <w:abstractNumId w:val="3"/>
+  </w:num>
+  <w:num w:numId="17" w16cid:durableId="949164656">
+    <w:abstractNumId w:val="8"/>
+  </w:num>
+  <w:num w:numId="18" w16cid:durableId="1623153771">
     <w:abstractNumId w:val="10"/>
   </w:num>
-  <w:num w:numId="12" w16cid:durableId="1459836830">
+  <w:num w:numId="19" w16cid:durableId="190193298">
     <w:abstractNumId w:val="0"/>
-  </w:num>
-  <w:num w:numId="13" w16cid:durableId="746420461">
-    <w:abstractNumId w:val="16"/>
-  </w:num>
-  <w:num w:numId="14" w16cid:durableId="586615512">
-    <w:abstractNumId w:val="3"/>
-  </w:num>
-  <w:num w:numId="15" w16cid:durableId="2103187066">
-    <w:abstractNumId w:val="14"/>
-  </w:num>
-  <w:num w:numId="16" w16cid:durableId="1880244162">
-    <w:abstractNumId w:val="2"/>
-  </w:num>
-  <w:num w:numId="17" w16cid:durableId="949164656">
-    <w:abstractNumId w:val="7"/>
-  </w:num>
-  <w:num w:numId="18" w16cid:durableId="1623153771">
-    <w:abstractNumId w:val="9"/>
   </w:num>
   <w:numIdMacAtCleanup w:val="4"/>
 </w:numbering>
@@ -7420,7 +7718,6 @@
   <w:style w:type="character" w:default="1" w:styleId="DefaultParagraphFont">
     <w:name w:val="Default Paragraph Font"/>
     <w:uiPriority w:val="1"/>
-    <w:semiHidden/>
     <w:unhideWhenUsed/>
   </w:style>
   <w:style w:type="table" w:default="1" w:styleId="TableNormal">
@@ -8045,32 +8342,6 @@
 </file>
 
 <file path=customXml/item1.xml><?xml version="1.0" encoding="utf-8"?>
-<?mso-contentType ?>
-<FormTemplates xmlns="http://schemas.microsoft.com/sharepoint/v3/contenttype/forms">
-  <Display>DocumentLibraryForm</Display>
-  <Edit>DocumentLibraryForm</Edit>
-  <New>DocumentLibraryForm</New>
-</FormTemplates>
-</file>
-
-<file path=customXml/item2.xml><?xml version="1.0" encoding="utf-8"?>
-<p:properties xmlns:p="http://schemas.microsoft.com/office/2006/metadata/properties" xmlns:xsi="http://www.w3.org/2001/XMLSchema-instance" xmlns:pc="http://schemas.microsoft.com/office/infopath/2007/PartnerControls">
-  <documentManagement>
-    <IsBuildFile xmlns="6794D9DE-4FDF-4DC0-8B2C-5438320C69D5" xsi:nil="true"/>
-    <BookTypeField0 xmlns="6794D9DE-4FDF-4DC0-8B2C-5438320C69D5">
-      <Terms xmlns="http://schemas.microsoft.com/office/infopath/2007/PartnerControls">
-        <TermInfo xmlns="http://schemas.microsoft.com/office/infopath/2007/PartnerControls">
-          <TermName xmlns="http://schemas.microsoft.com/office/infopath/2007/PartnerControls">DG</TermName>
-          <TermId xmlns="http://schemas.microsoft.com/office/infopath/2007/PartnerControls">702cfa80-7586-4db3-97c2-9bf08f1b4133</TermId>
-        </TermInfo>
-      </Terms>
-    </BookTypeField0>
-    <SequenceNumber xmlns="6794D9DE-4FDF-4DC0-8B2C-5438320C69D5">1</SequenceNumber>
-  </documentManagement>
-</p:properties>
-</file>
-
-<file path=customXml/item3.xml><?xml version="1.0" encoding="utf-8"?>
 <ct:contentTypeSchema xmlns:ct="http://schemas.microsoft.com/office/2006/metadata/contentType" xmlns:ma="http://schemas.microsoft.com/office/2006/metadata/properties/metaAttributes" ct:_="" ma:_="" ma:contentTypeName="Courseware" ma:contentTypeID="0x010100F0967B7CEE8D417F966757887D9466FB00B3EF5B1D149FDF49B1880C030D548140" ma:contentTypeVersion="0" ma:contentTypeDescription="Base content type which represents courseware documents" ma:contentTypeScope="" ma:versionID="ab0d7ca79e0ea5a537b031f986da336c">
   <xsd:schema xmlns:xsd="http://www.w3.org/2001/XMLSchema" xmlns:xs="http://www.w3.org/2001/XMLSchema" xmlns:p="http://schemas.microsoft.com/office/2006/metadata/properties" xmlns:ns2="6794D9DE-4FDF-4DC0-8B2C-5438320C69D5" targetNamespace="http://schemas.microsoft.com/office/2006/metadata/properties" ma:root="true" ma:fieldsID="7ff8e7c62cc10108c036e94c947d8fb9" ns2:_="">
     <xsd:import namespace="6794D9DE-4FDF-4DC0-8B2C-5438320C69D5"/>
@@ -8210,10 +8481,46 @@
 </ct:contentTypeSchema>
 </file>
 
+<file path=customXml/item2.xml><?xml version="1.0" encoding="utf-8"?>
+<p:properties xmlns:p="http://schemas.microsoft.com/office/2006/metadata/properties" xmlns:xsi="http://www.w3.org/2001/XMLSchema-instance" xmlns:pc="http://schemas.microsoft.com/office/infopath/2007/PartnerControls">
+  <documentManagement>
+    <IsBuildFile xmlns="6794D9DE-4FDF-4DC0-8B2C-5438320C69D5" xsi:nil="true"/>
+    <BookTypeField0 xmlns="6794D9DE-4FDF-4DC0-8B2C-5438320C69D5">
+      <Terms xmlns="http://schemas.microsoft.com/office/infopath/2007/PartnerControls">
+        <TermInfo xmlns="http://schemas.microsoft.com/office/infopath/2007/PartnerControls">
+          <TermName xmlns="http://schemas.microsoft.com/office/infopath/2007/PartnerControls">DG</TermName>
+          <TermId xmlns="http://schemas.microsoft.com/office/infopath/2007/PartnerControls">702cfa80-7586-4db3-97c2-9bf08f1b4133</TermId>
+        </TermInfo>
+      </Terms>
+    </BookTypeField0>
+    <SequenceNumber xmlns="6794D9DE-4FDF-4DC0-8B2C-5438320C69D5">1</SequenceNumber>
+  </documentManagement>
+</p:properties>
+</file>
+
+<file path=customXml/item3.xml><?xml version="1.0" encoding="utf-8"?>
+<?mso-contentType ?>
+<FormTemplates xmlns="http://schemas.microsoft.com/sharepoint/v3/contenttype/forms">
+  <Display>DocumentLibraryForm</Display>
+  <Edit>DocumentLibraryForm</Edit>
+  <New>DocumentLibraryForm</New>
+</FormTemplates>
+</file>
+
 <file path=customXml/itemProps1.xml><?xml version="1.0" encoding="utf-8"?>
-<ds:datastoreItem xmlns:ds="http://schemas.openxmlformats.org/officeDocument/2006/customXml" ds:itemID="{DFBC4FF7-E481-4E84-A126-A855B44779D1}">
+<ds:datastoreItem xmlns:ds="http://schemas.openxmlformats.org/officeDocument/2006/customXml" ds:itemID="{41FF204C-CE6E-43BB-A9CF-6DFB6B6F6F63}">
   <ds:schemaRefs>
-    <ds:schemaRef ds:uri="http://schemas.microsoft.com/sharepoint/v3/contenttype/forms"/>
+    <ds:schemaRef ds:uri="http://schemas.microsoft.com/office/2006/metadata/contentType"/>
+    <ds:schemaRef ds:uri="http://schemas.microsoft.com/office/2006/metadata/properties/metaAttributes"/>
+    <ds:schemaRef ds:uri="http://www.w3.org/2001/XMLSchema"/>
+    <ds:schemaRef ds:uri="http://schemas.microsoft.com/office/2006/metadata/properties"/>
+    <ds:schemaRef ds:uri="6794D9DE-4FDF-4DC0-8B2C-5438320C69D5"/>
+    <ds:schemaRef ds:uri="http://schemas.microsoft.com/office/2006/documentManagement/types"/>
+    <ds:schemaRef ds:uri="http://schemas.microsoft.com/office/infopath/2007/PartnerControls"/>
+    <ds:schemaRef ds:uri="http://schemas.openxmlformats.org/package/2006/metadata/core-properties"/>
+    <ds:schemaRef ds:uri="http://purl.org/dc/elements/1.1/"/>
+    <ds:schemaRef ds:uri="http://purl.org/dc/terms/"/>
+    <ds:schemaRef ds:uri="http://schemas.microsoft.com/internal/obd"/>
   </ds:schemaRefs>
 </ds:datastoreItem>
 </file>
@@ -8229,19 +8536,9 @@
 </file>
 
 <file path=customXml/itemProps3.xml><?xml version="1.0" encoding="utf-8"?>
-<ds:datastoreItem xmlns:ds="http://schemas.openxmlformats.org/officeDocument/2006/customXml" ds:itemID="{41FF204C-CE6E-43BB-A9CF-6DFB6B6F6F63}">
+<ds:datastoreItem xmlns:ds="http://schemas.openxmlformats.org/officeDocument/2006/customXml" ds:itemID="{DFBC4FF7-E481-4E84-A126-A855B44779D1}">
   <ds:schemaRefs>
-    <ds:schemaRef ds:uri="http://schemas.microsoft.com/office/2006/metadata/contentType"/>
-    <ds:schemaRef ds:uri="http://schemas.microsoft.com/office/2006/metadata/properties/metaAttributes"/>
-    <ds:schemaRef ds:uri="http://www.w3.org/2001/XMLSchema"/>
-    <ds:schemaRef ds:uri="http://schemas.microsoft.com/office/2006/metadata/properties"/>
-    <ds:schemaRef ds:uri="6794D9DE-4FDF-4DC0-8B2C-5438320C69D5"/>
-    <ds:schemaRef ds:uri="http://schemas.microsoft.com/office/2006/documentManagement/types"/>
-    <ds:schemaRef ds:uri="http://schemas.microsoft.com/office/infopath/2007/PartnerControls"/>
-    <ds:schemaRef ds:uri="http://schemas.openxmlformats.org/package/2006/metadata/core-properties"/>
-    <ds:schemaRef ds:uri="http://purl.org/dc/elements/1.1/"/>
-    <ds:schemaRef ds:uri="http://purl.org/dc/terms/"/>
-    <ds:schemaRef ds:uri="http://schemas.microsoft.com/internal/obd"/>
+    <ds:schemaRef ds:uri="http://schemas.microsoft.com/sharepoint/v3/contenttype/forms"/>
   </ds:schemaRefs>
 </ds:datastoreItem>
 </file>
</xml_diff>

<commit_message>
simplified the revision lab for lever 3
</commit_message>
<xml_diff>
--- a/Labs/01-Revision labs.docx
+++ b/Labs/01-Revision labs.docx
@@ -161,17 +161,17 @@
       <w:r>
         <w:t xml:space="preserve"> lab you will  </w:t>
       </w:r>
-    </w:p>
-    <w:p>
-      <w:pPr>
-        <w:pStyle w:val="QABullet"/>
-        <w:ind w:left="714" w:hanging="357"/>
-      </w:pPr>
-      <w:r>
-        <w:t xml:space="preserve">Create a program </w:t>
-      </w:r>
-      <w:r>
-        <w:t>to practice many of the pre-course studies</w:t>
+      <w:r>
+        <w:t>c</w:t>
+      </w:r>
+      <w:r>
+        <w:t xml:space="preserve">reate a program </w:t>
+      </w:r>
+      <w:r>
+        <w:t xml:space="preserve">to practice many of the </w:t>
+      </w:r>
+      <w:r>
+        <w:t>basic C# constructs</w:t>
       </w:r>
     </w:p>
     <w:p>
@@ -217,34 +217,6 @@
       </w:r>
       <w:r>
         <w:t xml:space="preserve"> program. </w:t>
-      </w:r>
-    </w:p>
-    <w:p>
-      <w:pPr>
-        <w:pStyle w:val="Heading2"/>
-      </w:pPr>
-      <w:r>
-        <w:t>Duration</w:t>
-      </w:r>
-    </w:p>
-    <w:p>
-      <w:pPr>
-        <w:pStyle w:val="Heading2"/>
-        <w:rPr>
-          <w:rFonts w:ascii="Montserrat Light" w:eastAsiaTheme="minorHAnsi" w:hAnsi="Montserrat Light" w:cstheme="minorBidi"/>
-          <w:b w:val="0"/>
-          <w:color w:val="000000" w:themeColor="text1"/>
-          <w:szCs w:val="22"/>
-        </w:rPr>
-      </w:pPr>
-      <w:r>
-        <w:rPr>
-          <w:rFonts w:ascii="Montserrat Light" w:eastAsiaTheme="minorHAnsi" w:hAnsi="Montserrat Light" w:cstheme="minorBidi"/>
-          <w:b w:val="0"/>
-          <w:color w:val="000000" w:themeColor="text1"/>
-          <w:szCs w:val="22"/>
-        </w:rPr>
-        <w:t xml:space="preserve">5 minutes </w:t>
       </w:r>
     </w:p>
     <w:p>
@@ -913,29 +885,7 @@
                                 <w:szCs w:val="19"/>
                                 <w:lang w:val="en-GB" w:bidi="yi-Hebr"/>
                               </w:rPr>
-                              <w:t xml:space="preserve">[] </w:t>
-                            </w:r>
-                            <w:proofErr w:type="spellStart"/>
-                            <w:r>
-                              <w:rPr>
-                                <w:rFonts w:ascii="Cascadia Mono" w:hAnsi="Cascadia Mono" w:cs="Cascadia Mono"/>
-                                <w:color w:val="000000"/>
-                                <w:sz w:val="19"/>
-                                <w:szCs w:val="19"/>
-                                <w:lang w:val="en-GB" w:bidi="yi-Hebr"/>
-                              </w:rPr>
-                              <w:t>args</w:t>
-                            </w:r>
-                            <w:proofErr w:type="spellEnd"/>
-                            <w:r>
-                              <w:rPr>
-                                <w:rFonts w:ascii="Cascadia Mono" w:hAnsi="Cascadia Mono" w:cs="Cascadia Mono"/>
-                                <w:color w:val="000000"/>
-                                <w:sz w:val="19"/>
-                                <w:szCs w:val="19"/>
-                                <w:lang w:val="en-GB" w:bidi="yi-Hebr"/>
-                              </w:rPr>
-                              <w:t>)</w:t>
+                              <w:t>[] args)</w:t>
                             </w:r>
                           </w:p>
                           <w:p>
@@ -985,29 +935,7 @@
                                 <w:szCs w:val="19"/>
                                 <w:lang w:val="en-GB" w:bidi="yi-Hebr"/>
                               </w:rPr>
-                              <w:t xml:space="preserve">            </w:t>
-                            </w:r>
-                            <w:proofErr w:type="spellStart"/>
-                            <w:r>
-                              <w:rPr>
-                                <w:rFonts w:ascii="Cascadia Mono" w:hAnsi="Cascadia Mono" w:cs="Cascadia Mono"/>
-                                <w:color w:val="000000"/>
-                                <w:sz w:val="19"/>
-                                <w:szCs w:val="19"/>
-                                <w:lang w:val="en-GB" w:bidi="yi-Hebr"/>
-                              </w:rPr>
-                              <w:t>Console.WriteLine</w:t>
-                            </w:r>
-                            <w:proofErr w:type="spellEnd"/>
-                            <w:r>
-                              <w:rPr>
-                                <w:rFonts w:ascii="Cascadia Mono" w:hAnsi="Cascadia Mono" w:cs="Cascadia Mono"/>
-                                <w:color w:val="000000"/>
-                                <w:sz w:val="19"/>
-                                <w:szCs w:val="19"/>
-                                <w:lang w:val="en-GB" w:bidi="yi-Hebr"/>
-                              </w:rPr>
-                              <w:t>(</w:t>
+                              <w:t xml:space="preserve">            Console.WriteLine(</w:t>
                             </w:r>
                             <w:r>
                               <w:rPr>
@@ -1359,29 +1287,7 @@
                           <w:szCs w:val="19"/>
                           <w:lang w:val="en-GB" w:bidi="yi-Hebr"/>
                         </w:rPr>
-                        <w:t xml:space="preserve">[] </w:t>
-                      </w:r>
-                      <w:proofErr w:type="spellStart"/>
-                      <w:r>
-                        <w:rPr>
-                          <w:rFonts w:ascii="Cascadia Mono" w:hAnsi="Cascadia Mono" w:cs="Cascadia Mono"/>
-                          <w:color w:val="000000"/>
-                          <w:sz w:val="19"/>
-                          <w:szCs w:val="19"/>
-                          <w:lang w:val="en-GB" w:bidi="yi-Hebr"/>
-                        </w:rPr>
-                        <w:t>args</w:t>
-                      </w:r>
-                      <w:proofErr w:type="spellEnd"/>
-                      <w:r>
-                        <w:rPr>
-                          <w:rFonts w:ascii="Cascadia Mono" w:hAnsi="Cascadia Mono" w:cs="Cascadia Mono"/>
-                          <w:color w:val="000000"/>
-                          <w:sz w:val="19"/>
-                          <w:szCs w:val="19"/>
-                          <w:lang w:val="en-GB" w:bidi="yi-Hebr"/>
-                        </w:rPr>
-                        <w:t>)</w:t>
+                        <w:t>[] args)</w:t>
                       </w:r>
                     </w:p>
                     <w:p>
@@ -1431,29 +1337,7 @@
                           <w:szCs w:val="19"/>
                           <w:lang w:val="en-GB" w:bidi="yi-Hebr"/>
                         </w:rPr>
-                        <w:t xml:space="preserve">            </w:t>
-                      </w:r>
-                      <w:proofErr w:type="spellStart"/>
-                      <w:r>
-                        <w:rPr>
-                          <w:rFonts w:ascii="Cascadia Mono" w:hAnsi="Cascadia Mono" w:cs="Cascadia Mono"/>
-                          <w:color w:val="000000"/>
-                          <w:sz w:val="19"/>
-                          <w:szCs w:val="19"/>
-                          <w:lang w:val="en-GB" w:bidi="yi-Hebr"/>
-                        </w:rPr>
-                        <w:t>Console.WriteLine</w:t>
-                      </w:r>
-                      <w:proofErr w:type="spellEnd"/>
-                      <w:r>
-                        <w:rPr>
-                          <w:rFonts w:ascii="Cascadia Mono" w:hAnsi="Cascadia Mono" w:cs="Cascadia Mono"/>
-                          <w:color w:val="000000"/>
-                          <w:sz w:val="19"/>
-                          <w:szCs w:val="19"/>
-                          <w:lang w:val="en-GB" w:bidi="yi-Hebr"/>
-                        </w:rPr>
-                        <w:t>(</w:t>
+                        <w:t xml:space="preserve">            Console.WriteLine(</w:t>
                       </w:r>
                       <w:r>
                         <w:rPr>
@@ -1625,11 +1509,13 @@
         </w:numPr>
       </w:pPr>
       <w:r>
-        <w:t xml:space="preserve">For a cleaner layout and to reduce the number of brackets, hover over </w:t>
-      </w:r>
-      <w:r>
-        <w:lastRenderedPageBreak/>
-        <w:t>the {} icon and then select the first option</w:t>
+        <w:t>For a cleaner layout and to reduce the number of brackets, hover over the {</w:t>
+      </w:r>
+      <w:r>
+        <w:t xml:space="preserve"> </w:t>
+      </w:r>
+      <w:r>
+        <w:t>} icon and then select the first option</w:t>
       </w:r>
     </w:p>
     <w:p>
@@ -1641,10 +1527,11 @@
         <w:rPr>
           <w:noProof/>
         </w:rPr>
+        <w:lastRenderedPageBreak/>
         <w:drawing>
-          <wp:inline distT="0" distB="0" distL="0" distR="0" wp14:anchorId="3D3CC59C" wp14:editId="0468C732">
-            <wp:extent cx="2240280" cy="518160"/>
-            <wp:effectExtent l="152400" t="152400" r="369570" b="358140"/>
+          <wp:inline distT="0" distB="0" distL="0" distR="0" wp14:anchorId="3D3CC59C" wp14:editId="6420B185">
+            <wp:extent cx="1889760" cy="437087"/>
+            <wp:effectExtent l="152400" t="152400" r="358140" b="363220"/>
             <wp:docPr id="14" name="Picture 14"/>
             <wp:cNvGraphicFramePr>
               <a:graphicFrameLocks xmlns:a="http://schemas.openxmlformats.org/drawingml/2006/main" noChangeAspect="1"/>
@@ -1674,7 +1561,7 @@
                   <pic:spPr bwMode="auto">
                     <a:xfrm>
                       <a:off x="0" y="0"/>
-                      <a:ext cx="2240280" cy="518160"/>
+                      <a:ext cx="1901257" cy="439746"/>
                     </a:xfrm>
                     <a:prstGeom prst="rect">
                       <a:avLst/>
@@ -1976,29 +1863,7 @@
                                 <w:szCs w:val="19"/>
                                 <w:lang w:val="en-GB" w:bidi="yi-Hebr"/>
                               </w:rPr>
-                              <w:t xml:space="preserve">[] </w:t>
-                            </w:r>
-                            <w:proofErr w:type="spellStart"/>
-                            <w:r>
-                              <w:rPr>
-                                <w:rFonts w:ascii="Cascadia Mono" w:hAnsi="Cascadia Mono" w:cs="Cascadia Mono"/>
-                                <w:color w:val="000000"/>
-                                <w:sz w:val="19"/>
-                                <w:szCs w:val="19"/>
-                                <w:lang w:val="en-GB" w:bidi="yi-Hebr"/>
-                              </w:rPr>
-                              <w:t>args</w:t>
-                            </w:r>
-                            <w:proofErr w:type="spellEnd"/>
-                            <w:r>
-                              <w:rPr>
-                                <w:rFonts w:ascii="Cascadia Mono" w:hAnsi="Cascadia Mono" w:cs="Cascadia Mono"/>
-                                <w:color w:val="000000"/>
-                                <w:sz w:val="19"/>
-                                <w:szCs w:val="19"/>
-                                <w:lang w:val="en-GB" w:bidi="yi-Hebr"/>
-                              </w:rPr>
-                              <w:t>)</w:t>
+                              <w:t>[] args)</w:t>
                             </w:r>
                           </w:p>
                           <w:p>
@@ -2050,29 +1915,7 @@
                                 <w:szCs w:val="19"/>
                                 <w:lang w:val="en-GB" w:bidi="yi-Hebr"/>
                               </w:rPr>
-                              <w:t xml:space="preserve">        </w:t>
-                            </w:r>
-                            <w:proofErr w:type="spellStart"/>
-                            <w:r>
-                              <w:rPr>
-                                <w:rFonts w:ascii="Cascadia Mono" w:hAnsi="Cascadia Mono" w:cs="Cascadia Mono"/>
-                                <w:color w:val="000000"/>
-                                <w:sz w:val="19"/>
-                                <w:szCs w:val="19"/>
-                                <w:lang w:val="en-GB" w:bidi="yi-Hebr"/>
-                              </w:rPr>
-                              <w:t>Console.WriteLine</w:t>
-                            </w:r>
-                            <w:proofErr w:type="spellEnd"/>
-                            <w:r>
-                              <w:rPr>
-                                <w:rFonts w:ascii="Cascadia Mono" w:hAnsi="Cascadia Mono" w:cs="Cascadia Mono"/>
-                                <w:color w:val="000000"/>
-                                <w:sz w:val="19"/>
-                                <w:szCs w:val="19"/>
-                                <w:lang w:val="en-GB" w:bidi="yi-Hebr"/>
-                              </w:rPr>
-                              <w:t>(</w:t>
+                              <w:t xml:space="preserve">        Console.WriteLine(</w:t>
                             </w:r>
                             <w:r>
                               <w:rPr>
@@ -2394,29 +2237,7 @@
                           <w:szCs w:val="19"/>
                           <w:lang w:val="en-GB" w:bidi="yi-Hebr"/>
                         </w:rPr>
-                        <w:t xml:space="preserve">[] </w:t>
-                      </w:r>
-                      <w:proofErr w:type="spellStart"/>
-                      <w:r>
-                        <w:rPr>
-                          <w:rFonts w:ascii="Cascadia Mono" w:hAnsi="Cascadia Mono" w:cs="Cascadia Mono"/>
-                          <w:color w:val="000000"/>
-                          <w:sz w:val="19"/>
-                          <w:szCs w:val="19"/>
-                          <w:lang w:val="en-GB" w:bidi="yi-Hebr"/>
-                        </w:rPr>
-                        <w:t>args</w:t>
-                      </w:r>
-                      <w:proofErr w:type="spellEnd"/>
-                      <w:r>
-                        <w:rPr>
-                          <w:rFonts w:ascii="Cascadia Mono" w:hAnsi="Cascadia Mono" w:cs="Cascadia Mono"/>
-                          <w:color w:val="000000"/>
-                          <w:sz w:val="19"/>
-                          <w:szCs w:val="19"/>
-                          <w:lang w:val="en-GB" w:bidi="yi-Hebr"/>
-                        </w:rPr>
-                        <w:t>)</w:t>
+                        <w:t>[] args)</w:t>
                       </w:r>
                     </w:p>
                     <w:p>
@@ -2468,29 +2289,7 @@
                           <w:szCs w:val="19"/>
                           <w:lang w:val="en-GB" w:bidi="yi-Hebr"/>
                         </w:rPr>
-                        <w:t xml:space="preserve">        </w:t>
-                      </w:r>
-                      <w:proofErr w:type="spellStart"/>
-                      <w:r>
-                        <w:rPr>
-                          <w:rFonts w:ascii="Cascadia Mono" w:hAnsi="Cascadia Mono" w:cs="Cascadia Mono"/>
-                          <w:color w:val="000000"/>
-                          <w:sz w:val="19"/>
-                          <w:szCs w:val="19"/>
-                          <w:lang w:val="en-GB" w:bidi="yi-Hebr"/>
-                        </w:rPr>
-                        <w:t>Console.WriteLine</w:t>
-                      </w:r>
-                      <w:proofErr w:type="spellEnd"/>
-                      <w:r>
-                        <w:rPr>
-                          <w:rFonts w:ascii="Cascadia Mono" w:hAnsi="Cascadia Mono" w:cs="Cascadia Mono"/>
-                          <w:color w:val="000000"/>
-                          <w:sz w:val="19"/>
-                          <w:szCs w:val="19"/>
-                          <w:lang w:val="en-GB" w:bidi="yi-Hebr"/>
-                        </w:rPr>
-                        <w:t>(</w:t>
+                        <w:t xml:space="preserve">        Console.WriteLine(</w:t>
                       </w:r>
                       <w:r>
                         <w:rPr>
@@ -2674,59 +2473,7 @@
     </w:p>
     <w:p>
       <w:pPr>
-        <w:rPr>
-          <w:b/>
-          <w:bCs/>
-          <w:sz w:val="24"/>
-          <w:szCs w:val="24"/>
-        </w:rPr>
-      </w:pPr>
-      <w:r>
-        <w:rPr>
-          <w:b/>
-          <w:bCs/>
-          <w:sz w:val="24"/>
-          <w:szCs w:val="24"/>
-        </w:rPr>
-        <w:t xml:space="preserve">** End of </w:t>
-      </w:r>
-      <w:r>
-        <w:rPr>
-          <w:b/>
-          <w:bCs/>
-          <w:sz w:val="24"/>
-          <w:szCs w:val="24"/>
-        </w:rPr>
-        <w:t>part 1</w:t>
-      </w:r>
-      <w:r>
-        <w:rPr>
-          <w:b/>
-          <w:bCs/>
-          <w:sz w:val="24"/>
-          <w:szCs w:val="24"/>
-        </w:rPr>
-        <w:t xml:space="preserve"> **</w:t>
-      </w:r>
-    </w:p>
-    <w:p>
-      <w:pPr>
         <w:spacing w:before="0" w:after="160"/>
-        <w:rPr>
-          <w:b/>
-          <w:bCs/>
-        </w:rPr>
-      </w:pPr>
-      <w:r>
-        <w:rPr>
-          <w:b/>
-          <w:bCs/>
-        </w:rPr>
-        <w:br w:type="page"/>
-      </w:r>
-    </w:p>
-    <w:p>
-      <w:pPr>
         <w:rPr>
           <w:b/>
           <w:bCs/>
@@ -2826,14 +2573,12 @@
       <w:r>
         <w:t xml:space="preserve"> </w:t>
       </w:r>
-      <w:proofErr w:type="spellStart"/>
       <w:r>
         <w:rPr>
           <w:b/>
         </w:rPr>
         <w:t>GetInt</w:t>
       </w:r>
-      <w:proofErr w:type="spellEnd"/>
       <w:r>
         <w:t>(</w:t>
       </w:r>
@@ -2886,7 +2631,6 @@
       <w:r>
         <w:t xml:space="preserve">using the </w:t>
       </w:r>
-      <w:proofErr w:type="spellStart"/>
       <w:r>
         <w:rPr>
           <w:b/>
@@ -2902,7 +2646,6 @@
         </w:rPr>
         <w:t>.ReadLine</w:t>
       </w:r>
-      <w:proofErr w:type="spellEnd"/>
       <w:r>
         <w:t xml:space="preserve"> method</w:t>
       </w:r>
@@ -2939,7 +2682,6 @@
       <w:r>
         <w:t xml:space="preserve">: use </w:t>
       </w:r>
-      <w:proofErr w:type="spellStart"/>
       <w:r>
         <w:rPr>
           <w:b/>
@@ -2955,7 +2697,6 @@
         </w:rPr>
         <w:t>.Parse</w:t>
       </w:r>
-      <w:proofErr w:type="spellEnd"/>
       <w:r>
         <w:t xml:space="preserve"> method)</w:t>
       </w:r>
@@ -2988,14 +2729,12 @@
         </w:rPr>
         <w:t xml:space="preserve">string </w:t>
       </w:r>
-      <w:proofErr w:type="spellStart"/>
       <w:r>
         <w:rPr>
           <w:b/>
         </w:rPr>
         <w:t>GetString</w:t>
       </w:r>
-      <w:proofErr w:type="spellEnd"/>
       <w:r>
         <w:t>(</w:t>
       </w:r>
@@ -3092,15 +2831,7 @@
         <w:t xml:space="preserve"> </w:t>
       </w:r>
       <w:r>
-        <w:t xml:space="preserve">and call this </w:t>
-      </w:r>
-      <w:proofErr w:type="spellStart"/>
-      <w:r>
-        <w:t>methoid</w:t>
-      </w:r>
-      <w:proofErr w:type="spellEnd"/>
-      <w:r>
-        <w:t xml:space="preserve"> from the</w:t>
+        <w:t>and call this methoid from the</w:t>
       </w:r>
       <w:r>
         <w:rPr>
@@ -3109,11 +2840,9 @@
         </w:rPr>
         <w:t xml:space="preserve"> Main </w:t>
       </w:r>
-      <w:proofErr w:type="spellStart"/>
       <w:r>
         <w:t>methid</w:t>
       </w:r>
-      <w:proofErr w:type="spellEnd"/>
       <w:r>
         <w:rPr>
           <w:b/>
@@ -3133,19 +2862,9 @@
       <w:r>
         <w:t xml:space="preserve">Call </w:t>
       </w:r>
-      <w:proofErr w:type="spellStart"/>
-      <w:r>
-        <w:t>GetInt</w:t>
-      </w:r>
-      <w:proofErr w:type="spellEnd"/>
-      <w:r>
-        <w:t xml:space="preserve"> and </w:t>
-      </w:r>
-      <w:proofErr w:type="spellStart"/>
-      <w:r>
-        <w:t>GetString</w:t>
-      </w:r>
-      <w:proofErr w:type="spellEnd"/>
+      <w:r>
+        <w:t>GetInt and GetString</w:t>
+      </w:r>
       <w:r>
         <w:t xml:space="preserve"> methods in the </w:t>
       </w:r>
@@ -3252,22 +2971,13 @@
     </w:p>
     <w:p>
       <w:pPr>
-        <w:spacing w:before="0" w:after="160"/>
-      </w:pPr>
-      <w:r>
-        <w:br w:type="page"/>
+        <w:pStyle w:val="Heading2"/>
+      </w:pPr>
+      <w:r>
+        <w:t>Move your code to a separate class</w:t>
       </w:r>
     </w:p>
     <w:p>
-      <w:pPr>
-        <w:pStyle w:val="Heading2"/>
-      </w:pPr>
-      <w:r>
-        <w:lastRenderedPageBreak/>
-        <w:t>Move your code to a separate class</w:t>
-      </w:r>
-    </w:p>
-    <w:p>
       <w:r>
         <w:t>Does every method have to be in the Program class?</w:t>
       </w:r>
@@ -3290,7 +3000,6 @@
       <w:r>
         <w:t xml:space="preserve">the </w:t>
       </w:r>
-      <w:proofErr w:type="spellStart"/>
       <w:r>
         <w:rPr>
           <w:b/>
@@ -3298,19 +3007,9 @@
         </w:rPr>
         <w:t>GetInt</w:t>
       </w:r>
-      <w:proofErr w:type="spellEnd"/>
-      <w:r>
-        <w:t xml:space="preserve"> </w:t>
-      </w:r>
-      <w:proofErr w:type="spellStart"/>
-      <w:r>
-        <w:t>abd</w:t>
-      </w:r>
-      <w:proofErr w:type="spellEnd"/>
-      <w:r>
-        <w:t xml:space="preserve"> </w:t>
-      </w:r>
-      <w:proofErr w:type="spellStart"/>
+      <w:r>
+        <w:t xml:space="preserve"> abd </w:t>
+      </w:r>
       <w:r>
         <w:rPr>
           <w:b/>
@@ -3318,7 +3017,6 @@
         </w:rPr>
         <w:t>GetString</w:t>
       </w:r>
-      <w:proofErr w:type="spellEnd"/>
       <w:r>
         <w:t xml:space="preserve"> methods to the Utils</w:t>
       </w:r>
@@ -3335,6 +3033,7 @@
         </w:numPr>
       </w:pPr>
       <w:r>
+        <w:lastRenderedPageBreak/>
         <w:t xml:space="preserve">Create a new Class called </w:t>
       </w:r>
       <w:r>
@@ -3386,9 +3085,9 @@
           <w:noProof/>
         </w:rPr>
         <w:drawing>
-          <wp:inline distT="0" distB="0" distL="0" distR="0" wp14:anchorId="4FCC4237" wp14:editId="720B0B7A">
-            <wp:extent cx="1851660" cy="2423160"/>
-            <wp:effectExtent l="38100" t="38100" r="91440" b="91440"/>
+          <wp:inline distT="0" distB="0" distL="0" distR="0" wp14:anchorId="4FCC4237" wp14:editId="4A5A3263">
+            <wp:extent cx="1508760" cy="1974427"/>
+            <wp:effectExtent l="38100" t="38100" r="91440" b="102235"/>
             <wp:docPr id="17" name="Picture 17"/>
             <wp:cNvGraphicFramePr>
               <a:graphicFrameLocks xmlns:a="http://schemas.openxmlformats.org/drawingml/2006/main" noChangeAspect="1"/>
@@ -3418,7 +3117,7 @@
                   <pic:spPr bwMode="auto">
                     <a:xfrm>
                       <a:off x="0" y="0"/>
-                      <a:ext cx="1851660" cy="2423160"/>
+                      <a:ext cx="1511912" cy="1978552"/>
                     </a:xfrm>
                     <a:prstGeom prst="rect">
                       <a:avLst/>
@@ -3465,25 +3164,21 @@
       <w:r>
         <w:t xml:space="preserve"> for the </w:t>
       </w:r>
-      <w:proofErr w:type="spellStart"/>
       <w:r>
         <w:rPr>
           <w:b/>
         </w:rPr>
         <w:t>GetInt</w:t>
       </w:r>
-      <w:proofErr w:type="spellEnd"/>
       <w:r>
         <w:t xml:space="preserve"> and </w:t>
       </w:r>
-      <w:proofErr w:type="spellStart"/>
       <w:r>
         <w:rPr>
           <w:b/>
         </w:rPr>
         <w:t>GetString</w:t>
       </w:r>
-      <w:proofErr w:type="spellEnd"/>
       <w:r>
         <w:t xml:space="preserve"> methods to the</w:t>
       </w:r>
@@ -3655,7 +3350,6 @@
       <w:r>
         <w:t xml:space="preserve"> </w:t>
       </w:r>
-      <w:proofErr w:type="spellStart"/>
       <w:r>
         <w:rPr>
           <w:b/>
@@ -3663,7 +3357,6 @@
         </w:rPr>
         <w:t>utils</w:t>
       </w:r>
-      <w:proofErr w:type="spellEnd"/>
       <w:r>
         <w:t xml:space="preserve"> = </w:t>
       </w:r>
@@ -3719,7 +3412,6 @@
         <w:br/>
         <w:t xml:space="preserve">instead of </w:t>
       </w:r>
-      <w:proofErr w:type="spellStart"/>
       <w:r>
         <w:rPr>
           <w:rFonts w:ascii="Lucida Console" w:eastAsia="Lucida Console" w:hAnsi="Lucida Console" w:cs="Lucida Console"/>
@@ -3727,7 +3419,6 @@
         </w:rPr>
         <w:t>GetInt</w:t>
       </w:r>
-      <w:proofErr w:type="spellEnd"/>
       <w:r>
         <w:rPr>
           <w:rFonts w:ascii="Lucida Console" w:eastAsia="Lucida Console" w:hAnsi="Lucida Console" w:cs="Lucida Console"/>
@@ -3748,7 +3439,6 @@
         </w:rPr>
         <w:t xml:space="preserve"> </w:t>
       </w:r>
-      <w:proofErr w:type="spellStart"/>
       <w:r>
         <w:rPr>
           <w:b/>
@@ -3770,7 +3460,6 @@
         </w:rPr>
         <w:t>GetInt</w:t>
       </w:r>
-      <w:proofErr w:type="spellEnd"/>
       <w:r>
         <w:rPr>
           <w:rFonts w:ascii="Lucida Console" w:eastAsia="Lucida Console" w:hAnsi="Lucida Console" w:cs="Lucida Console"/>
@@ -3791,57 +3480,260 @@
         <w:t>Run the application to make sure everything works.</w:t>
       </w:r>
     </w:p>
-    <w:p/>
     <w:p>
       <w:pPr>
-        <w:pStyle w:val="ListParagraph"/>
-        <w:rPr>
-          <w:b/>
-        </w:rPr>
-      </w:pPr>
-      <w:r>
-        <w:rPr>
-          <w:b/>
-        </w:rPr>
-        <w:t xml:space="preserve">** End </w:t>
-      </w:r>
-      <w:r>
-        <w:rPr>
-          <w:b/>
-        </w:rPr>
-        <w:t xml:space="preserve">of </w:t>
-      </w:r>
-      <w:r>
-        <w:rPr>
-          <w:b/>
-        </w:rPr>
-        <w:t xml:space="preserve">Part 2 </w:t>
-      </w:r>
-      <w:r>
-        <w:rPr>
-          <w:b/>
-        </w:rPr>
-        <w:t>**</w:t>
-      </w:r>
+        <w:rPr>
+          <w:b/>
+        </w:rPr>
+      </w:pPr>
     </w:p>
     <w:p>
       <w:pPr>
-        <w:spacing w:before="0" w:after="160"/>
-        <w:rPr>
-          <w:b/>
-          <w:bCs/>
-        </w:rPr>
-      </w:pPr>
-      <w:r>
-        <w:rPr>
-          <w:b/>
-          <w:bCs/>
-        </w:rPr>
-        <w:br w:type="page"/>
+        <w:pStyle w:val="Heading2"/>
+      </w:pPr>
+      <w:r>
+        <w:t>Part 3 - Practice IF statements</w:t>
       </w:r>
     </w:p>
     <w:p>
       <w:pPr>
+        <w:pStyle w:val="ListParagraph"/>
+        <w:numPr>
+          <w:ilvl w:val="0"/>
+          <w:numId w:val="5"/>
+        </w:numPr>
+        <w:rPr>
+          <w:bCs/>
+        </w:rPr>
+      </w:pPr>
+      <w:r>
+        <w:rPr>
+          <w:bCs/>
+        </w:rPr>
+        <w:t>Users must not be allowed to enter a negative age value.</w:t>
+      </w:r>
+      <w:r>
+        <w:rPr>
+          <w:bCs/>
+        </w:rPr>
+        <w:br/>
+      </w:r>
+      <w:r>
+        <w:rPr>
+          <w:bCs/>
+        </w:rPr>
+        <w:br/>
+      </w:r>
+      <w:r>
+        <w:rPr>
+          <w:bCs/>
+        </w:rPr>
+        <w:t>Update your Lab1() method so it checks for this and shows an error message when a negative age is entered.</w:t>
+      </w:r>
+      <w:r>
+        <w:rPr>
+          <w:bCs/>
+        </w:rPr>
+        <w:br/>
+      </w:r>
+      <w:r>
+        <w:rPr>
+          <w:bCs/>
+        </w:rPr>
+        <w:br/>
+        <w:t>Do not show any other message. Use an else if block for the valid age case.</w:t>
+      </w:r>
+      <w:r>
+        <w:rPr>
+          <w:bCs/>
+        </w:rPr>
+        <w:br/>
+      </w:r>
+    </w:p>
+    <w:p>
+      <w:pPr>
+        <w:pStyle w:val="Heading2"/>
+      </w:pPr>
+      <w:r>
+        <w:t>Part 4 - Practice an Iteration statement (loops)</w:t>
+      </w:r>
+    </w:p>
+    <w:p>
+      <w:pPr>
+        <w:pStyle w:val="ListParagraph"/>
+        <w:numPr>
+          <w:ilvl w:val="0"/>
+          <w:numId w:val="5"/>
+        </w:numPr>
+        <w:rPr>
+          <w:bCs/>
+        </w:rPr>
+      </w:pPr>
+      <w:r>
+        <w:rPr>
+          <w:bCs/>
+        </w:rPr>
+        <w:t xml:space="preserve">Use a </w:t>
+      </w:r>
+      <w:r>
+        <w:rPr>
+          <w:b/>
+        </w:rPr>
+        <w:t>FOR</w:t>
+      </w:r>
+      <w:r>
+        <w:rPr>
+          <w:bCs/>
+        </w:rPr>
+        <w:t xml:space="preserve"> loop to collect details for </w:t>
+      </w:r>
+      <w:r>
+        <w:rPr>
+          <w:bCs/>
+        </w:rPr>
+        <w:t>3</w:t>
+      </w:r>
+      <w:r>
+        <w:rPr>
+          <w:bCs/>
+        </w:rPr>
+        <w:t xml:space="preserve"> people.</w:t>
+      </w:r>
+      <w:r>
+        <w:rPr>
+          <w:bCs/>
+        </w:rPr>
+        <w:t xml:space="preserve"> Test your code to make sure it works.</w:t>
+      </w:r>
+    </w:p>
+    <w:p>
+      <w:pPr>
+        <w:pStyle w:val="ListParagraph"/>
+        <w:numPr>
+          <w:ilvl w:val="0"/>
+          <w:numId w:val="5"/>
+        </w:numPr>
+        <w:rPr>
+          <w:bCs/>
+        </w:rPr>
+      </w:pPr>
+      <w:r>
+        <w:rPr>
+          <w:bCs/>
+        </w:rPr>
+        <w:t>R</w:t>
+      </w:r>
+      <w:r>
+        <w:rPr>
+          <w:bCs/>
+        </w:rPr>
+        <w:t xml:space="preserve">eplace the FOR loop with a forever </w:t>
+      </w:r>
+      <w:r>
+        <w:rPr>
+          <w:b/>
+        </w:rPr>
+        <w:t>while loop</w:t>
+      </w:r>
+      <w:r>
+        <w:rPr>
+          <w:bCs/>
+        </w:rPr>
+        <w:t xml:space="preserve"> using </w:t>
+      </w:r>
+      <w:r>
+        <w:rPr>
+          <w:b/>
+        </w:rPr>
+        <w:t>while(true)</w:t>
+      </w:r>
+      <w:r>
+        <w:rPr>
+          <w:bCs/>
+        </w:rPr>
+        <w:t xml:space="preserve"> </w:t>
+      </w:r>
+    </w:p>
+    <w:p>
+      <w:pPr>
+        <w:pStyle w:val="ListParagraph"/>
+        <w:numPr>
+          <w:ilvl w:val="0"/>
+          <w:numId w:val="5"/>
+        </w:numPr>
+        <w:rPr>
+          <w:bCs/>
+        </w:rPr>
+      </w:pPr>
+      <w:r>
+        <w:rPr>
+          <w:bCs/>
+        </w:rPr>
+        <w:t>O</w:t>
+      </w:r>
+      <w:r>
+        <w:rPr>
+          <w:bCs/>
+        </w:rPr>
+        <w:t>n each loop, ask the user if they want to enter another person</w:t>
+      </w:r>
+      <w:r>
+        <w:rPr>
+          <w:bCs/>
+        </w:rPr>
+        <w:t>’</w:t>
+      </w:r>
+      <w:r>
+        <w:rPr>
+          <w:bCs/>
+        </w:rPr>
+        <w:t>s details.</w:t>
+      </w:r>
+      <w:r>
+        <w:rPr>
+          <w:bCs/>
+        </w:rPr>
+        <w:br/>
+        <w:t>Use a break statement to exit the while loop when they choose not to continue.</w:t>
+      </w:r>
+    </w:p>
+    <w:p>
+      <w:pPr>
+        <w:spacing w:before="0" w:after="160"/>
+        <w:rPr>
+          <w:b/>
+          <w:bCs/>
+        </w:rPr>
+      </w:pPr>
+      <w:r>
+        <w:rPr>
+          <w:b/>
+          <w:bCs/>
+        </w:rPr>
+        <w:br/>
+      </w:r>
+      <w:r>
+        <w:rPr>
+          <w:rFonts w:ascii="Consolas" w:hAnsi="Consolas" w:cs="Consolas"/>
+          <w:b/>
+          <w:bCs/>
+          <w:color w:val="7F0055"/>
+          <w:sz w:val="24"/>
+          <w:szCs w:val="24"/>
+          <w:lang w:val="en-GB" w:bidi="yi-Hebr"/>
+        </w:rPr>
+        <w:t>*** End of the Revision exercises ***</w:t>
+      </w:r>
+      <w:r>
+        <w:rPr>
+          <w:b/>
+          <w:bCs/>
+        </w:rPr>
+        <w:br w:type="page"/>
+      </w:r>
+    </w:p>
+    <w:p>
+      <w:pPr>
         <w:pStyle w:val="Heading2"/>
       </w:pPr>
       <w:r>
@@ -3853,6 +3745,9 @@
       </w:r>
       <w:r>
         <w:t>Practice IF statements</w:t>
+      </w:r>
+      <w:r>
+        <w:t xml:space="preserve"> challenge and only if you’ve time</w:t>
       </w:r>
     </w:p>
     <w:p>
@@ -3887,21 +3782,12 @@
       <w:r>
         <w:t xml:space="preserve">Create a new Class called </w:t>
       </w:r>
-      <w:proofErr w:type="spellStart"/>
-      <w:r>
-        <w:rPr>
-          <w:b/>
-          <w:bCs/>
-        </w:rPr>
-        <w:t>LifeInsurance</w:t>
-      </w:r>
-      <w:proofErr w:type="spellEnd"/>
-      <w:r>
-        <w:rPr>
-          <w:b/>
-          <w:bCs/>
-        </w:rPr>
-        <w:t>.</w:t>
+      <w:r>
+        <w:rPr>
+          <w:b/>
+          <w:bCs/>
+        </w:rPr>
+        <w:t>LifeInsurance.</w:t>
       </w:r>
     </w:p>
     <w:p>
@@ -3916,15 +3802,7 @@
         <w:t>Create a new method in th</w:t>
       </w:r>
       <w:r>
-        <w:t xml:space="preserve">e </w:t>
-      </w:r>
-      <w:proofErr w:type="spellStart"/>
-      <w:r>
-        <w:t>LifeInsurance</w:t>
-      </w:r>
-      <w:proofErr w:type="spellEnd"/>
-      <w:r>
-        <w:t xml:space="preserve"> </w:t>
+        <w:t xml:space="preserve">e LifeInsurance </w:t>
       </w:r>
       <w:r>
         <w:t xml:space="preserve">class called </w:t>
@@ -4109,7 +3987,6 @@
         <w:spacing w:before="0"/>
         <w:ind w:left="720" w:firstLine="0"/>
       </w:pPr>
-      <w:proofErr w:type="spellStart"/>
       <w:r>
         <w:rPr>
           <w:rFonts w:ascii="Cascadia Mono" w:hAnsi="Cascadia Mono" w:cs="Cascadia Mono"/>
@@ -4118,9 +3995,18 @@
           <w:szCs w:val="19"/>
           <w:lang w:val="en-GB" w:bidi="yi-Hebr"/>
         </w:rPr>
-        <w:t>LifeInsurance</w:t>
-      </w:r>
-      <w:proofErr w:type="spellEnd"/>
+        <w:t xml:space="preserve">LifeInsurance life = </w:t>
+      </w:r>
+      <w:r>
+        <w:rPr>
+          <w:rFonts w:ascii="Cascadia Mono" w:hAnsi="Cascadia Mono" w:cs="Cascadia Mono"/>
+          <w:color w:val="0000FF"/>
+          <w:sz w:val="19"/>
+          <w:szCs w:val="19"/>
+          <w:lang w:val="en-GB" w:bidi="yi-Hebr"/>
+        </w:rPr>
+        <w:t>new</w:t>
+      </w:r>
       <w:r>
         <w:rPr>
           <w:rFonts w:ascii="Cascadia Mono" w:hAnsi="Cascadia Mono" w:cs="Cascadia Mono"/>
@@ -4129,17 +4015,7 @@
           <w:szCs w:val="19"/>
           <w:lang w:val="en-GB" w:bidi="yi-Hebr"/>
         </w:rPr>
-        <w:t xml:space="preserve"> life = </w:t>
-      </w:r>
-      <w:r>
-        <w:rPr>
-          <w:rFonts w:ascii="Cascadia Mono" w:hAnsi="Cascadia Mono" w:cs="Cascadia Mono"/>
-          <w:color w:val="0000FF"/>
-          <w:sz w:val="19"/>
-          <w:szCs w:val="19"/>
-          <w:lang w:val="en-GB" w:bidi="yi-Hebr"/>
-        </w:rPr>
-        <w:t>new</w:t>
+        <w:t xml:space="preserve"> </w:t>
       </w:r>
       <w:r>
         <w:rPr>
@@ -4149,9 +4025,8 @@
           <w:szCs w:val="19"/>
           <w:lang w:val="en-GB" w:bidi="yi-Hebr"/>
         </w:rPr>
-        <w:t xml:space="preserve"> </w:t>
-      </w:r>
-      <w:proofErr w:type="spellStart"/>
+        <w:t>L</w:t>
+      </w:r>
       <w:r>
         <w:rPr>
           <w:rFonts w:ascii="Cascadia Mono" w:hAnsi="Cascadia Mono" w:cs="Cascadia Mono"/>
@@ -4160,7 +4035,7 @@
           <w:szCs w:val="19"/>
           <w:lang w:val="en-GB" w:bidi="yi-Hebr"/>
         </w:rPr>
-        <w:t>L</w:t>
+        <w:t>ifeInsurance();</w:t>
       </w:r>
       <w:r>
         <w:rPr>
@@ -4170,9 +4045,8 @@
           <w:szCs w:val="19"/>
           <w:lang w:val="en-GB" w:bidi="yi-Hebr"/>
         </w:rPr>
-        <w:t>ifeInsurance</w:t>
-      </w:r>
-      <w:proofErr w:type="spellEnd"/>
+        <w:t xml:space="preserve"> </w:t>
+      </w:r>
       <w:r>
         <w:rPr>
           <w:rFonts w:ascii="Cascadia Mono" w:hAnsi="Cascadia Mono" w:cs="Cascadia Mono"/>
@@ -4181,7 +4055,7 @@
           <w:szCs w:val="19"/>
           <w:lang w:val="en-GB" w:bidi="yi-Hebr"/>
         </w:rPr>
-        <w:t>();</w:t>
+        <w:t>Console.WriteLine(life.</w:t>
       </w:r>
       <w:r>
         <w:rPr>
@@ -4191,9 +4065,8 @@
           <w:szCs w:val="19"/>
           <w:lang w:val="en-GB" w:bidi="yi-Hebr"/>
         </w:rPr>
-        <w:t xml:space="preserve"> </w:t>
-      </w:r>
-      <w:proofErr w:type="spellStart"/>
+        <w:t>C</w:t>
+      </w:r>
       <w:r>
         <w:rPr>
           <w:rFonts w:ascii="Cascadia Mono" w:hAnsi="Cascadia Mono" w:cs="Cascadia Mono"/>
@@ -4202,9 +4075,8 @@
           <w:szCs w:val="19"/>
           <w:lang w:val="en-GB" w:bidi="yi-Hebr"/>
         </w:rPr>
-        <w:t>Console.WriteLine</w:t>
-      </w:r>
-      <w:proofErr w:type="spellEnd"/>
+        <w:t>alculate());</w:t>
+      </w:r>
       <w:r>
         <w:rPr>
           <w:rFonts w:ascii="Cascadia Mono" w:hAnsi="Cascadia Mono" w:cs="Cascadia Mono"/>
@@ -4213,9 +4085,8 @@
           <w:szCs w:val="19"/>
           <w:lang w:val="en-GB" w:bidi="yi-Hebr"/>
         </w:rPr>
-        <w:t>(</w:t>
-      </w:r>
-      <w:proofErr w:type="spellStart"/>
+        <w:br/>
+      </w:r>
       <w:r>
         <w:rPr>
           <w:rFonts w:ascii="Cascadia Mono" w:hAnsi="Cascadia Mono" w:cs="Cascadia Mono"/>
@@ -4224,57 +4095,6 @@
           <w:szCs w:val="19"/>
           <w:lang w:val="en-GB" w:bidi="yi-Hebr"/>
         </w:rPr>
-        <w:t>life.</w:t>
-      </w:r>
-      <w:r>
-        <w:rPr>
-          <w:rFonts w:ascii="Cascadia Mono" w:hAnsi="Cascadia Mono" w:cs="Cascadia Mono"/>
-          <w:color w:val="000000"/>
-          <w:sz w:val="19"/>
-          <w:szCs w:val="19"/>
-          <w:lang w:val="en-GB" w:bidi="yi-Hebr"/>
-        </w:rPr>
-        <w:t>C</w:t>
-      </w:r>
-      <w:r>
-        <w:rPr>
-          <w:rFonts w:ascii="Cascadia Mono" w:hAnsi="Cascadia Mono" w:cs="Cascadia Mono"/>
-          <w:color w:val="000000"/>
-          <w:sz w:val="19"/>
-          <w:szCs w:val="19"/>
-          <w:lang w:val="en-GB" w:bidi="yi-Hebr"/>
-        </w:rPr>
-        <w:t>alculate</w:t>
-      </w:r>
-      <w:proofErr w:type="spellEnd"/>
-      <w:r>
-        <w:rPr>
-          <w:rFonts w:ascii="Cascadia Mono" w:hAnsi="Cascadia Mono" w:cs="Cascadia Mono"/>
-          <w:color w:val="000000"/>
-          <w:sz w:val="19"/>
-          <w:szCs w:val="19"/>
-          <w:lang w:val="en-GB" w:bidi="yi-Hebr"/>
-        </w:rPr>
-        <w:t>());</w:t>
-      </w:r>
-      <w:r>
-        <w:rPr>
-          <w:rFonts w:ascii="Cascadia Mono" w:hAnsi="Cascadia Mono" w:cs="Cascadia Mono"/>
-          <w:color w:val="000000"/>
-          <w:sz w:val="19"/>
-          <w:szCs w:val="19"/>
-          <w:lang w:val="en-GB" w:bidi="yi-Hebr"/>
-        </w:rPr>
-        <w:br/>
-      </w:r>
-      <w:r>
-        <w:rPr>
-          <w:rFonts w:ascii="Cascadia Mono" w:hAnsi="Cascadia Mono" w:cs="Cascadia Mono"/>
-          <w:color w:val="000000"/>
-          <w:sz w:val="19"/>
-          <w:szCs w:val="19"/>
-          <w:lang w:val="en-GB" w:bidi="yi-Hebr"/>
-        </w:rPr>
         <w:br/>
       </w:r>
     </w:p>
@@ -4301,25 +4121,7 @@
           <w:bCs/>
           <w:lang w:val="en-GB"/>
         </w:rPr>
-        <w:t xml:space="preserve"> </w:t>
-      </w:r>
-      <w:proofErr w:type="spellStart"/>
-      <w:r>
-        <w:rPr>
-          <w:b/>
-          <w:bCs/>
-          <w:lang w:val="en-GB"/>
-        </w:rPr>
-        <w:t>LifeInsurance’s</w:t>
-      </w:r>
-      <w:proofErr w:type="spellEnd"/>
-      <w:r>
-        <w:rPr>
-          <w:b/>
-          <w:bCs/>
-          <w:lang w:val="en-GB"/>
-        </w:rPr>
-        <w:t xml:space="preserve"> Calculate </w:t>
+        <w:t xml:space="preserve"> LifeInsurance’s Calculate </w:t>
       </w:r>
       <w:r>
         <w:rPr>
@@ -4611,43 +4413,14 @@
     </w:p>
     <w:p>
       <w:pPr>
-        <w:rPr>
-          <w:b/>
-          <w:bCs/>
-        </w:rPr>
-      </w:pPr>
-      <w:r>
-        <w:rPr>
-          <w:b/>
-          <w:bCs/>
-        </w:rPr>
-        <w:t xml:space="preserve">*** End </w:t>
-      </w:r>
-      <w:r>
-        <w:rPr>
-          <w:b/>
-          <w:bCs/>
-        </w:rPr>
-        <w:t>part</w:t>
-      </w:r>
-      <w:r>
-        <w:rPr>
-          <w:b/>
-          <w:bCs/>
-        </w:rPr>
-        <w:t xml:space="preserve"> 3 ***</w:t>
+        <w:spacing w:before="0" w:after="160"/>
+      </w:pPr>
+      <w:r>
+        <w:br w:type="page"/>
       </w:r>
     </w:p>
     <w:p>
       <w:pPr>
-        <w:spacing w:before="0" w:after="160"/>
-      </w:pPr>
-      <w:r>
-        <w:br w:type="page"/>
-      </w:r>
-    </w:p>
-    <w:p>
-      <w:pPr>
         <w:pStyle w:val="Heading2"/>
       </w:pPr>
       <w:r>
@@ -4655,7 +4428,10 @@
         <w:t>Part</w:t>
       </w:r>
       <w:r>
-        <w:t xml:space="preserve"> 4 - Practice an Iteration statement (loops)</w:t>
+        <w:t xml:space="preserve"> 4 - Practice an Iteration statement </w:t>
+      </w:r>
+      <w:r>
+        <w:t>challenge and only if you’ve time</w:t>
       </w:r>
     </w:p>
     <w:p>
@@ -4745,7 +4521,6 @@
         </w:rPr>
         <w:t xml:space="preserve"> </w:t>
       </w:r>
-      <w:proofErr w:type="spellStart"/>
       <w:r>
         <w:rPr>
           <w:rFonts w:ascii="Consolas" w:hAnsi="Consolas" w:cs="Consolas"/>
@@ -4776,16 +4551,7 @@
           <w:color w:val="000000"/>
           <w:lang w:val="en-GB" w:bidi="yi-Hebr"/>
         </w:rPr>
-        <w:t>alculate</w:t>
-      </w:r>
-      <w:proofErr w:type="spellEnd"/>
-      <w:r>
-        <w:rPr>
-          <w:rFonts w:ascii="Consolas" w:hAnsi="Consolas" w:cs="Consolas"/>
-          <w:color w:val="000000"/>
-          <w:lang w:val="en-GB" w:bidi="yi-Hebr"/>
-        </w:rPr>
-        <w:t>();</w:t>
+        <w:t>alculate();</w:t>
       </w:r>
       <w:r>
         <w:rPr>
@@ -4909,18 +4675,6 @@
       </w:pPr>
       <w:r>
         <w:br/>
-      </w:r>
-      <w:r>
-        <w:rPr>
-          <w:rFonts w:ascii="Consolas" w:hAnsi="Consolas" w:cs="Consolas"/>
-          <w:b/>
-          <w:bCs/>
-          <w:color w:val="7F0055"/>
-          <w:sz w:val="24"/>
-          <w:szCs w:val="24"/>
-          <w:lang w:val="en-GB" w:bidi="yi-Hebr"/>
-        </w:rPr>
-        <w:t>*** End of the Revision exercises ***</w:t>
       </w:r>
     </w:p>
     <w:p/>
@@ -5584,6 +5338,92 @@
     </w:lvl>
   </w:abstractNum>
   <w:abstractNum w:abstractNumId="3" w15:restartNumberingAfterBreak="0">
+    <w:nsid w:val="25FE4B18"/>
+    <w:multiLevelType w:val="hybridMultilevel"/>
+    <w:tmpl w:val="5682274C"/>
+    <w:lvl w:ilvl="0" w:tplc="0809000F">
+      <w:start w:val="1"/>
+      <w:numFmt w:val="decimal"/>
+      <w:lvlText w:val="%1."/>
+      <w:lvlJc w:val="left"/>
+      <w:pPr>
+        <w:ind w:left="1077" w:hanging="360"/>
+      </w:pPr>
+    </w:lvl>
+    <w:lvl w:ilvl="1" w:tplc="08090019" w:tentative="1">
+      <w:start w:val="1"/>
+      <w:numFmt w:val="lowerLetter"/>
+      <w:lvlText w:val="%2."/>
+      <w:lvlJc w:val="left"/>
+      <w:pPr>
+        <w:ind w:left="1797" w:hanging="360"/>
+      </w:pPr>
+    </w:lvl>
+    <w:lvl w:ilvl="2" w:tplc="0809001B" w:tentative="1">
+      <w:start w:val="1"/>
+      <w:numFmt w:val="lowerRoman"/>
+      <w:lvlText w:val="%3."/>
+      <w:lvlJc w:val="right"/>
+      <w:pPr>
+        <w:ind w:left="2517" w:hanging="180"/>
+      </w:pPr>
+    </w:lvl>
+    <w:lvl w:ilvl="3" w:tplc="0809000F" w:tentative="1">
+      <w:start w:val="1"/>
+      <w:numFmt w:val="decimal"/>
+      <w:lvlText w:val="%4."/>
+      <w:lvlJc w:val="left"/>
+      <w:pPr>
+        <w:ind w:left="3237" w:hanging="360"/>
+      </w:pPr>
+    </w:lvl>
+    <w:lvl w:ilvl="4" w:tplc="08090019" w:tentative="1">
+      <w:start w:val="1"/>
+      <w:numFmt w:val="lowerLetter"/>
+      <w:lvlText w:val="%5."/>
+      <w:lvlJc w:val="left"/>
+      <w:pPr>
+        <w:ind w:left="3957" w:hanging="360"/>
+      </w:pPr>
+    </w:lvl>
+    <w:lvl w:ilvl="5" w:tplc="0809001B" w:tentative="1">
+      <w:start w:val="1"/>
+      <w:numFmt w:val="lowerRoman"/>
+      <w:lvlText w:val="%6."/>
+      <w:lvlJc w:val="right"/>
+      <w:pPr>
+        <w:ind w:left="4677" w:hanging="180"/>
+      </w:pPr>
+    </w:lvl>
+    <w:lvl w:ilvl="6" w:tplc="0809000F" w:tentative="1">
+      <w:start w:val="1"/>
+      <w:numFmt w:val="decimal"/>
+      <w:lvlText w:val="%7."/>
+      <w:lvlJc w:val="left"/>
+      <w:pPr>
+        <w:ind w:left="5397" w:hanging="360"/>
+      </w:pPr>
+    </w:lvl>
+    <w:lvl w:ilvl="7" w:tplc="08090019" w:tentative="1">
+      <w:start w:val="1"/>
+      <w:numFmt w:val="lowerLetter"/>
+      <w:lvlText w:val="%8."/>
+      <w:lvlJc w:val="left"/>
+      <w:pPr>
+        <w:ind w:left="6117" w:hanging="360"/>
+      </w:pPr>
+    </w:lvl>
+    <w:lvl w:ilvl="8" w:tplc="0809001B" w:tentative="1">
+      <w:start w:val="1"/>
+      <w:numFmt w:val="lowerRoman"/>
+      <w:lvlText w:val="%9."/>
+      <w:lvlJc w:val="right"/>
+      <w:pPr>
+        <w:ind w:left="6837" w:hanging="180"/>
+      </w:pPr>
+    </w:lvl>
+  </w:abstractNum>
+  <w:abstractNum w:abstractNumId="4" w15:restartNumberingAfterBreak="0">
     <w:nsid w:val="274B19D8"/>
     <w:multiLevelType w:val="hybridMultilevel"/>
     <w:tmpl w:val="B560AE84"/>
@@ -5674,7 +5514,93 @@
       </w:pPr>
     </w:lvl>
   </w:abstractNum>
-  <w:abstractNum w:abstractNumId="4" w15:restartNumberingAfterBreak="0">
+  <w:abstractNum w:abstractNumId="5" w15:restartNumberingAfterBreak="0">
+    <w:nsid w:val="2826656E"/>
+    <w:multiLevelType w:val="hybridMultilevel"/>
+    <w:tmpl w:val="F3546872"/>
+    <w:lvl w:ilvl="0" w:tplc="0409000F">
+      <w:start w:val="1"/>
+      <w:numFmt w:val="decimal"/>
+      <w:lvlText w:val="%1."/>
+      <w:lvlJc w:val="left"/>
+      <w:pPr>
+        <w:ind w:left="720" w:hanging="360"/>
+      </w:pPr>
+    </w:lvl>
+    <w:lvl w:ilvl="1" w:tplc="08090019" w:tentative="1">
+      <w:start w:val="1"/>
+      <w:numFmt w:val="lowerLetter"/>
+      <w:lvlText w:val="%2."/>
+      <w:lvlJc w:val="left"/>
+      <w:pPr>
+        <w:ind w:left="1440" w:hanging="360"/>
+      </w:pPr>
+    </w:lvl>
+    <w:lvl w:ilvl="2" w:tplc="0809001B" w:tentative="1">
+      <w:start w:val="1"/>
+      <w:numFmt w:val="lowerRoman"/>
+      <w:lvlText w:val="%3."/>
+      <w:lvlJc w:val="right"/>
+      <w:pPr>
+        <w:ind w:left="2160" w:hanging="180"/>
+      </w:pPr>
+    </w:lvl>
+    <w:lvl w:ilvl="3" w:tplc="0809000F" w:tentative="1">
+      <w:start w:val="1"/>
+      <w:numFmt w:val="decimal"/>
+      <w:lvlText w:val="%4."/>
+      <w:lvlJc w:val="left"/>
+      <w:pPr>
+        <w:ind w:left="2880" w:hanging="360"/>
+      </w:pPr>
+    </w:lvl>
+    <w:lvl w:ilvl="4" w:tplc="08090019" w:tentative="1">
+      <w:start w:val="1"/>
+      <w:numFmt w:val="lowerLetter"/>
+      <w:lvlText w:val="%5."/>
+      <w:lvlJc w:val="left"/>
+      <w:pPr>
+        <w:ind w:left="3600" w:hanging="360"/>
+      </w:pPr>
+    </w:lvl>
+    <w:lvl w:ilvl="5" w:tplc="0809001B" w:tentative="1">
+      <w:start w:val="1"/>
+      <w:numFmt w:val="lowerRoman"/>
+      <w:lvlText w:val="%6."/>
+      <w:lvlJc w:val="right"/>
+      <w:pPr>
+        <w:ind w:left="4320" w:hanging="180"/>
+      </w:pPr>
+    </w:lvl>
+    <w:lvl w:ilvl="6" w:tplc="0809000F" w:tentative="1">
+      <w:start w:val="1"/>
+      <w:numFmt w:val="decimal"/>
+      <w:lvlText w:val="%7."/>
+      <w:lvlJc w:val="left"/>
+      <w:pPr>
+        <w:ind w:left="5040" w:hanging="360"/>
+      </w:pPr>
+    </w:lvl>
+    <w:lvl w:ilvl="7" w:tplc="08090019" w:tentative="1">
+      <w:start w:val="1"/>
+      <w:numFmt w:val="lowerLetter"/>
+      <w:lvlText w:val="%8."/>
+      <w:lvlJc w:val="left"/>
+      <w:pPr>
+        <w:ind w:left="5760" w:hanging="360"/>
+      </w:pPr>
+    </w:lvl>
+    <w:lvl w:ilvl="8" w:tplc="0809001B" w:tentative="1">
+      <w:start w:val="1"/>
+      <w:numFmt w:val="lowerRoman"/>
+      <w:lvlText w:val="%9."/>
+      <w:lvlJc w:val="right"/>
+      <w:pPr>
+        <w:ind w:left="6480" w:hanging="180"/>
+      </w:pPr>
+    </w:lvl>
+  </w:abstractNum>
+  <w:abstractNum w:abstractNumId="6" w15:restartNumberingAfterBreak="0">
     <w:nsid w:val="28CF371E"/>
     <w:multiLevelType w:val="hybridMultilevel"/>
     <w:tmpl w:val="5888B9BE"/>
@@ -5787,7 +5713,7 @@
       </w:rPr>
     </w:lvl>
   </w:abstractNum>
-  <w:abstractNum w:abstractNumId="5" w15:restartNumberingAfterBreak="0">
+  <w:abstractNum w:abstractNumId="7" w15:restartNumberingAfterBreak="0">
     <w:nsid w:val="341420C7"/>
     <w:multiLevelType w:val="hybridMultilevel"/>
     <w:tmpl w:val="0F6CDE7C"/>
@@ -5873,7 +5799,7 @@
       </w:pPr>
     </w:lvl>
   </w:abstractNum>
-  <w:abstractNum w:abstractNumId="6" w15:restartNumberingAfterBreak="0">
+  <w:abstractNum w:abstractNumId="8" w15:restartNumberingAfterBreak="0">
     <w:nsid w:val="3B0276B5"/>
     <w:multiLevelType w:val="hybridMultilevel"/>
     <w:tmpl w:val="AAFCFDAA"/>
@@ -5962,7 +5888,7 @@
       </w:pPr>
     </w:lvl>
   </w:abstractNum>
-  <w:abstractNum w:abstractNumId="7" w15:restartNumberingAfterBreak="0">
+  <w:abstractNum w:abstractNumId="9" w15:restartNumberingAfterBreak="0">
     <w:nsid w:val="3B1A1870"/>
     <w:multiLevelType w:val="hybridMultilevel"/>
     <w:tmpl w:val="7F00CA04"/>
@@ -6048,7 +5974,7 @@
       </w:pPr>
     </w:lvl>
   </w:abstractNum>
-  <w:abstractNum w:abstractNumId="8" w15:restartNumberingAfterBreak="0">
+  <w:abstractNum w:abstractNumId="10" w15:restartNumberingAfterBreak="0">
     <w:nsid w:val="412A3AE2"/>
     <w:multiLevelType w:val="hybridMultilevel"/>
     <w:tmpl w:val="E584A1A0"/>
@@ -6139,7 +6065,7 @@
       </w:pPr>
     </w:lvl>
   </w:abstractNum>
-  <w:abstractNum w:abstractNumId="9" w15:restartNumberingAfterBreak="0">
+  <w:abstractNum w:abstractNumId="11" w15:restartNumberingAfterBreak="0">
     <w:nsid w:val="427A0376"/>
     <w:multiLevelType w:val="hybridMultilevel"/>
     <w:tmpl w:val="AAFCFDAA"/>
@@ -6228,7 +6154,7 @@
       </w:pPr>
     </w:lvl>
   </w:abstractNum>
-  <w:abstractNum w:abstractNumId="10" w15:restartNumberingAfterBreak="0">
+  <w:abstractNum w:abstractNumId="12" w15:restartNumberingAfterBreak="0">
     <w:nsid w:val="46B431DC"/>
     <w:multiLevelType w:val="hybridMultilevel"/>
     <w:tmpl w:val="15F489F2"/>
@@ -6314,7 +6240,7 @@
       </w:pPr>
     </w:lvl>
   </w:abstractNum>
-  <w:abstractNum w:abstractNumId="11" w15:restartNumberingAfterBreak="0">
+  <w:abstractNum w:abstractNumId="13" w15:restartNumberingAfterBreak="0">
     <w:nsid w:val="49BD13FF"/>
     <w:multiLevelType w:val="hybridMultilevel"/>
     <w:tmpl w:val="CCC0784E"/>
@@ -6428,7 +6354,7 @@
       </w:pPr>
     </w:lvl>
   </w:abstractNum>
-  <w:abstractNum w:abstractNumId="12" w15:restartNumberingAfterBreak="0">
+  <w:abstractNum w:abstractNumId="14" w15:restartNumberingAfterBreak="0">
     <w:nsid w:val="4B8D35F6"/>
     <w:multiLevelType w:val="hybridMultilevel"/>
     <w:tmpl w:val="D8CEEA2A"/>
@@ -6514,11 +6440,124 @@
       </w:pPr>
     </w:lvl>
   </w:abstractNum>
-  <w:abstractNum w:abstractNumId="13" w15:restartNumberingAfterBreak="0">
+  <w:abstractNum w:abstractNumId="15" w15:restartNumberingAfterBreak="0">
+    <w:nsid w:val="4BBA67C3"/>
+    <w:multiLevelType w:val="hybridMultilevel"/>
+    <w:tmpl w:val="EFB2022A"/>
+    <w:lvl w:ilvl="0" w:tplc="08090001">
+      <w:start w:val="1"/>
+      <w:numFmt w:val="bullet"/>
+      <w:lvlText w:val=""/>
+      <w:lvlJc w:val="left"/>
+      <w:pPr>
+        <w:ind w:left="1077" w:hanging="360"/>
+      </w:pPr>
+      <w:rPr>
+        <w:rFonts w:ascii="Symbol" w:hAnsi="Symbol" w:hint="default"/>
+      </w:rPr>
+    </w:lvl>
+    <w:lvl w:ilvl="1" w:tplc="08090003" w:tentative="1">
+      <w:start w:val="1"/>
+      <w:numFmt w:val="bullet"/>
+      <w:lvlText w:val="o"/>
+      <w:lvlJc w:val="left"/>
+      <w:pPr>
+        <w:ind w:left="1797" w:hanging="360"/>
+      </w:pPr>
+      <w:rPr>
+        <w:rFonts w:ascii="Courier New" w:hAnsi="Courier New" w:cs="Courier New" w:hint="default"/>
+      </w:rPr>
+    </w:lvl>
+    <w:lvl w:ilvl="2" w:tplc="08090005" w:tentative="1">
+      <w:start w:val="1"/>
+      <w:numFmt w:val="bullet"/>
+      <w:lvlText w:val=""/>
+      <w:lvlJc w:val="left"/>
+      <w:pPr>
+        <w:ind w:left="2517" w:hanging="360"/>
+      </w:pPr>
+      <w:rPr>
+        <w:rFonts w:ascii="Wingdings" w:hAnsi="Wingdings" w:hint="default"/>
+      </w:rPr>
+    </w:lvl>
+    <w:lvl w:ilvl="3" w:tplc="08090001" w:tentative="1">
+      <w:start w:val="1"/>
+      <w:numFmt w:val="bullet"/>
+      <w:lvlText w:val=""/>
+      <w:lvlJc w:val="left"/>
+      <w:pPr>
+        <w:ind w:left="3237" w:hanging="360"/>
+      </w:pPr>
+      <w:rPr>
+        <w:rFonts w:ascii="Symbol" w:hAnsi="Symbol" w:hint="default"/>
+      </w:rPr>
+    </w:lvl>
+    <w:lvl w:ilvl="4" w:tplc="08090003" w:tentative="1">
+      <w:start w:val="1"/>
+      <w:numFmt w:val="bullet"/>
+      <w:lvlText w:val="o"/>
+      <w:lvlJc w:val="left"/>
+      <w:pPr>
+        <w:ind w:left="3957" w:hanging="360"/>
+      </w:pPr>
+      <w:rPr>
+        <w:rFonts w:ascii="Courier New" w:hAnsi="Courier New" w:cs="Courier New" w:hint="default"/>
+      </w:rPr>
+    </w:lvl>
+    <w:lvl w:ilvl="5" w:tplc="08090005" w:tentative="1">
+      <w:start w:val="1"/>
+      <w:numFmt w:val="bullet"/>
+      <w:lvlText w:val=""/>
+      <w:lvlJc w:val="left"/>
+      <w:pPr>
+        <w:ind w:left="4677" w:hanging="360"/>
+      </w:pPr>
+      <w:rPr>
+        <w:rFonts w:ascii="Wingdings" w:hAnsi="Wingdings" w:hint="default"/>
+      </w:rPr>
+    </w:lvl>
+    <w:lvl w:ilvl="6" w:tplc="08090001" w:tentative="1">
+      <w:start w:val="1"/>
+      <w:numFmt w:val="bullet"/>
+      <w:lvlText w:val=""/>
+      <w:lvlJc w:val="left"/>
+      <w:pPr>
+        <w:ind w:left="5397" w:hanging="360"/>
+      </w:pPr>
+      <w:rPr>
+        <w:rFonts w:ascii="Symbol" w:hAnsi="Symbol" w:hint="default"/>
+      </w:rPr>
+    </w:lvl>
+    <w:lvl w:ilvl="7" w:tplc="08090003" w:tentative="1">
+      <w:start w:val="1"/>
+      <w:numFmt w:val="bullet"/>
+      <w:lvlText w:val="o"/>
+      <w:lvlJc w:val="left"/>
+      <w:pPr>
+        <w:ind w:left="6117" w:hanging="360"/>
+      </w:pPr>
+      <w:rPr>
+        <w:rFonts w:ascii="Courier New" w:hAnsi="Courier New" w:cs="Courier New" w:hint="default"/>
+      </w:rPr>
+    </w:lvl>
+    <w:lvl w:ilvl="8" w:tplc="08090005" w:tentative="1">
+      <w:start w:val="1"/>
+      <w:numFmt w:val="bullet"/>
+      <w:lvlText w:val=""/>
+      <w:lvlJc w:val="left"/>
+      <w:pPr>
+        <w:ind w:left="6837" w:hanging="360"/>
+      </w:pPr>
+      <w:rPr>
+        <w:rFonts w:ascii="Wingdings" w:hAnsi="Wingdings" w:hint="default"/>
+      </w:rPr>
+    </w:lvl>
+  </w:abstractNum>
+  <w:abstractNum w:abstractNumId="16" w15:restartNumberingAfterBreak="0">
     <w:nsid w:val="54A6265D"/>
     <w:multiLevelType w:val="hybridMultilevel"/>
-    <w:tmpl w:val="66F66A00"/>
-    <w:lvl w:ilvl="0" w:tplc="0409000F">
+    <w:tmpl w:val="13C6EBB6"/>
+    <w:lvl w:ilvl="0" w:tplc="26FCF29C">
       <w:start w:val="1"/>
       <w:numFmt w:val="decimal"/>
       <w:lvlText w:val="%1."/>
@@ -6600,7 +6639,7 @@
       </w:pPr>
     </w:lvl>
   </w:abstractNum>
-  <w:abstractNum w:abstractNumId="14" w15:restartNumberingAfterBreak="0">
+  <w:abstractNum w:abstractNumId="17" w15:restartNumberingAfterBreak="0">
     <w:nsid w:val="56B10B40"/>
     <w:multiLevelType w:val="hybridMultilevel"/>
     <w:tmpl w:val="7F00CA04"/>
@@ -6686,7 +6725,7 @@
       </w:pPr>
     </w:lvl>
   </w:abstractNum>
-  <w:abstractNum w:abstractNumId="15" w15:restartNumberingAfterBreak="0">
+  <w:abstractNum w:abstractNumId="18" w15:restartNumberingAfterBreak="0">
     <w:nsid w:val="603C381D"/>
     <w:multiLevelType w:val="hybridMultilevel"/>
     <w:tmpl w:val="7F00CA04"/>
@@ -6772,7 +6811,7 @@
       </w:pPr>
     </w:lvl>
   </w:abstractNum>
-  <w:abstractNum w:abstractNumId="16" w15:restartNumberingAfterBreak="0">
+  <w:abstractNum w:abstractNumId="19" w15:restartNumberingAfterBreak="0">
     <w:nsid w:val="6D8A15AB"/>
     <w:multiLevelType w:val="hybridMultilevel"/>
     <w:tmpl w:val="F35A6688"/>
@@ -6858,7 +6897,7 @@
       </w:pPr>
     </w:lvl>
   </w:abstractNum>
-  <w:abstractNum w:abstractNumId="17" w15:restartNumberingAfterBreak="0">
+  <w:abstractNum w:abstractNumId="20" w15:restartNumberingAfterBreak="0">
     <w:nsid w:val="7C7B409A"/>
     <w:multiLevelType w:val="hybridMultilevel"/>
     <w:tmpl w:val="33D4B0E0"/>
@@ -6972,7 +7011,7 @@
     </w:lvl>
   </w:abstractNum>
   <w:num w:numId="1" w16cid:durableId="584804486">
-    <w:abstractNumId w:val="11"/>
+    <w:abstractNumId w:val="13"/>
     <w:lvlOverride w:ilvl="0">
       <w:startOverride w:val="1"/>
     </w:lvlOverride>
@@ -7005,43 +7044,16 @@
     <w:abstractNumId w:val="2"/>
   </w:num>
   <w:num w:numId="3" w16cid:durableId="159464582">
-    <w:abstractNumId w:val="7"/>
+    <w:abstractNumId w:val="9"/>
   </w:num>
   <w:num w:numId="4" w16cid:durableId="926890778">
-    <w:abstractNumId w:val="14"/>
+    <w:abstractNumId w:val="17"/>
   </w:num>
   <w:num w:numId="5" w16cid:durableId="229006069">
-    <w:abstractNumId w:val="13"/>
-    <w:lvlOverride w:ilvl="0">
-      <w:startOverride w:val="1"/>
-    </w:lvlOverride>
-    <w:lvlOverride w:ilvl="1">
-      <w:startOverride w:val="1"/>
-    </w:lvlOverride>
-    <w:lvlOverride w:ilvl="2">
-      <w:startOverride w:val="1"/>
-    </w:lvlOverride>
-    <w:lvlOverride w:ilvl="3">
-      <w:startOverride w:val="1"/>
-    </w:lvlOverride>
-    <w:lvlOverride w:ilvl="4">
-      <w:startOverride w:val="1"/>
-    </w:lvlOverride>
-    <w:lvlOverride w:ilvl="5">
-      <w:startOverride w:val="1"/>
-    </w:lvlOverride>
-    <w:lvlOverride w:ilvl="6">
-      <w:startOverride w:val="1"/>
-    </w:lvlOverride>
-    <w:lvlOverride w:ilvl="7">
-      <w:startOverride w:val="1"/>
-    </w:lvlOverride>
-    <w:lvlOverride w:ilvl="8">
-      <w:startOverride w:val="1"/>
-    </w:lvlOverride>
+    <w:abstractNumId w:val="16"/>
   </w:num>
   <w:num w:numId="6" w16cid:durableId="843978419">
-    <w:abstractNumId w:val="5"/>
+    <w:abstractNumId w:val="7"/>
     <w:lvlOverride w:ilvl="0">
       <w:startOverride w:val="1"/>
     </w:lvlOverride>
@@ -7071,7 +7083,7 @@
     </w:lvlOverride>
   </w:num>
   <w:num w:numId="7" w16cid:durableId="76563885">
-    <w:abstractNumId w:val="6"/>
+    <w:abstractNumId w:val="8"/>
     <w:lvlOverride w:ilvl="0">
       <w:startOverride w:val="1"/>
     </w:lvlOverride>
@@ -7101,7 +7113,7 @@
     </w:lvlOverride>
   </w:num>
   <w:num w:numId="8" w16cid:durableId="544758723">
-    <w:abstractNumId w:val="12"/>
+    <w:abstractNumId w:val="14"/>
     <w:lvlOverride w:ilvl="0">
       <w:startOverride w:val="1"/>
     </w:lvlOverride>
@@ -7131,7 +7143,7 @@
     </w:lvlOverride>
   </w:num>
   <w:num w:numId="9" w16cid:durableId="54201913">
-    <w:abstractNumId w:val="16"/>
+    <w:abstractNumId w:val="19"/>
     <w:lvlOverride w:ilvl="0">
       <w:startOverride w:val="1"/>
     </w:lvlOverride>
@@ -7161,7 +7173,7 @@
     </w:lvlOverride>
   </w:num>
   <w:num w:numId="10" w16cid:durableId="597250080">
-    <w:abstractNumId w:val="9"/>
+    <w:abstractNumId w:val="11"/>
     <w:lvlOverride w:ilvl="0">
       <w:startOverride w:val="1"/>
     </w:lvlOverride>
@@ -7191,31 +7203,40 @@
     </w:lvlOverride>
   </w:num>
   <w:num w:numId="11" w16cid:durableId="1569877832">
-    <w:abstractNumId w:val="11"/>
+    <w:abstractNumId w:val="13"/>
   </w:num>
   <w:num w:numId="12" w16cid:durableId="1459836830">
     <w:abstractNumId w:val="1"/>
   </w:num>
   <w:num w:numId="13" w16cid:durableId="746420461">
-    <w:abstractNumId w:val="17"/>
+    <w:abstractNumId w:val="20"/>
   </w:num>
   <w:num w:numId="14" w16cid:durableId="586615512">
+    <w:abstractNumId w:val="6"/>
+  </w:num>
+  <w:num w:numId="15" w16cid:durableId="2103187066">
+    <w:abstractNumId w:val="18"/>
+  </w:num>
+  <w:num w:numId="16" w16cid:durableId="1880244162">
     <w:abstractNumId w:val="4"/>
   </w:num>
-  <w:num w:numId="15" w16cid:durableId="2103187066">
-    <w:abstractNumId w:val="15"/>
-  </w:num>
-  <w:num w:numId="16" w16cid:durableId="1880244162">
-    <w:abstractNumId w:val="3"/>
-  </w:num>
   <w:num w:numId="17" w16cid:durableId="949164656">
-    <w:abstractNumId w:val="8"/>
+    <w:abstractNumId w:val="10"/>
   </w:num>
   <w:num w:numId="18" w16cid:durableId="1623153771">
-    <w:abstractNumId w:val="10"/>
+    <w:abstractNumId w:val="12"/>
   </w:num>
   <w:num w:numId="19" w16cid:durableId="190193298">
     <w:abstractNumId w:val="0"/>
+  </w:num>
+  <w:num w:numId="20" w16cid:durableId="293994971">
+    <w:abstractNumId w:val="15"/>
+  </w:num>
+  <w:num w:numId="21" w16cid:durableId="598611292">
+    <w:abstractNumId w:val="3"/>
+  </w:num>
+  <w:num w:numId="22" w16cid:durableId="1580023649">
+    <w:abstractNumId w:val="5"/>
   </w:num>
   <w:numIdMacAtCleanup w:val="4"/>
 </w:numbering>
@@ -8342,6 +8363,32 @@
 </file>
 
 <file path=customXml/item1.xml><?xml version="1.0" encoding="utf-8"?>
+<?mso-contentType ?>
+<FormTemplates xmlns="http://schemas.microsoft.com/sharepoint/v3/contenttype/forms">
+  <Display>DocumentLibraryForm</Display>
+  <Edit>DocumentLibraryForm</Edit>
+  <New>DocumentLibraryForm</New>
+</FormTemplates>
+</file>
+
+<file path=customXml/item2.xml><?xml version="1.0" encoding="utf-8"?>
+<p:properties xmlns:p="http://schemas.microsoft.com/office/2006/metadata/properties" xmlns:xsi="http://www.w3.org/2001/XMLSchema-instance" xmlns:pc="http://schemas.microsoft.com/office/infopath/2007/PartnerControls">
+  <documentManagement>
+    <IsBuildFile xmlns="6794D9DE-4FDF-4DC0-8B2C-5438320C69D5" xsi:nil="true"/>
+    <BookTypeField0 xmlns="6794D9DE-4FDF-4DC0-8B2C-5438320C69D5">
+      <Terms xmlns="http://schemas.microsoft.com/office/infopath/2007/PartnerControls">
+        <TermInfo xmlns="http://schemas.microsoft.com/office/infopath/2007/PartnerControls">
+          <TermName xmlns="http://schemas.microsoft.com/office/infopath/2007/PartnerControls">DG</TermName>
+          <TermId xmlns="http://schemas.microsoft.com/office/infopath/2007/PartnerControls">702cfa80-7586-4db3-97c2-9bf08f1b4133</TermId>
+        </TermInfo>
+      </Terms>
+    </BookTypeField0>
+    <SequenceNumber xmlns="6794D9DE-4FDF-4DC0-8B2C-5438320C69D5">1</SequenceNumber>
+  </documentManagement>
+</p:properties>
+</file>
+
+<file path=customXml/item3.xml><?xml version="1.0" encoding="utf-8"?>
 <ct:contentTypeSchema xmlns:ct="http://schemas.microsoft.com/office/2006/metadata/contentType" xmlns:ma="http://schemas.microsoft.com/office/2006/metadata/properties/metaAttributes" ct:_="" ma:_="" ma:contentTypeName="Courseware" ma:contentTypeID="0x010100F0967B7CEE8D417F966757887D9466FB00B3EF5B1D149FDF49B1880C030D548140" ma:contentTypeVersion="0" ma:contentTypeDescription="Base content type which represents courseware documents" ma:contentTypeScope="" ma:versionID="ab0d7ca79e0ea5a537b031f986da336c">
   <xsd:schema xmlns:xsd="http://www.w3.org/2001/XMLSchema" xmlns:xs="http://www.w3.org/2001/XMLSchema" xmlns:p="http://schemas.microsoft.com/office/2006/metadata/properties" xmlns:ns2="6794D9DE-4FDF-4DC0-8B2C-5438320C69D5" targetNamespace="http://schemas.microsoft.com/office/2006/metadata/properties" ma:root="true" ma:fieldsID="7ff8e7c62cc10108c036e94c947d8fb9" ns2:_="">
     <xsd:import namespace="6794D9DE-4FDF-4DC0-8B2C-5438320C69D5"/>
@@ -8481,33 +8528,25 @@
 </ct:contentTypeSchema>
 </file>
 
-<file path=customXml/item2.xml><?xml version="1.0" encoding="utf-8"?>
-<p:properties xmlns:p="http://schemas.microsoft.com/office/2006/metadata/properties" xmlns:xsi="http://www.w3.org/2001/XMLSchema-instance" xmlns:pc="http://schemas.microsoft.com/office/infopath/2007/PartnerControls">
-  <documentManagement>
-    <IsBuildFile xmlns="6794D9DE-4FDF-4DC0-8B2C-5438320C69D5" xsi:nil="true"/>
-    <BookTypeField0 xmlns="6794D9DE-4FDF-4DC0-8B2C-5438320C69D5">
-      <Terms xmlns="http://schemas.microsoft.com/office/infopath/2007/PartnerControls">
-        <TermInfo xmlns="http://schemas.microsoft.com/office/infopath/2007/PartnerControls">
-          <TermName xmlns="http://schemas.microsoft.com/office/infopath/2007/PartnerControls">DG</TermName>
-          <TermId xmlns="http://schemas.microsoft.com/office/infopath/2007/PartnerControls">702cfa80-7586-4db3-97c2-9bf08f1b4133</TermId>
-        </TermInfo>
-      </Terms>
-    </BookTypeField0>
-    <SequenceNumber xmlns="6794D9DE-4FDF-4DC0-8B2C-5438320C69D5">1</SequenceNumber>
-  </documentManagement>
-</p:properties>
+<file path=customXml/itemProps1.xml><?xml version="1.0" encoding="utf-8"?>
+<ds:datastoreItem xmlns:ds="http://schemas.openxmlformats.org/officeDocument/2006/customXml" ds:itemID="{DFBC4FF7-E481-4E84-A126-A855B44779D1}">
+  <ds:schemaRefs>
+    <ds:schemaRef ds:uri="http://schemas.microsoft.com/sharepoint/v3/contenttype/forms"/>
+  </ds:schemaRefs>
+</ds:datastoreItem>
 </file>
 
-<file path=customXml/item3.xml><?xml version="1.0" encoding="utf-8"?>
-<?mso-contentType ?>
-<FormTemplates xmlns="http://schemas.microsoft.com/sharepoint/v3/contenttype/forms">
-  <Display>DocumentLibraryForm</Display>
-  <Edit>DocumentLibraryForm</Edit>
-  <New>DocumentLibraryForm</New>
-</FormTemplates>
+<file path=customXml/itemProps2.xml><?xml version="1.0" encoding="utf-8"?>
+<ds:datastoreItem xmlns:ds="http://schemas.openxmlformats.org/officeDocument/2006/customXml" ds:itemID="{CC30F272-06F9-4E68-BA55-58FE0421F7FF}">
+  <ds:schemaRefs>
+    <ds:schemaRef ds:uri="http://schemas.microsoft.com/office/2006/metadata/properties"/>
+    <ds:schemaRef ds:uri="http://schemas.microsoft.com/office/infopath/2007/PartnerControls"/>
+    <ds:schemaRef ds:uri="6794D9DE-4FDF-4DC0-8B2C-5438320C69D5"/>
+  </ds:schemaRefs>
+</ds:datastoreItem>
 </file>
 
-<file path=customXml/itemProps1.xml><?xml version="1.0" encoding="utf-8"?>
+<file path=customXml/itemProps3.xml><?xml version="1.0" encoding="utf-8"?>
 <ds:datastoreItem xmlns:ds="http://schemas.openxmlformats.org/officeDocument/2006/customXml" ds:itemID="{41FF204C-CE6E-43BB-A9CF-6DFB6B6F6F63}">
   <ds:schemaRefs>
     <ds:schemaRef ds:uri="http://schemas.microsoft.com/office/2006/metadata/contentType"/>
@@ -8523,22 +8562,4 @@
     <ds:schemaRef ds:uri="http://schemas.microsoft.com/internal/obd"/>
   </ds:schemaRefs>
 </ds:datastoreItem>
-</file>
-
-<file path=customXml/itemProps2.xml><?xml version="1.0" encoding="utf-8"?>
-<ds:datastoreItem xmlns:ds="http://schemas.openxmlformats.org/officeDocument/2006/customXml" ds:itemID="{CC30F272-06F9-4E68-BA55-58FE0421F7FF}">
-  <ds:schemaRefs>
-    <ds:schemaRef ds:uri="http://schemas.microsoft.com/office/2006/metadata/properties"/>
-    <ds:schemaRef ds:uri="http://schemas.microsoft.com/office/infopath/2007/PartnerControls"/>
-    <ds:schemaRef ds:uri="6794D9DE-4FDF-4DC0-8B2C-5438320C69D5"/>
-  </ds:schemaRefs>
-</ds:datastoreItem>
-</file>
-
-<file path=customXml/itemProps3.xml><?xml version="1.0" encoding="utf-8"?>
-<ds:datastoreItem xmlns:ds="http://schemas.openxmlformats.org/officeDocument/2006/customXml" ds:itemID="{DFBC4FF7-E481-4E84-A126-A855B44779D1}">
-  <ds:schemaRefs>
-    <ds:schemaRef ds:uri="http://schemas.microsoft.com/sharepoint/v3/contenttype/forms"/>
-  </ds:schemaRefs>
-</ds:datastoreItem>
 </file>
</xml_diff>